<commit_message>
#assing-a-custom-domain-to-your-website - custom domain II
</commit_message>
<xml_diff>
--- a/ASSIGN A CUSTOM DOMAIN NAME TO YOUR WEBSITE/ASSIGN A CUSTOM DOMAIN NAME TO YOUR WEBSITE.docx
+++ b/ASSIGN A CUSTOM DOMAIN NAME TO YOUR WEBSITE/ASSIGN A CUSTOM DOMAIN NAME TO YOUR WEBSITE.docx
@@ -1363,6 +1363,365 @@
     </w:p>
     <w:p>
       <w:pPr>
+        <w:pStyle w:val="3"/>
+        <w:rPr>
+          <w:rFonts w:ascii="Segoe UI" w:hAnsi="Segoe UI" w:cs="Segoe UI"/>
+          <w:color w:val="10162F"/>
+          <w:lang w:val="en-US"/>
+        </w:rPr>
+      </w:pPr>
+      <w:r>
+        <w:rPr>
+          <w:rFonts w:ascii="Segoe UI" w:hAnsi="Segoe UI" w:cs="Segoe UI"/>
+          <w:color w:val="10162F"/>
+          <w:lang w:val="en-US"/>
+        </w:rPr>
+        <w:t>Custom Domain II</w:t>
+      </w:r>
+    </w:p>
+    <w:p>
+      <w:pPr>
+        <w:pStyle w:val="stylesptnq46"/>
+        <w:spacing w:before="0" w:beforeAutospacing="0"/>
+        <w:rPr>
+          <w:rFonts w:ascii="Segoe UI" w:hAnsi="Segoe UI" w:cs="Segoe UI"/>
+          <w:color w:val="10162F"/>
+          <w:sz w:val="27"/>
+          <w:szCs w:val="27"/>
+          <w:lang w:val="en-US"/>
+        </w:rPr>
+      </w:pPr>
+      <w:r>
+        <w:rPr>
+          <w:rFonts w:ascii="Segoe UI" w:hAnsi="Segoe UI" w:cs="Segoe UI"/>
+          <w:color w:val="10162F"/>
+          <w:sz w:val="27"/>
+          <w:szCs w:val="27"/>
+          <w:lang w:val="en-US"/>
+        </w:rPr>
+        <w:t>AWS offers many services used for web development like servers, databases, and networking configuration. If you’re new to using AWS it’s easy to feel overwhelmed at first by all that it can offer, but we’ll walk through the exact steps needed to create a custom domain name.</w:t>
+      </w:r>
+    </w:p>
+    <w:p>
+      <w:pPr>
+        <w:pStyle w:val="stylesptnq46"/>
+        <w:spacing w:before="0" w:beforeAutospacing="0"/>
+        <w:rPr>
+          <w:rFonts w:ascii="Segoe UI" w:hAnsi="Segoe UI" w:cs="Segoe UI"/>
+          <w:color w:val="10162F"/>
+          <w:sz w:val="27"/>
+          <w:szCs w:val="27"/>
+          <w:lang w:val="en-US"/>
+        </w:rPr>
+      </w:pPr>
+      <w:r>
+        <w:rPr>
+          <w:rFonts w:ascii="Segoe UI" w:hAnsi="Segoe UI" w:cs="Segoe UI"/>
+          <w:color w:val="10162F"/>
+          <w:sz w:val="27"/>
+          <w:szCs w:val="27"/>
+          <w:lang w:val="en-US"/>
+        </w:rPr>
+        <w:t>After logging into your account, you’ll land on the AWS console. The console displays the many different services we mentioned earlier.</w:t>
+      </w:r>
+    </w:p>
+    <w:p>
+      <w:pPr>
+        <w:pStyle w:val="stylesptnq46"/>
+        <w:spacing w:before="0" w:beforeAutospacing="0" w:after="0" w:afterAutospacing="0"/>
+        <w:rPr>
+          <w:rFonts w:ascii="Segoe UI" w:hAnsi="Segoe UI" w:cs="Segoe UI"/>
+          <w:color w:val="10162F"/>
+          <w:sz w:val="27"/>
+          <w:szCs w:val="27"/>
+          <w:lang w:val="en-US"/>
+        </w:rPr>
+      </w:pPr>
+      <w:r>
+        <w:rPr>
+          <w:rFonts w:ascii="Segoe UI" w:hAnsi="Segoe UI" w:cs="Segoe UI"/>
+          <w:color w:val="10162F"/>
+          <w:sz w:val="27"/>
+          <w:szCs w:val="27"/>
+          <w:lang w:val="en-US"/>
+        </w:rPr>
+        <w:t>In this lesson we’re going to focus on a service called “Route 53,” under the “Networking” category. Route 53 can be used to purchase domain names and create </w:t>
+      </w:r>
+      <w:hyperlink r:id="rId12" w:tgtFrame="_blank" w:history="1">
+        <w:r>
+          <w:rPr>
+            <w:rStyle w:val="a3"/>
+            <w:rFonts w:ascii="Segoe UI" w:hAnsi="Segoe UI" w:cs="Segoe UI"/>
+            <w:sz w:val="27"/>
+            <w:szCs w:val="27"/>
+            <w:bdr w:val="none" w:sz="0" w:space="0" w:color="auto" w:frame="1"/>
+            <w:lang w:val="en-US"/>
+          </w:rPr>
+          <w:t>DNS</w:t>
+        </w:r>
+      </w:hyperlink>
+      <w:r>
+        <w:rPr>
+          <w:rFonts w:ascii="Segoe UI" w:hAnsi="Segoe UI" w:cs="Segoe UI"/>
+          <w:color w:val="10162F"/>
+          <w:sz w:val="27"/>
+          <w:szCs w:val="27"/>
+          <w:lang w:val="en-US"/>
+        </w:rPr>
+        <w:t> records.</w:t>
+      </w:r>
+    </w:p>
+    <w:p>
+      <w:pPr>
+        <w:pStyle w:val="3"/>
+        <w:shd w:val="clear" w:color="auto" w:fill="FFFFFF"/>
+        <w:rPr>
+          <w:rFonts w:ascii="Segoe UI" w:hAnsi="Segoe UI" w:cs="Segoe UI"/>
+          <w:color w:val="10162F"/>
+        </w:rPr>
+      </w:pPr>
+      <w:proofErr w:type="spellStart"/>
+      <w:r>
+        <w:rPr>
+          <w:rFonts w:ascii="Segoe UI" w:hAnsi="Segoe UI" w:cs="Segoe UI"/>
+          <w:color w:val="10162F"/>
+        </w:rPr>
+        <w:t>Instructions</w:t>
+      </w:r>
+      <w:proofErr w:type="spellEnd"/>
+    </w:p>
+    <w:p>
+      <w:pPr>
+        <w:pStyle w:val="styleslimfncb"/>
+        <w:numPr>
+          <w:ilvl w:val="0"/>
+          <w:numId w:val="5"/>
+        </w:numPr>
+        <w:rPr>
+          <w:rFonts w:ascii="Segoe UI" w:hAnsi="Segoe UI" w:cs="Segoe UI"/>
+          <w:color w:val="10162F"/>
+          <w:sz w:val="27"/>
+          <w:szCs w:val="27"/>
+          <w:lang w:val="en-US"/>
+        </w:rPr>
+      </w:pPr>
+      <w:r>
+        <w:rPr>
+          <w:rFonts w:ascii="Segoe UI" w:hAnsi="Segoe UI" w:cs="Segoe UI"/>
+          <w:color w:val="10162F"/>
+          <w:sz w:val="27"/>
+          <w:szCs w:val="27"/>
+          <w:lang w:val="en-US"/>
+        </w:rPr>
+        <w:t>Log into your AWS account.</w:t>
+      </w:r>
+    </w:p>
+    <w:p>
+      <w:pPr>
+        <w:pStyle w:val="styleslimfncb"/>
+        <w:numPr>
+          <w:ilvl w:val="0"/>
+          <w:numId w:val="5"/>
+        </w:numPr>
+        <w:rPr>
+          <w:rFonts w:ascii="Segoe UI" w:hAnsi="Segoe UI" w:cs="Segoe UI"/>
+          <w:color w:val="10162F"/>
+          <w:sz w:val="27"/>
+          <w:szCs w:val="27"/>
+          <w:lang w:val="en-US"/>
+        </w:rPr>
+      </w:pPr>
+      <w:r>
+        <w:rPr>
+          <w:rFonts w:ascii="Segoe UI" w:hAnsi="Segoe UI" w:cs="Segoe UI"/>
+          <w:color w:val="10162F"/>
+          <w:sz w:val="27"/>
+          <w:szCs w:val="27"/>
+          <w:lang w:val="en-US"/>
+        </w:rPr>
+        <w:lastRenderedPageBreak/>
+        <w:t>In the AWS console, click on “Route 53” located under the “Networking” title.</w:t>
+      </w:r>
+    </w:p>
+    <w:p>
+      <w:pPr>
+        <w:pStyle w:val="styleslimfncb"/>
+        <w:numPr>
+          <w:ilvl w:val="0"/>
+          <w:numId w:val="5"/>
+        </w:numPr>
+        <w:rPr>
+          <w:rFonts w:ascii="Segoe UI" w:hAnsi="Segoe UI" w:cs="Segoe UI"/>
+          <w:color w:val="10162F"/>
+          <w:sz w:val="27"/>
+          <w:szCs w:val="27"/>
+          <w:lang w:val="en-US"/>
+        </w:rPr>
+      </w:pPr>
+      <w:r>
+        <w:rPr>
+          <w:rFonts w:ascii="Segoe UI" w:hAnsi="Segoe UI" w:cs="Segoe UI"/>
+          <w:color w:val="10162F"/>
+          <w:sz w:val="27"/>
+          <w:szCs w:val="27"/>
+          <w:lang w:val="en-US"/>
+        </w:rPr>
+        <w:t>On the next page, click on the “Get Started Now” button under the “Domain Registration” section.</w:t>
+      </w:r>
+    </w:p>
+    <w:p>
+      <w:pPr>
+        <w:pStyle w:val="styleslimfncb"/>
+        <w:numPr>
+          <w:ilvl w:val="0"/>
+          <w:numId w:val="5"/>
+        </w:numPr>
+        <w:rPr>
+          <w:rFonts w:ascii="Segoe UI" w:hAnsi="Segoe UI" w:cs="Segoe UI"/>
+          <w:color w:val="10162F"/>
+          <w:sz w:val="27"/>
+          <w:szCs w:val="27"/>
+        </w:rPr>
+      </w:pPr>
+      <w:r>
+        <w:rPr>
+          <w:rFonts w:ascii="Segoe UI" w:hAnsi="Segoe UI" w:cs="Segoe UI"/>
+          <w:color w:val="10162F"/>
+          <w:sz w:val="27"/>
+          <w:szCs w:val="27"/>
+          <w:lang w:val="en-US"/>
+        </w:rPr>
+        <w:t xml:space="preserve">On the next page, locate the two buttons at the top of the page. </w:t>
+      </w:r>
+      <w:r>
+        <w:rPr>
+          <w:rFonts w:ascii="Segoe UI" w:hAnsi="Segoe UI" w:cs="Segoe UI"/>
+          <w:color w:val="10162F"/>
+          <w:sz w:val="27"/>
+          <w:szCs w:val="27"/>
+        </w:rPr>
+        <w:t xml:space="preserve">Click </w:t>
+      </w:r>
+      <w:proofErr w:type="spellStart"/>
+      <w:r>
+        <w:rPr>
+          <w:rFonts w:ascii="Segoe UI" w:hAnsi="Segoe UI" w:cs="Segoe UI"/>
+          <w:color w:val="10162F"/>
+          <w:sz w:val="27"/>
+          <w:szCs w:val="27"/>
+        </w:rPr>
+        <w:t>on</w:t>
+      </w:r>
+      <w:proofErr w:type="spellEnd"/>
+      <w:r>
+        <w:rPr>
+          <w:rFonts w:ascii="Segoe UI" w:hAnsi="Segoe UI" w:cs="Segoe UI"/>
+          <w:color w:val="10162F"/>
+          <w:sz w:val="27"/>
+          <w:szCs w:val="27"/>
+        </w:rPr>
+        <w:t xml:space="preserve"> </w:t>
+      </w:r>
+      <w:proofErr w:type="spellStart"/>
+      <w:r>
+        <w:rPr>
+          <w:rFonts w:ascii="Segoe UI" w:hAnsi="Segoe UI" w:cs="Segoe UI"/>
+          <w:color w:val="10162F"/>
+          <w:sz w:val="27"/>
+          <w:szCs w:val="27"/>
+        </w:rPr>
+        <w:t>the</w:t>
+      </w:r>
+      <w:proofErr w:type="spellEnd"/>
+      <w:r>
+        <w:rPr>
+          <w:rFonts w:ascii="Segoe UI" w:hAnsi="Segoe UI" w:cs="Segoe UI"/>
+          <w:color w:val="10162F"/>
+          <w:sz w:val="27"/>
+          <w:szCs w:val="27"/>
+        </w:rPr>
+        <w:t xml:space="preserve"> </w:t>
+      </w:r>
+      <w:proofErr w:type="spellStart"/>
+      <w:r>
+        <w:rPr>
+          <w:rFonts w:ascii="Segoe UI" w:hAnsi="Segoe UI" w:cs="Segoe UI"/>
+          <w:color w:val="10162F"/>
+          <w:sz w:val="27"/>
+          <w:szCs w:val="27"/>
+        </w:rPr>
+        <w:t>button</w:t>
+      </w:r>
+      <w:proofErr w:type="spellEnd"/>
+      <w:r>
+        <w:rPr>
+          <w:rFonts w:ascii="Segoe UI" w:hAnsi="Segoe UI" w:cs="Segoe UI"/>
+          <w:color w:val="10162F"/>
+          <w:sz w:val="27"/>
+          <w:szCs w:val="27"/>
+        </w:rPr>
+        <w:t xml:space="preserve"> </w:t>
+      </w:r>
+      <w:proofErr w:type="spellStart"/>
+      <w:r>
+        <w:rPr>
+          <w:rFonts w:ascii="Segoe UI" w:hAnsi="Segoe UI" w:cs="Segoe UI"/>
+          <w:color w:val="10162F"/>
+          <w:sz w:val="27"/>
+          <w:szCs w:val="27"/>
+        </w:rPr>
+        <w:t>titled</w:t>
+      </w:r>
+      <w:proofErr w:type="spellEnd"/>
+      <w:r>
+        <w:rPr>
+          <w:rFonts w:ascii="Segoe UI" w:hAnsi="Segoe UI" w:cs="Segoe UI"/>
+          <w:color w:val="10162F"/>
+          <w:sz w:val="27"/>
+          <w:szCs w:val="27"/>
+        </w:rPr>
+        <w:t xml:space="preserve"> “</w:t>
+      </w:r>
+      <w:proofErr w:type="spellStart"/>
+      <w:r>
+        <w:rPr>
+          <w:rFonts w:ascii="Segoe UI" w:hAnsi="Segoe UI" w:cs="Segoe UI"/>
+          <w:color w:val="10162F"/>
+          <w:sz w:val="27"/>
+          <w:szCs w:val="27"/>
+        </w:rPr>
+        <w:t>Register</w:t>
+      </w:r>
+      <w:proofErr w:type="spellEnd"/>
+      <w:r>
+        <w:rPr>
+          <w:rFonts w:ascii="Segoe UI" w:hAnsi="Segoe UI" w:cs="Segoe UI"/>
+          <w:color w:val="10162F"/>
+          <w:sz w:val="27"/>
+          <w:szCs w:val="27"/>
+        </w:rPr>
+        <w:t xml:space="preserve"> Domain.”</w:t>
+      </w:r>
+    </w:p>
+    <w:p>
+      <w:pPr>
+        <w:pBdr>
+          <w:bottom w:val="single" w:sz="12" w:space="1" w:color="auto"/>
+        </w:pBdr>
+        <w:rPr>
+          <w:lang w:val="en-US"/>
+        </w:rPr>
+      </w:pPr>
+    </w:p>
+    <w:p>
+      <w:pPr>
+        <w:rPr>
+          <w:lang w:val="en-US"/>
+        </w:rPr>
+      </w:pPr>
+    </w:p>
+    <w:p>
+      <w:pPr>
         <w:rPr>
           <w:lang w:val="en-US"/>
         </w:rPr>
@@ -1381,6 +1740,119 @@
 <file path=word/numbering.xml><?xml version="1.0" encoding="utf-8"?>
 <w:numbering xmlns:wpc="http://schemas.microsoft.com/office/word/2010/wordprocessingCanvas" xmlns:cx="http://schemas.microsoft.com/office/drawing/2014/chartex" xmlns:cx1="http://schemas.microsoft.com/office/drawing/2015/9/8/chartex" xmlns:cx2="http://schemas.microsoft.com/office/drawing/2015/10/21/chartex" xmlns:cx3="http://schemas.microsoft.com/office/drawing/2016/5/9/chartex" xmlns:cx4="http://schemas.microsoft.com/office/drawing/2016/5/10/chartex" xmlns:cx5="http://schemas.microsoft.com/office/drawing/2016/5/11/chartex" xmlns:cx6="http://schemas.microsoft.com/office/drawing/2016/5/12/chartex" xmlns:cx7="http://schemas.microsoft.com/office/drawing/2016/5/13/chartex" xmlns:cx8="http://schemas.microsoft.com/office/drawing/2016/5/14/chartex" xmlns:mc="http://schemas.openxmlformats.org/markup-compatibility/2006" xmlns:aink="http://schemas.microsoft.com/office/drawing/2016/ink" xmlns:am3d="http://schemas.microsoft.com/office/drawing/2017/model3d" xmlns:o="urn:schemas-microsoft-com:office:office" xmlns:oel="http://schemas.microsoft.com/office/2019/extlst" xmlns:r="http://schemas.openxmlformats.org/officeDocument/2006/relationships" xmlns:m="http://schemas.openxmlformats.org/officeDocument/2006/math" xmlns:v="urn:schemas-microsoft-com:vml" xmlns:wp14="http://schemas.microsoft.com/office/word/2010/wordprocessingDrawing" xmlns:wp="http://schemas.openxmlformats.org/drawingml/2006/wordprocessingDrawing" xmlns:w10="urn:schemas-microsoft-com:office:word" xmlns:w="http://schemas.openxmlformats.org/wordprocessingml/2006/main" xmlns:w14="http://schemas.microsoft.com/office/word/2010/wordml" xmlns:w15="http://schemas.microsoft.com/office/word/2012/wordml" xmlns:w16cex="http://schemas.microsoft.com/office/word/2018/wordml/cex" xmlns:w16cid="http://schemas.microsoft.com/office/word/2016/wordml/cid" xmlns:w16="http://schemas.microsoft.com/office/word/2018/wordml" xmlns:w16sdtdh="http://schemas.microsoft.com/office/word/2020/wordml/sdtdatahash" xmlns:w16se="http://schemas.microsoft.com/office/word/2015/wordml/symex" xmlns:wpg="http://schemas.microsoft.com/office/word/2010/wordprocessingGroup" xmlns:wpi="http://schemas.microsoft.com/office/word/2010/wordprocessingInk" xmlns:wne="http://schemas.microsoft.com/office/word/2006/wordml" xmlns:wps="http://schemas.microsoft.com/office/word/2010/wordprocessingShape" mc:Ignorable="w14 w15 w16se w16cid w16 w16cex w16sdtdh wp14">
   <w:abstractNum w:abstractNumId="0" w15:restartNumberingAfterBreak="0">
+    <w:nsid w:val="12270D4E"/>
+    <w:multiLevelType w:val="multilevel"/>
+    <w:tmpl w:val="20222348"/>
+    <w:lvl w:ilvl="0">
+      <w:start w:val="1"/>
+      <w:numFmt w:val="decimal"/>
+      <w:lvlText w:val="%1."/>
+      <w:lvlJc w:val="left"/>
+      <w:pPr>
+        <w:tabs>
+          <w:tab w:val="num" w:pos="720"/>
+        </w:tabs>
+        <w:ind w:left="720" w:hanging="360"/>
+      </w:pPr>
+    </w:lvl>
+    <w:lvl w:ilvl="1" w:tentative="1">
+      <w:start w:val="1"/>
+      <w:numFmt w:val="decimal"/>
+      <w:lvlText w:val="%2."/>
+      <w:lvlJc w:val="left"/>
+      <w:pPr>
+        <w:tabs>
+          <w:tab w:val="num" w:pos="1440"/>
+        </w:tabs>
+        <w:ind w:left="1440" w:hanging="360"/>
+      </w:pPr>
+    </w:lvl>
+    <w:lvl w:ilvl="2" w:tentative="1">
+      <w:start w:val="1"/>
+      <w:numFmt w:val="decimal"/>
+      <w:lvlText w:val="%3."/>
+      <w:lvlJc w:val="left"/>
+      <w:pPr>
+        <w:tabs>
+          <w:tab w:val="num" w:pos="2160"/>
+        </w:tabs>
+        <w:ind w:left="2160" w:hanging="360"/>
+      </w:pPr>
+    </w:lvl>
+    <w:lvl w:ilvl="3" w:tentative="1">
+      <w:start w:val="1"/>
+      <w:numFmt w:val="decimal"/>
+      <w:lvlText w:val="%4."/>
+      <w:lvlJc w:val="left"/>
+      <w:pPr>
+        <w:tabs>
+          <w:tab w:val="num" w:pos="2880"/>
+        </w:tabs>
+        <w:ind w:left="2880" w:hanging="360"/>
+      </w:pPr>
+    </w:lvl>
+    <w:lvl w:ilvl="4" w:tentative="1">
+      <w:start w:val="1"/>
+      <w:numFmt w:val="decimal"/>
+      <w:lvlText w:val="%5."/>
+      <w:lvlJc w:val="left"/>
+      <w:pPr>
+        <w:tabs>
+          <w:tab w:val="num" w:pos="3600"/>
+        </w:tabs>
+        <w:ind w:left="3600" w:hanging="360"/>
+      </w:pPr>
+    </w:lvl>
+    <w:lvl w:ilvl="5" w:tentative="1">
+      <w:start w:val="1"/>
+      <w:numFmt w:val="decimal"/>
+      <w:lvlText w:val="%6."/>
+      <w:lvlJc w:val="left"/>
+      <w:pPr>
+        <w:tabs>
+          <w:tab w:val="num" w:pos="4320"/>
+        </w:tabs>
+        <w:ind w:left="4320" w:hanging="360"/>
+      </w:pPr>
+    </w:lvl>
+    <w:lvl w:ilvl="6" w:tentative="1">
+      <w:start w:val="1"/>
+      <w:numFmt w:val="decimal"/>
+      <w:lvlText w:val="%7."/>
+      <w:lvlJc w:val="left"/>
+      <w:pPr>
+        <w:tabs>
+          <w:tab w:val="num" w:pos="5040"/>
+        </w:tabs>
+        <w:ind w:left="5040" w:hanging="360"/>
+      </w:pPr>
+    </w:lvl>
+    <w:lvl w:ilvl="7" w:tentative="1">
+      <w:start w:val="1"/>
+      <w:numFmt w:val="decimal"/>
+      <w:lvlText w:val="%8."/>
+      <w:lvlJc w:val="left"/>
+      <w:pPr>
+        <w:tabs>
+          <w:tab w:val="num" w:pos="5760"/>
+        </w:tabs>
+        <w:ind w:left="5760" w:hanging="360"/>
+      </w:pPr>
+    </w:lvl>
+    <w:lvl w:ilvl="8" w:tentative="1">
+      <w:start w:val="1"/>
+      <w:numFmt w:val="decimal"/>
+      <w:lvlText w:val="%9."/>
+      <w:lvlJc w:val="left"/>
+      <w:pPr>
+        <w:tabs>
+          <w:tab w:val="num" w:pos="6480"/>
+        </w:tabs>
+        <w:ind w:left="6480" w:hanging="360"/>
+      </w:pPr>
+    </w:lvl>
+  </w:abstractNum>
+  <w:abstractNum w:abstractNumId="1" w15:restartNumberingAfterBreak="0">
     <w:nsid w:val="4D882958"/>
     <w:multiLevelType w:val="multilevel"/>
     <w:tmpl w:val="B6F8C232"/>
@@ -1493,7 +1965,7 @@
       </w:pPr>
     </w:lvl>
   </w:abstractNum>
-  <w:abstractNum w:abstractNumId="1" w15:restartNumberingAfterBreak="0">
+  <w:abstractNum w:abstractNumId="2" w15:restartNumberingAfterBreak="0">
     <w:nsid w:val="4F675EC4"/>
     <w:multiLevelType w:val="multilevel"/>
     <w:tmpl w:val="8BB29494"/>
@@ -1606,7 +2078,7 @@
       </w:pPr>
     </w:lvl>
   </w:abstractNum>
-  <w:abstractNum w:abstractNumId="2" w15:restartNumberingAfterBreak="0">
+  <w:abstractNum w:abstractNumId="3" w15:restartNumberingAfterBreak="0">
     <w:nsid w:val="58F03D4B"/>
     <w:multiLevelType w:val="multilevel"/>
     <w:tmpl w:val="46189018"/>
@@ -1719,7 +2191,7 @@
       </w:pPr>
     </w:lvl>
   </w:abstractNum>
-  <w:abstractNum w:abstractNumId="3" w15:restartNumberingAfterBreak="0">
+  <w:abstractNum w:abstractNumId="4" w15:restartNumberingAfterBreak="0">
     <w:nsid w:val="6930146D"/>
     <w:multiLevelType w:val="multilevel"/>
     <w:tmpl w:val="B11C0760"/>
@@ -1833,16 +2305,19 @@
     </w:lvl>
   </w:abstractNum>
   <w:num w:numId="1" w16cid:durableId="811144352">
+    <w:abstractNumId w:val="2"/>
+  </w:num>
+  <w:num w:numId="2" w16cid:durableId="891886251">
+    <w:abstractNumId w:val="4"/>
+  </w:num>
+  <w:num w:numId="3" w16cid:durableId="1471285718">
     <w:abstractNumId w:val="1"/>
   </w:num>
-  <w:num w:numId="2" w16cid:durableId="891886251">
+  <w:num w:numId="4" w16cid:durableId="1233467676">
     <w:abstractNumId w:val="3"/>
   </w:num>
-  <w:num w:numId="3" w16cid:durableId="1471285718">
+  <w:num w:numId="5" w16cid:durableId="1906258729">
     <w:abstractNumId w:val="0"/>
-  </w:num>
-  <w:num w:numId="4" w16cid:durableId="1233467676">
-    <w:abstractNumId w:val="2"/>
   </w:num>
 </w:numbering>
 </file>

</xml_diff>

<commit_message>
#assign-a-custom-domain-to-your-website - custom domain III
</commit_message>
<xml_diff>
--- a/ASSIGN A CUSTOM DOMAIN NAME TO YOUR WEBSITE/ASSIGN A CUSTOM DOMAIN NAME TO YOUR WEBSITE.docx
+++ b/ASSIGN A CUSTOM DOMAIN NAME TO YOUR WEBSITE/ASSIGN A CUSTOM DOMAIN NAME TO YOUR WEBSITE.docx
@@ -1715,6 +1715,460 @@
     </w:p>
     <w:p>
       <w:pPr>
+        <w:rPr>
+          <w:lang w:val="en-US"/>
+        </w:rPr>
+      </w:pPr>
+    </w:p>
+    <w:p>
+      <w:pPr>
+        <w:pStyle w:val="3"/>
+        <w:rPr>
+          <w:rFonts w:ascii="Segoe UI" w:hAnsi="Segoe UI" w:cs="Segoe UI"/>
+          <w:color w:val="10162F"/>
+          <w:lang w:val="en-US"/>
+        </w:rPr>
+      </w:pPr>
+      <w:r>
+        <w:rPr>
+          <w:rFonts w:ascii="Segoe UI" w:hAnsi="Segoe UI" w:cs="Segoe UI"/>
+          <w:color w:val="10162F"/>
+          <w:lang w:val="en-US"/>
+        </w:rPr>
+        <w:t>Custom Domain III</w:t>
+      </w:r>
+    </w:p>
+    <w:p>
+      <w:pPr>
+        <w:pStyle w:val="stylesptnq46"/>
+        <w:spacing w:before="0" w:beforeAutospacing="0"/>
+        <w:rPr>
+          <w:rFonts w:ascii="Segoe UI" w:hAnsi="Segoe UI" w:cs="Segoe UI"/>
+          <w:color w:val="10162F"/>
+          <w:sz w:val="27"/>
+          <w:szCs w:val="27"/>
+          <w:lang w:val="en-US"/>
+        </w:rPr>
+      </w:pPr>
+      <w:r>
+        <w:rPr>
+          <w:rFonts w:ascii="Segoe UI" w:hAnsi="Segoe UI" w:cs="Segoe UI"/>
+          <w:color w:val="10162F"/>
+          <w:sz w:val="27"/>
+          <w:szCs w:val="27"/>
+          <w:lang w:val="en-US"/>
+        </w:rPr>
+        <w:t>Now it’s time to select a domain name and make sure it’s available.</w:t>
+      </w:r>
+    </w:p>
+    <w:p>
+      <w:pPr>
+        <w:pStyle w:val="stylesptnq46"/>
+        <w:spacing w:before="0" w:beforeAutospacing="0"/>
+        <w:rPr>
+          <w:rFonts w:ascii="Segoe UI" w:hAnsi="Segoe UI" w:cs="Segoe UI"/>
+          <w:color w:val="10162F"/>
+          <w:sz w:val="27"/>
+          <w:szCs w:val="27"/>
+          <w:lang w:val="en-US"/>
+        </w:rPr>
+      </w:pPr>
+      <w:r>
+        <w:rPr>
+          <w:rFonts w:ascii="Segoe UI" w:hAnsi="Segoe UI" w:cs="Segoe UI"/>
+          <w:color w:val="10162F"/>
+          <w:sz w:val="27"/>
+          <w:szCs w:val="27"/>
+          <w:lang w:val="en-US"/>
+        </w:rPr>
+        <w:t>Route 53 allows you to search the availability of a domain name you have in mind. It also offers many suffixes, like </w:t>
+      </w:r>
+      <w:r>
+        <w:rPr>
+          <w:rStyle w:val="HTML"/>
+          <w:rFonts w:ascii="Ubuntu Mono" w:hAnsi="Ubuntu Mono"/>
+          <w:color w:val="15141F"/>
+          <w:sz w:val="22"/>
+          <w:szCs w:val="22"/>
+          <w:shd w:val="clear" w:color="auto" w:fill="EAE9ED"/>
+          <w:lang w:val="en-US"/>
+        </w:rPr>
+        <w:t>.com</w:t>
+      </w:r>
+      <w:r>
+        <w:rPr>
+          <w:rFonts w:ascii="Segoe UI" w:hAnsi="Segoe UI" w:cs="Segoe UI"/>
+          <w:color w:val="10162F"/>
+          <w:sz w:val="27"/>
+          <w:szCs w:val="27"/>
+          <w:lang w:val="en-US"/>
+        </w:rPr>
+        <w:t>, </w:t>
+      </w:r>
+      <w:r>
+        <w:rPr>
+          <w:rStyle w:val="HTML"/>
+          <w:rFonts w:ascii="Ubuntu Mono" w:hAnsi="Ubuntu Mono"/>
+          <w:color w:val="15141F"/>
+          <w:sz w:val="22"/>
+          <w:szCs w:val="22"/>
+          <w:shd w:val="clear" w:color="auto" w:fill="EAE9ED"/>
+          <w:lang w:val="en-US"/>
+        </w:rPr>
+        <w:t>.io</w:t>
+      </w:r>
+      <w:r>
+        <w:rPr>
+          <w:rFonts w:ascii="Segoe UI" w:hAnsi="Segoe UI" w:cs="Segoe UI"/>
+          <w:color w:val="10162F"/>
+          <w:sz w:val="27"/>
+          <w:szCs w:val="27"/>
+          <w:lang w:val="en-US"/>
+        </w:rPr>
+        <w:t>, </w:t>
+      </w:r>
+      <w:r>
+        <w:rPr>
+          <w:rStyle w:val="HTML"/>
+          <w:rFonts w:ascii="Ubuntu Mono" w:hAnsi="Ubuntu Mono"/>
+          <w:color w:val="15141F"/>
+          <w:sz w:val="22"/>
+          <w:szCs w:val="22"/>
+          <w:shd w:val="clear" w:color="auto" w:fill="EAE9ED"/>
+          <w:lang w:val="en-US"/>
+        </w:rPr>
+        <w:t>.me</w:t>
+      </w:r>
+      <w:r>
+        <w:rPr>
+          <w:rFonts w:ascii="Segoe UI" w:hAnsi="Segoe UI" w:cs="Segoe UI"/>
+          <w:color w:val="10162F"/>
+          <w:sz w:val="27"/>
+          <w:szCs w:val="27"/>
+          <w:lang w:val="en-US"/>
+        </w:rPr>
+        <w:t xml:space="preserve">, </w:t>
+      </w:r>
+      <w:proofErr w:type="gramStart"/>
+      <w:r>
+        <w:rPr>
+          <w:rFonts w:ascii="Segoe UI" w:hAnsi="Segoe UI" w:cs="Segoe UI"/>
+          <w:color w:val="10162F"/>
+          <w:sz w:val="27"/>
+          <w:szCs w:val="27"/>
+          <w:lang w:val="en-US"/>
+        </w:rPr>
+        <w:t>and </w:t>
+      </w:r>
+      <w:r>
+        <w:rPr>
+          <w:rStyle w:val="HTML"/>
+          <w:rFonts w:ascii="Ubuntu Mono" w:hAnsi="Ubuntu Mono"/>
+          <w:color w:val="15141F"/>
+          <w:sz w:val="22"/>
+          <w:szCs w:val="22"/>
+          <w:shd w:val="clear" w:color="auto" w:fill="EAE9ED"/>
+          <w:lang w:val="en-US"/>
+        </w:rPr>
+        <w:t>.pizza</w:t>
+      </w:r>
+      <w:proofErr w:type="gramEnd"/>
+      <w:r>
+        <w:rPr>
+          <w:rFonts w:ascii="Segoe UI" w:hAnsi="Segoe UI" w:cs="Segoe UI"/>
+          <w:color w:val="10162F"/>
+          <w:sz w:val="27"/>
+          <w:szCs w:val="27"/>
+          <w:lang w:val="en-US"/>
+        </w:rPr>
+        <w:t>. If the domain name you want is unavailable as a </w:t>
+      </w:r>
+      <w:r>
+        <w:rPr>
+          <w:rStyle w:val="HTML"/>
+          <w:rFonts w:ascii="Ubuntu Mono" w:hAnsi="Ubuntu Mono"/>
+          <w:color w:val="15141F"/>
+          <w:sz w:val="22"/>
+          <w:szCs w:val="22"/>
+          <w:shd w:val="clear" w:color="auto" w:fill="EAE9ED"/>
+          <w:lang w:val="en-US"/>
+        </w:rPr>
+        <w:t>.com</w:t>
+      </w:r>
+      <w:r>
+        <w:rPr>
+          <w:rFonts w:ascii="Segoe UI" w:hAnsi="Segoe UI" w:cs="Segoe UI"/>
+          <w:color w:val="10162F"/>
+          <w:sz w:val="27"/>
+          <w:szCs w:val="27"/>
+          <w:lang w:val="en-US"/>
+        </w:rPr>
+        <w:t> for example, you can try using a different suffix.</w:t>
+      </w:r>
+    </w:p>
+    <w:p>
+      <w:pPr>
+        <w:pStyle w:val="stylesptnq46"/>
+        <w:spacing w:before="0" w:beforeAutospacing="0"/>
+        <w:rPr>
+          <w:rFonts w:ascii="Segoe UI" w:hAnsi="Segoe UI" w:cs="Segoe UI"/>
+          <w:color w:val="10162F"/>
+          <w:sz w:val="27"/>
+          <w:szCs w:val="27"/>
+          <w:lang w:val="en-US"/>
+        </w:rPr>
+      </w:pPr>
+      <w:r>
+        <w:rPr>
+          <w:rFonts w:ascii="Segoe UI" w:hAnsi="Segoe UI" w:cs="Segoe UI"/>
+          <w:color w:val="10162F"/>
+          <w:sz w:val="27"/>
+          <w:szCs w:val="27"/>
+          <w:lang w:val="en-US"/>
+        </w:rPr>
+        <w:t>The suffixes of domain names are known as top-level domains (TLDs). Different TLDs cost different annual prices.</w:t>
+      </w:r>
+    </w:p>
+    <w:p>
+      <w:pPr>
+        <w:pStyle w:val="stylesptnq46"/>
+        <w:spacing w:before="0" w:beforeAutospacing="0" w:after="0" w:afterAutospacing="0"/>
+        <w:rPr>
+          <w:rFonts w:ascii="Segoe UI" w:hAnsi="Segoe UI" w:cs="Segoe UI"/>
+          <w:color w:val="10162F"/>
+          <w:sz w:val="27"/>
+          <w:szCs w:val="27"/>
+          <w:lang w:val="en-US"/>
+        </w:rPr>
+      </w:pPr>
+      <w:r>
+        <w:rPr>
+          <w:rStyle w:val="a4"/>
+          <w:rFonts w:ascii="Segoe UI" w:hAnsi="Segoe UI" w:cs="Segoe UI"/>
+          <w:color w:val="10162F"/>
+          <w:sz w:val="27"/>
+          <w:szCs w:val="27"/>
+          <w:lang w:val="en-US"/>
+        </w:rPr>
+        <w:t>Note:</w:t>
+      </w:r>
+      <w:r>
+        <w:rPr>
+          <w:rFonts w:ascii="Segoe UI" w:hAnsi="Segoe UI" w:cs="Segoe UI"/>
+          <w:color w:val="10162F"/>
+          <w:sz w:val="27"/>
+          <w:szCs w:val="27"/>
+          <w:lang w:val="en-US"/>
+        </w:rPr>
+        <w:t> </w:t>
+      </w:r>
+      <w:r>
+        <w:rPr>
+          <w:rStyle w:val="HTML"/>
+          <w:rFonts w:ascii="Ubuntu Mono" w:hAnsi="Ubuntu Mono"/>
+          <w:color w:val="15141F"/>
+          <w:sz w:val="22"/>
+          <w:szCs w:val="22"/>
+          <w:shd w:val="clear" w:color="auto" w:fill="EAE9ED"/>
+          <w:lang w:val="en-US"/>
+        </w:rPr>
+        <w:t>.com</w:t>
+      </w:r>
+      <w:r>
+        <w:rPr>
+          <w:rFonts w:ascii="Segoe UI" w:hAnsi="Segoe UI" w:cs="Segoe UI"/>
+          <w:color w:val="10162F"/>
+          <w:sz w:val="27"/>
+          <w:szCs w:val="27"/>
+          <w:lang w:val="en-US"/>
+        </w:rPr>
+        <w:t> domains are the most popular and are therefore generally unavailable (or expensive).</w:t>
+      </w:r>
+    </w:p>
+    <w:p>
+      <w:pPr>
+        <w:pStyle w:val="3"/>
+        <w:shd w:val="clear" w:color="auto" w:fill="FFFFFF"/>
+        <w:rPr>
+          <w:rFonts w:ascii="Segoe UI" w:hAnsi="Segoe UI" w:cs="Segoe UI"/>
+          <w:color w:val="10162F"/>
+          <w:lang w:val="en-US"/>
+        </w:rPr>
+      </w:pPr>
+      <w:r>
+        <w:rPr>
+          <w:rFonts w:ascii="Segoe UI" w:hAnsi="Segoe UI" w:cs="Segoe UI"/>
+          <w:color w:val="10162F"/>
+          <w:lang w:val="en-US"/>
+        </w:rPr>
+        <w:t>Instructions</w:t>
+      </w:r>
+    </w:p>
+    <w:p>
+      <w:pPr>
+        <w:pStyle w:val="stylesptnq46"/>
+        <w:spacing w:before="0" w:beforeAutospacing="0"/>
+        <w:rPr>
+          <w:rFonts w:ascii="Segoe UI" w:hAnsi="Segoe UI" w:cs="Segoe UI"/>
+          <w:color w:val="10162F"/>
+          <w:sz w:val="27"/>
+          <w:szCs w:val="27"/>
+          <w:lang w:val="en-US"/>
+        </w:rPr>
+      </w:pPr>
+      <w:r>
+        <w:rPr>
+          <w:rFonts w:ascii="Segoe UI" w:hAnsi="Segoe UI" w:cs="Segoe UI"/>
+          <w:color w:val="10162F"/>
+          <w:sz w:val="27"/>
+          <w:szCs w:val="27"/>
+          <w:lang w:val="en-US"/>
+        </w:rPr>
+        <w:t>1. In the text field, type in a domain name you have in mind. Do not type in </w:t>
+      </w:r>
+      <w:r>
+        <w:rPr>
+          <w:rStyle w:val="HTML"/>
+          <w:rFonts w:ascii="Ubuntu Mono" w:hAnsi="Ubuntu Mono"/>
+          <w:color w:val="15141F"/>
+          <w:sz w:val="22"/>
+          <w:szCs w:val="22"/>
+          <w:shd w:val="clear" w:color="auto" w:fill="EAE9ED"/>
+          <w:lang w:val="en-US"/>
+        </w:rPr>
+        <w:t>www.</w:t>
+      </w:r>
+      <w:r>
+        <w:rPr>
+          <w:rFonts w:ascii="Segoe UI" w:hAnsi="Segoe UI" w:cs="Segoe UI"/>
+          <w:color w:val="10162F"/>
+          <w:sz w:val="27"/>
+          <w:szCs w:val="27"/>
+          <w:lang w:val="en-US"/>
+        </w:rPr>
+        <w:t> before the domain name.</w:t>
+      </w:r>
+    </w:p>
+    <w:p>
+      <w:pPr>
+        <w:pStyle w:val="stylesptnq46"/>
+        <w:spacing w:before="0" w:beforeAutospacing="0"/>
+        <w:rPr>
+          <w:rFonts w:ascii="Segoe UI" w:hAnsi="Segoe UI" w:cs="Segoe UI"/>
+          <w:color w:val="10162F"/>
+          <w:sz w:val="27"/>
+          <w:szCs w:val="27"/>
+          <w:lang w:val="en-US"/>
+        </w:rPr>
+      </w:pPr>
+      <w:r>
+        <w:rPr>
+          <w:rFonts w:ascii="Segoe UI" w:hAnsi="Segoe UI" w:cs="Segoe UI"/>
+          <w:color w:val="10162F"/>
+          <w:sz w:val="27"/>
+          <w:szCs w:val="27"/>
+          <w:lang w:val="en-US"/>
+        </w:rPr>
+        <w:t>For example, if you wanted to try purchasing our domain name, you would type in </w:t>
+      </w:r>
+      <w:proofErr w:type="spellStart"/>
+      <w:r>
+        <w:rPr>
+          <w:rStyle w:val="HTML"/>
+          <w:rFonts w:ascii="Ubuntu Mono" w:hAnsi="Ubuntu Mono"/>
+          <w:color w:val="15141F"/>
+          <w:sz w:val="22"/>
+          <w:szCs w:val="22"/>
+          <w:shd w:val="clear" w:color="auto" w:fill="EAE9ED"/>
+          <w:lang w:val="en-US"/>
+        </w:rPr>
+        <w:t>codecademy</w:t>
+      </w:r>
+      <w:proofErr w:type="spellEnd"/>
+      <w:r>
+        <w:rPr>
+          <w:rFonts w:ascii="Segoe UI" w:hAnsi="Segoe UI" w:cs="Segoe UI"/>
+          <w:color w:val="10162F"/>
+          <w:sz w:val="27"/>
+          <w:szCs w:val="27"/>
+          <w:lang w:val="en-US"/>
+        </w:rPr>
+        <w:t> and select the </w:t>
+      </w:r>
+      <w:r>
+        <w:rPr>
+          <w:rStyle w:val="HTML"/>
+          <w:rFonts w:ascii="Ubuntu Mono" w:hAnsi="Ubuntu Mono"/>
+          <w:color w:val="15141F"/>
+          <w:sz w:val="22"/>
+          <w:szCs w:val="22"/>
+          <w:shd w:val="clear" w:color="auto" w:fill="EAE9ED"/>
+          <w:lang w:val="en-US"/>
+        </w:rPr>
+        <w:t>.com</w:t>
+      </w:r>
+      <w:r>
+        <w:rPr>
+          <w:rFonts w:ascii="Segoe UI" w:hAnsi="Segoe UI" w:cs="Segoe UI"/>
+          <w:color w:val="10162F"/>
+          <w:sz w:val="27"/>
+          <w:szCs w:val="27"/>
+          <w:lang w:val="en-US"/>
+        </w:rPr>
+        <w:t> TLD in the dropdown menu.</w:t>
+      </w:r>
+    </w:p>
+    <w:p>
+      <w:pPr>
+        <w:pStyle w:val="stylesptnq46"/>
+        <w:spacing w:before="0" w:beforeAutospacing="0"/>
+        <w:rPr>
+          <w:rFonts w:ascii="Segoe UI" w:hAnsi="Segoe UI" w:cs="Segoe UI"/>
+          <w:color w:val="10162F"/>
+          <w:sz w:val="27"/>
+          <w:szCs w:val="27"/>
+          <w:lang w:val="en-US"/>
+        </w:rPr>
+      </w:pPr>
+      <w:r>
+        <w:rPr>
+          <w:rFonts w:ascii="Segoe UI" w:hAnsi="Segoe UI" w:cs="Segoe UI"/>
+          <w:color w:val="10162F"/>
+          <w:sz w:val="27"/>
+          <w:szCs w:val="27"/>
+          <w:lang w:val="en-US"/>
+        </w:rPr>
+        <w:t>2. Once you’ve entered a domain name you like, click the button on the right labeled “Check” to see if it’s available.</w:t>
+      </w:r>
+    </w:p>
+    <w:p>
+      <w:pPr>
+        <w:pStyle w:val="stylesptnq46"/>
+        <w:spacing w:before="0" w:beforeAutospacing="0" w:after="0" w:afterAutospacing="0"/>
+        <w:rPr>
+          <w:rFonts w:ascii="Segoe UI" w:hAnsi="Segoe UI" w:cs="Segoe UI"/>
+          <w:color w:val="10162F"/>
+          <w:sz w:val="27"/>
+          <w:szCs w:val="27"/>
+          <w:lang w:val="en-US"/>
+        </w:rPr>
+      </w:pPr>
+      <w:r>
+        <w:rPr>
+          <w:rFonts w:ascii="Segoe UI" w:hAnsi="Segoe UI" w:cs="Segoe UI"/>
+          <w:color w:val="10162F"/>
+          <w:sz w:val="27"/>
+          <w:szCs w:val="27"/>
+          <w:lang w:val="en-US"/>
+        </w:rPr>
+        <w:t>3. If you’d like to purchase the domain name, select it and continue through the rest of the checkout process.</w:t>
+      </w:r>
+    </w:p>
+    <w:p>
+      <w:pPr>
+        <w:pBdr>
+          <w:bottom w:val="single" w:sz="12" w:space="1" w:color="auto"/>
+        </w:pBdr>
         <w:rPr>
           <w:lang w:val="en-US"/>
         </w:rPr>

</xml_diff>

<commit_message>
#assing-a-custom-domain-to-your-website - setting up your custom domain
</commit_message>
<xml_diff>
--- a/ASSIGN A CUSTOM DOMAIN NAME TO YOUR WEBSITE/ASSIGN A CUSTOM DOMAIN NAME TO YOUR WEBSITE.docx
+++ b/ASSIGN A CUSTOM DOMAIN NAME TO YOUR WEBSITE/ASSIGN A CUSTOM DOMAIN NAME TO YOUR WEBSITE.docx
@@ -2181,6 +2181,912 @@
         </w:rPr>
       </w:pPr>
     </w:p>
+    <w:p>
+      <w:pPr>
+        <w:rPr>
+          <w:lang w:val="en-US"/>
+        </w:rPr>
+      </w:pPr>
+    </w:p>
+    <w:p>
+      <w:pPr>
+        <w:rPr>
+          <w:lang w:val="en-US"/>
+        </w:rPr>
+      </w:pPr>
+    </w:p>
+    <w:p>
+      <w:pPr>
+        <w:spacing w:before="100" w:beforeAutospacing="1" w:after="100" w:afterAutospacing="1" w:line="240" w:lineRule="auto"/>
+        <w:outlineLvl w:val="2"/>
+        <w:rPr>
+          <w:rFonts w:ascii="Segoe UI" w:eastAsia="Times New Roman" w:hAnsi="Segoe UI" w:cs="Segoe UI"/>
+          <w:b/>
+          <w:bCs/>
+          <w:color w:val="10162F"/>
+          <w:kern w:val="0"/>
+          <w:sz w:val="27"/>
+          <w:szCs w:val="27"/>
+          <w:lang w:val="en-US" w:eastAsia="ru-RU"/>
+          <w14:ligatures w14:val="none"/>
+        </w:rPr>
+      </w:pPr>
+      <w:r>
+        <w:rPr>
+          <w:rFonts w:ascii="Segoe UI" w:eastAsia="Times New Roman" w:hAnsi="Segoe UI" w:cs="Segoe UI"/>
+          <w:b/>
+          <w:bCs/>
+          <w:color w:val="10162F"/>
+          <w:kern w:val="0"/>
+          <w:sz w:val="27"/>
+          <w:szCs w:val="27"/>
+          <w:lang w:val="en-US" w:eastAsia="ru-RU"/>
+          <w14:ligatures w14:val="none"/>
+        </w:rPr>
+        <w:lastRenderedPageBreak/>
+        <w:t>Setting Up Your Custom Domain</w:t>
+      </w:r>
+    </w:p>
+    <w:p>
+      <w:pPr>
+        <w:spacing w:after="100" w:afterAutospacing="1" w:line="240" w:lineRule="auto"/>
+        <w:rPr>
+          <w:rFonts w:ascii="Segoe UI" w:eastAsia="Times New Roman" w:hAnsi="Segoe UI" w:cs="Segoe UI"/>
+          <w:color w:val="10162F"/>
+          <w:kern w:val="0"/>
+          <w:sz w:val="27"/>
+          <w:szCs w:val="27"/>
+          <w:lang w:val="en-US" w:eastAsia="ru-RU"/>
+          <w14:ligatures w14:val="none"/>
+        </w:rPr>
+      </w:pPr>
+      <w:r>
+        <w:rPr>
+          <w:rFonts w:ascii="Segoe UI" w:eastAsia="Times New Roman" w:hAnsi="Segoe UI" w:cs="Segoe UI"/>
+          <w:color w:val="10162F"/>
+          <w:kern w:val="0"/>
+          <w:sz w:val="27"/>
+          <w:szCs w:val="27"/>
+          <w:lang w:val="en-US" w:eastAsia="ru-RU"/>
+          <w14:ligatures w14:val="none"/>
+        </w:rPr>
+        <w:t>Congrats — you’re the proud owner of a custom domain name!</w:t>
+      </w:r>
+    </w:p>
+    <w:p>
+      <w:pPr>
+        <w:spacing w:after="100" w:afterAutospacing="1" w:line="240" w:lineRule="auto"/>
+        <w:rPr>
+          <w:rFonts w:ascii="Segoe UI" w:eastAsia="Times New Roman" w:hAnsi="Segoe UI" w:cs="Segoe UI"/>
+          <w:color w:val="10162F"/>
+          <w:kern w:val="0"/>
+          <w:sz w:val="27"/>
+          <w:szCs w:val="27"/>
+          <w:lang w:val="en-US" w:eastAsia="ru-RU"/>
+          <w14:ligatures w14:val="none"/>
+        </w:rPr>
+      </w:pPr>
+      <w:r>
+        <w:rPr>
+          <w:rFonts w:ascii="Segoe UI" w:eastAsia="Times New Roman" w:hAnsi="Segoe UI" w:cs="Segoe UI"/>
+          <w:color w:val="10162F"/>
+          <w:kern w:val="0"/>
+          <w:sz w:val="27"/>
+          <w:szCs w:val="27"/>
+          <w:lang w:val="en-US" w:eastAsia="ru-RU"/>
+          <w14:ligatures w14:val="none"/>
+        </w:rPr>
+        <w:t>You might notice, however, that your new domain name doesn’t work yet — you can’t visit it in your web browser. We have to connect it to your </w:t>
+      </w:r>
+      <w:hyperlink r:id="rId13" w:tgtFrame="_blank" w:history="1">
+        <w:r>
+          <w:rPr>
+            <w:rFonts w:ascii="Segoe UI" w:eastAsia="Times New Roman" w:hAnsi="Segoe UI" w:cs="Segoe UI"/>
+            <w:color w:val="0000FF"/>
+            <w:kern w:val="0"/>
+            <w:sz w:val="27"/>
+            <w:szCs w:val="27"/>
+            <w:u w:val="single"/>
+            <w:bdr w:val="none" w:sz="0" w:space="0" w:color="auto" w:frame="1"/>
+            <w:lang w:val="en-US" w:eastAsia="ru-RU"/>
+            <w14:ligatures w14:val="none"/>
+          </w:rPr>
+          <w:t>GitHub</w:t>
+        </w:r>
+      </w:hyperlink>
+      <w:r>
+        <w:rPr>
+          <w:rFonts w:ascii="Segoe UI" w:eastAsia="Times New Roman" w:hAnsi="Segoe UI" w:cs="Segoe UI"/>
+          <w:color w:val="10162F"/>
+          <w:kern w:val="0"/>
+          <w:sz w:val="27"/>
+          <w:szCs w:val="27"/>
+          <w:lang w:val="en-US" w:eastAsia="ru-RU"/>
+          <w14:ligatures w14:val="none"/>
+        </w:rPr>
+        <w:t> Pages website first.</w:t>
+      </w:r>
+    </w:p>
+    <w:p>
+      <w:pPr>
+        <w:spacing w:after="100" w:afterAutospacing="1" w:line="240" w:lineRule="auto"/>
+        <w:rPr>
+          <w:rFonts w:ascii="Segoe UI" w:eastAsia="Times New Roman" w:hAnsi="Segoe UI" w:cs="Segoe UI"/>
+          <w:color w:val="10162F"/>
+          <w:kern w:val="0"/>
+          <w:sz w:val="27"/>
+          <w:szCs w:val="27"/>
+          <w:lang w:val="en-US" w:eastAsia="ru-RU"/>
+          <w14:ligatures w14:val="none"/>
+        </w:rPr>
+      </w:pPr>
+      <w:r>
+        <w:rPr>
+          <w:rFonts w:ascii="Segoe UI" w:eastAsia="Times New Roman" w:hAnsi="Segoe UI" w:cs="Segoe UI"/>
+          <w:color w:val="10162F"/>
+          <w:kern w:val="0"/>
+          <w:sz w:val="27"/>
+          <w:szCs w:val="27"/>
+          <w:lang w:val="en-US" w:eastAsia="ru-RU"/>
+          <w14:ligatures w14:val="none"/>
+        </w:rPr>
+        <w:t>There are two steps required:</w:t>
+      </w:r>
+    </w:p>
+    <w:p>
+      <w:pPr>
+        <w:numPr>
+          <w:ilvl w:val="0"/>
+          <w:numId w:val="6"/>
+        </w:numPr>
+        <w:spacing w:before="100" w:beforeAutospacing="1" w:after="100" w:afterAutospacing="1" w:line="240" w:lineRule="auto"/>
+        <w:rPr>
+          <w:rFonts w:ascii="Segoe UI" w:eastAsia="Times New Roman" w:hAnsi="Segoe UI" w:cs="Segoe UI"/>
+          <w:color w:val="10162F"/>
+          <w:kern w:val="0"/>
+          <w:sz w:val="27"/>
+          <w:szCs w:val="27"/>
+          <w:lang w:val="en-US" w:eastAsia="ru-RU"/>
+          <w14:ligatures w14:val="none"/>
+        </w:rPr>
+      </w:pPr>
+      <w:r>
+        <w:rPr>
+          <w:rFonts w:ascii="Segoe UI" w:eastAsia="Times New Roman" w:hAnsi="Segoe UI" w:cs="Segoe UI"/>
+          <w:color w:val="10162F"/>
+          <w:kern w:val="0"/>
+          <w:sz w:val="27"/>
+          <w:szCs w:val="27"/>
+          <w:lang w:val="en-US" w:eastAsia="ru-RU"/>
+          <w14:ligatures w14:val="none"/>
+        </w:rPr>
+        <w:t>Inform GitHub of the new domain name we’ll be using (the one you purchased)</w:t>
+      </w:r>
+    </w:p>
+    <w:p>
+      <w:pPr>
+        <w:numPr>
+          <w:ilvl w:val="0"/>
+          <w:numId w:val="6"/>
+        </w:numPr>
+        <w:spacing w:before="100" w:beforeAutospacing="1" w:after="100" w:afterAutospacing="1" w:line="240" w:lineRule="auto"/>
+        <w:rPr>
+          <w:rFonts w:ascii="Segoe UI" w:eastAsia="Times New Roman" w:hAnsi="Segoe UI" w:cs="Segoe UI"/>
+          <w:color w:val="10162F"/>
+          <w:kern w:val="0"/>
+          <w:sz w:val="27"/>
+          <w:szCs w:val="27"/>
+          <w:lang w:val="en-US" w:eastAsia="ru-RU"/>
+          <w14:ligatures w14:val="none"/>
+        </w:rPr>
+      </w:pPr>
+      <w:r>
+        <w:rPr>
+          <w:rFonts w:ascii="Segoe UI" w:eastAsia="Times New Roman" w:hAnsi="Segoe UI" w:cs="Segoe UI"/>
+          <w:color w:val="10162F"/>
+          <w:kern w:val="0"/>
+          <w:sz w:val="27"/>
+          <w:szCs w:val="27"/>
+          <w:lang w:val="en-US" w:eastAsia="ru-RU"/>
+          <w14:ligatures w14:val="none"/>
+        </w:rPr>
+        <w:t>Set up </w:t>
+      </w:r>
+      <w:hyperlink r:id="rId14" w:tgtFrame="_blank" w:history="1">
+        <w:r>
+          <w:rPr>
+            <w:rFonts w:ascii="Segoe UI" w:eastAsia="Times New Roman" w:hAnsi="Segoe UI" w:cs="Segoe UI"/>
+            <w:color w:val="0000FF"/>
+            <w:kern w:val="0"/>
+            <w:sz w:val="27"/>
+            <w:szCs w:val="27"/>
+            <w:u w:val="single"/>
+            <w:bdr w:val="none" w:sz="0" w:space="0" w:color="auto" w:frame="1"/>
+            <w:lang w:val="en-US" w:eastAsia="ru-RU"/>
+            <w14:ligatures w14:val="none"/>
+          </w:rPr>
+          <w:t>DNS</w:t>
+        </w:r>
+      </w:hyperlink>
+      <w:r>
+        <w:rPr>
+          <w:rFonts w:ascii="Segoe UI" w:eastAsia="Times New Roman" w:hAnsi="Segoe UI" w:cs="Segoe UI"/>
+          <w:color w:val="10162F"/>
+          <w:kern w:val="0"/>
+          <w:sz w:val="27"/>
+          <w:szCs w:val="27"/>
+          <w:lang w:val="en-US" w:eastAsia="ru-RU"/>
+          <w14:ligatures w14:val="none"/>
+        </w:rPr>
+        <w:t> records in Route 53 that direct to GitHub</w:t>
+      </w:r>
+    </w:p>
+    <w:p>
+      <w:pPr>
+        <w:spacing w:after="0" w:line="240" w:lineRule="auto"/>
+        <w:rPr>
+          <w:rFonts w:ascii="Segoe UI" w:eastAsia="Times New Roman" w:hAnsi="Segoe UI" w:cs="Segoe UI"/>
+          <w:color w:val="10162F"/>
+          <w:kern w:val="0"/>
+          <w:sz w:val="27"/>
+          <w:szCs w:val="27"/>
+          <w:lang w:val="en-US" w:eastAsia="ru-RU"/>
+          <w14:ligatures w14:val="none"/>
+        </w:rPr>
+      </w:pPr>
+      <w:r>
+        <w:rPr>
+          <w:rFonts w:ascii="Segoe UI" w:eastAsia="Times New Roman" w:hAnsi="Segoe UI" w:cs="Segoe UI"/>
+          <w:color w:val="10162F"/>
+          <w:kern w:val="0"/>
+          <w:sz w:val="27"/>
+          <w:szCs w:val="27"/>
+          <w:lang w:val="en-US" w:eastAsia="ru-RU"/>
+          <w14:ligatures w14:val="none"/>
+        </w:rPr>
+        <w:t>Let’s start with the first step.</w:t>
+      </w:r>
+    </w:p>
+    <w:p>
+      <w:pPr>
+        <w:shd w:val="clear" w:color="auto" w:fill="FFFFFF"/>
+        <w:spacing w:before="100" w:beforeAutospacing="1" w:after="100" w:afterAutospacing="1" w:line="240" w:lineRule="auto"/>
+        <w:outlineLvl w:val="2"/>
+        <w:rPr>
+          <w:rFonts w:ascii="Segoe UI" w:eastAsia="Times New Roman" w:hAnsi="Segoe UI" w:cs="Segoe UI"/>
+          <w:b/>
+          <w:bCs/>
+          <w:color w:val="10162F"/>
+          <w:kern w:val="0"/>
+          <w:sz w:val="27"/>
+          <w:szCs w:val="27"/>
+          <w:lang w:eastAsia="ru-RU"/>
+          <w14:ligatures w14:val="none"/>
+        </w:rPr>
+      </w:pPr>
+      <w:proofErr w:type="spellStart"/>
+      <w:r>
+        <w:rPr>
+          <w:rFonts w:ascii="Segoe UI" w:eastAsia="Times New Roman" w:hAnsi="Segoe UI" w:cs="Segoe UI"/>
+          <w:b/>
+          <w:bCs/>
+          <w:color w:val="10162F"/>
+          <w:kern w:val="0"/>
+          <w:sz w:val="27"/>
+          <w:szCs w:val="27"/>
+          <w:lang w:eastAsia="ru-RU"/>
+          <w14:ligatures w14:val="none"/>
+        </w:rPr>
+        <w:t>Instructions</w:t>
+      </w:r>
+      <w:proofErr w:type="spellEnd"/>
+    </w:p>
+    <w:p>
+      <w:pPr>
+        <w:numPr>
+          <w:ilvl w:val="0"/>
+          <w:numId w:val="7"/>
+        </w:numPr>
+        <w:spacing w:after="0" w:line="240" w:lineRule="auto"/>
+        <w:rPr>
+          <w:rFonts w:ascii="Segoe UI" w:eastAsia="Times New Roman" w:hAnsi="Segoe UI" w:cs="Segoe UI"/>
+          <w:color w:val="10162F"/>
+          <w:kern w:val="0"/>
+          <w:sz w:val="27"/>
+          <w:szCs w:val="27"/>
+          <w:lang w:val="en-US" w:eastAsia="ru-RU"/>
+          <w14:ligatures w14:val="none"/>
+        </w:rPr>
+      </w:pPr>
+      <w:r>
+        <w:rPr>
+          <w:rFonts w:ascii="Segoe UI" w:eastAsia="Times New Roman" w:hAnsi="Segoe UI" w:cs="Segoe UI"/>
+          <w:color w:val="10162F"/>
+          <w:kern w:val="0"/>
+          <w:sz w:val="27"/>
+          <w:szCs w:val="27"/>
+          <w:lang w:val="en-US" w:eastAsia="ru-RU"/>
+          <w14:ligatures w14:val="none"/>
+        </w:rPr>
+        <w:t>Open </w:t>
+      </w:r>
+      <w:hyperlink r:id="rId15" w:tgtFrame="_blank" w:history="1">
+        <w:r>
+          <w:rPr>
+            <w:rFonts w:ascii="Segoe UI" w:eastAsia="Times New Roman" w:hAnsi="Segoe UI" w:cs="Segoe UI"/>
+            <w:color w:val="0000FF"/>
+            <w:kern w:val="0"/>
+            <w:sz w:val="27"/>
+            <w:szCs w:val="27"/>
+            <w:u w:val="single"/>
+            <w:bdr w:val="none" w:sz="0" w:space="0" w:color="auto" w:frame="1"/>
+            <w:lang w:val="en-US" w:eastAsia="ru-RU"/>
+            <w14:ligatures w14:val="none"/>
+          </w:rPr>
+          <w:t>GitHub</w:t>
+        </w:r>
+      </w:hyperlink>
+      <w:r>
+        <w:rPr>
+          <w:rFonts w:ascii="Segoe UI" w:eastAsia="Times New Roman" w:hAnsi="Segoe UI" w:cs="Segoe UI"/>
+          <w:color w:val="10162F"/>
+          <w:kern w:val="0"/>
+          <w:sz w:val="27"/>
+          <w:szCs w:val="27"/>
+          <w:lang w:val="en-US" w:eastAsia="ru-RU"/>
+          <w14:ligatures w14:val="none"/>
+        </w:rPr>
+        <w:t> and access the repo you created earlier titled </w:t>
+      </w:r>
+      <w:r>
+        <w:rPr>
+          <w:rFonts w:ascii="Ubuntu Mono" w:eastAsia="Times New Roman" w:hAnsi="Ubuntu Mono" w:cs="Courier New"/>
+          <w:color w:val="15141F"/>
+          <w:kern w:val="0"/>
+          <w:shd w:val="clear" w:color="auto" w:fill="EAE9ED"/>
+          <w:lang w:val="en-US" w:eastAsia="ru-RU"/>
+          <w14:ligatures w14:val="none"/>
+        </w:rPr>
+        <w:t>your-user-name.github.io</w:t>
+      </w:r>
+      <w:r>
+        <w:rPr>
+          <w:rFonts w:ascii="Segoe UI" w:eastAsia="Times New Roman" w:hAnsi="Segoe UI" w:cs="Segoe UI"/>
+          <w:color w:val="10162F"/>
+          <w:kern w:val="0"/>
+          <w:sz w:val="27"/>
+          <w:szCs w:val="27"/>
+          <w:lang w:val="en-US" w:eastAsia="ru-RU"/>
+          <w14:ligatures w14:val="none"/>
+        </w:rPr>
+        <w:t>.</w:t>
+      </w:r>
+    </w:p>
+    <w:p>
+      <w:pPr>
+        <w:numPr>
+          <w:ilvl w:val="0"/>
+          <w:numId w:val="7"/>
+        </w:numPr>
+        <w:spacing w:after="0" w:line="240" w:lineRule="auto"/>
+        <w:rPr>
+          <w:rFonts w:ascii="Segoe UI" w:eastAsia="Times New Roman" w:hAnsi="Segoe UI" w:cs="Segoe UI"/>
+          <w:color w:val="10162F"/>
+          <w:kern w:val="0"/>
+          <w:sz w:val="27"/>
+          <w:szCs w:val="27"/>
+          <w:lang w:val="en-US" w:eastAsia="ru-RU"/>
+          <w14:ligatures w14:val="none"/>
+        </w:rPr>
+      </w:pPr>
+      <w:r>
+        <w:rPr>
+          <w:rFonts w:ascii="Segoe UI" w:eastAsia="Times New Roman" w:hAnsi="Segoe UI" w:cs="Segoe UI"/>
+          <w:color w:val="10162F"/>
+          <w:kern w:val="0"/>
+          <w:sz w:val="27"/>
+          <w:szCs w:val="27"/>
+          <w:lang w:val="en-US" w:eastAsia="ru-RU"/>
+          <w14:ligatures w14:val="none"/>
+        </w:rPr>
+        <w:t>Click the “New file” button.</w:t>
+      </w:r>
+    </w:p>
+    <w:p>
+      <w:pPr>
+        <w:numPr>
+          <w:ilvl w:val="0"/>
+          <w:numId w:val="7"/>
+        </w:numPr>
+        <w:spacing w:after="0" w:line="240" w:lineRule="auto"/>
+        <w:rPr>
+          <w:rFonts w:ascii="Segoe UI" w:eastAsia="Times New Roman" w:hAnsi="Segoe UI" w:cs="Segoe UI"/>
+          <w:color w:val="10162F"/>
+          <w:kern w:val="0"/>
+          <w:sz w:val="27"/>
+          <w:szCs w:val="27"/>
+          <w:lang w:val="en-US" w:eastAsia="ru-RU"/>
+          <w14:ligatures w14:val="none"/>
+        </w:rPr>
+      </w:pPr>
+      <w:r>
+        <w:rPr>
+          <w:rFonts w:ascii="Segoe UI" w:eastAsia="Times New Roman" w:hAnsi="Segoe UI" w:cs="Segoe UI"/>
+          <w:color w:val="10162F"/>
+          <w:kern w:val="0"/>
+          <w:sz w:val="27"/>
+          <w:szCs w:val="27"/>
+          <w:lang w:val="en-US" w:eastAsia="ru-RU"/>
+          <w14:ligatures w14:val="none"/>
+        </w:rPr>
+        <w:t>Name the new file </w:t>
+      </w:r>
+      <w:r>
+        <w:rPr>
+          <w:rFonts w:ascii="Ubuntu Mono" w:eastAsia="Times New Roman" w:hAnsi="Ubuntu Mono" w:cs="Courier New"/>
+          <w:color w:val="15141F"/>
+          <w:kern w:val="0"/>
+          <w:shd w:val="clear" w:color="auto" w:fill="EAE9ED"/>
+          <w:lang w:val="en-US" w:eastAsia="ru-RU"/>
+          <w14:ligatures w14:val="none"/>
+        </w:rPr>
+        <w:t>CNAME</w:t>
+      </w:r>
+      <w:r>
+        <w:rPr>
+          <w:rFonts w:ascii="Segoe UI" w:eastAsia="Times New Roman" w:hAnsi="Segoe UI" w:cs="Segoe UI"/>
+          <w:color w:val="10162F"/>
+          <w:kern w:val="0"/>
+          <w:sz w:val="27"/>
+          <w:szCs w:val="27"/>
+          <w:lang w:val="en-US" w:eastAsia="ru-RU"/>
+          <w14:ligatures w14:val="none"/>
+        </w:rPr>
+        <w:t>. Do not add a file name extension.</w:t>
+      </w:r>
+    </w:p>
+    <w:p>
+      <w:pPr>
+        <w:numPr>
+          <w:ilvl w:val="0"/>
+          <w:numId w:val="7"/>
+        </w:numPr>
+        <w:spacing w:after="0" w:line="240" w:lineRule="auto"/>
+        <w:rPr>
+          <w:rFonts w:ascii="Segoe UI" w:eastAsia="Times New Roman" w:hAnsi="Segoe UI" w:cs="Segoe UI"/>
+          <w:color w:val="10162F"/>
+          <w:kern w:val="0"/>
+          <w:sz w:val="27"/>
+          <w:szCs w:val="27"/>
+          <w:lang w:val="en-US" w:eastAsia="ru-RU"/>
+          <w14:ligatures w14:val="none"/>
+        </w:rPr>
+      </w:pPr>
+      <w:r>
+        <w:rPr>
+          <w:rFonts w:ascii="Segoe UI" w:eastAsia="Times New Roman" w:hAnsi="Segoe UI" w:cs="Segoe UI"/>
+          <w:color w:val="10162F"/>
+          <w:kern w:val="0"/>
+          <w:sz w:val="27"/>
+          <w:szCs w:val="27"/>
+          <w:lang w:val="en-US" w:eastAsia="ru-RU"/>
+          <w14:ligatures w14:val="none"/>
+        </w:rPr>
+        <w:t>In the file, on line 1, type the custom domain name you just purchased in the following format:</w:t>
+      </w:r>
+    </w:p>
+    <w:p>
+      <w:pPr>
+        <w:shd w:val="clear" w:color="auto" w:fill="211E2F"/>
+        <w:tabs>
+          <w:tab w:val="left" w:pos="916"/>
+          <w:tab w:val="left" w:pos="1832"/>
+          <w:tab w:val="left" w:pos="2748"/>
+          <w:tab w:val="left" w:pos="3664"/>
+          <w:tab w:val="left" w:pos="4580"/>
+          <w:tab w:val="left" w:pos="5496"/>
+          <w:tab w:val="left" w:pos="6412"/>
+          <w:tab w:val="left" w:pos="7328"/>
+          <w:tab w:val="left" w:pos="8244"/>
+          <w:tab w:val="left" w:pos="9160"/>
+          <w:tab w:val="left" w:pos="10076"/>
+          <w:tab w:val="left" w:pos="10992"/>
+          <w:tab w:val="left" w:pos="11908"/>
+          <w:tab w:val="left" w:pos="12824"/>
+          <w:tab w:val="left" w:pos="13740"/>
+          <w:tab w:val="left" w:pos="14656"/>
+        </w:tabs>
+        <w:spacing w:after="0" w:line="240" w:lineRule="auto"/>
+        <w:rPr>
+          <w:rFonts w:ascii="Ubuntu Mono" w:eastAsia="Times New Roman" w:hAnsi="Ubuntu Mono" w:cs="Courier New"/>
+          <w:color w:val="939598"/>
+          <w:kern w:val="0"/>
+          <w:sz w:val="27"/>
+          <w:szCs w:val="27"/>
+          <w:lang w:val="en-US" w:eastAsia="ru-RU"/>
+          <w14:ligatures w14:val="none"/>
+        </w:rPr>
+      </w:pPr>
+      <w:r>
+        <w:rPr>
+          <w:rFonts w:ascii="Ubuntu Mono" w:eastAsia="Times New Roman" w:hAnsi="Ubuntu Mono" w:cs="Courier New"/>
+          <w:color w:val="FFFFFF"/>
+          <w:kern w:val="0"/>
+          <w:sz w:val="27"/>
+          <w:szCs w:val="27"/>
+          <w:lang w:val="en-US" w:eastAsia="ru-RU"/>
+          <w14:ligatures w14:val="none"/>
+        </w:rPr>
+        <w:t>yourcustomdomain</w:t>
+      </w:r>
+      <w:r>
+        <w:rPr>
+          <w:rFonts w:ascii="Ubuntu Mono" w:eastAsia="Times New Roman" w:hAnsi="Ubuntu Mono" w:cs="Courier New"/>
+          <w:color w:val="EA6C8B"/>
+          <w:kern w:val="0"/>
+          <w:sz w:val="27"/>
+          <w:szCs w:val="27"/>
+          <w:lang w:val="en-US" w:eastAsia="ru-RU"/>
+          <w14:ligatures w14:val="none"/>
+        </w:rPr>
+        <w:t>.</w:t>
+      </w:r>
+      <w:r>
+        <w:rPr>
+          <w:rFonts w:ascii="Ubuntu Mono" w:eastAsia="Times New Roman" w:hAnsi="Ubuntu Mono" w:cs="Courier New"/>
+          <w:color w:val="FFFFFF"/>
+          <w:kern w:val="0"/>
+          <w:sz w:val="27"/>
+          <w:szCs w:val="27"/>
+          <w:lang w:val="en-US" w:eastAsia="ru-RU"/>
+          <w14:ligatures w14:val="none"/>
+        </w:rPr>
+        <w:t>com</w:t>
+      </w:r>
+      <w:r>
+        <w:rPr>
+          <w:rFonts w:ascii="Ubuntu Mono" w:eastAsia="Times New Roman" w:hAnsi="Ubuntu Mono" w:cs="Courier New"/>
+          <w:color w:val="939598"/>
+          <w:kern w:val="0"/>
+          <w:sz w:val="27"/>
+          <w:szCs w:val="27"/>
+          <w:lang w:val="en-US" w:eastAsia="ru-RU"/>
+          <w14:ligatures w14:val="none"/>
+        </w:rPr>
+        <w:br/>
+      </w:r>
+    </w:p>
+    <w:p>
+      <w:pPr>
+        <w:spacing w:after="100" w:afterAutospacing="1" w:line="240" w:lineRule="auto"/>
+        <w:rPr>
+          <w:rFonts w:ascii="Segoe UI" w:eastAsia="Times New Roman" w:hAnsi="Segoe UI" w:cs="Segoe UI"/>
+          <w:color w:val="10162F"/>
+          <w:kern w:val="0"/>
+          <w:sz w:val="27"/>
+          <w:szCs w:val="27"/>
+          <w:lang w:val="en-US" w:eastAsia="ru-RU"/>
+          <w14:ligatures w14:val="none"/>
+        </w:rPr>
+      </w:pPr>
+      <w:r>
+        <w:rPr>
+          <w:rFonts w:ascii="Segoe UI" w:eastAsia="Times New Roman" w:hAnsi="Segoe UI" w:cs="Segoe UI"/>
+          <w:color w:val="10162F"/>
+          <w:kern w:val="0"/>
+          <w:sz w:val="27"/>
+          <w:szCs w:val="27"/>
+          <w:lang w:val="en-US" w:eastAsia="ru-RU"/>
+          <w14:ligatures w14:val="none"/>
+        </w:rPr>
+        <w:t>You may have purchased a domain name with a TLD other than </w:t>
+      </w:r>
+      <w:r>
+        <w:rPr>
+          <w:rFonts w:ascii="Ubuntu Mono" w:eastAsia="Times New Roman" w:hAnsi="Ubuntu Mono" w:cs="Courier New"/>
+          <w:color w:val="15141F"/>
+          <w:kern w:val="0"/>
+          <w:shd w:val="clear" w:color="auto" w:fill="EAE9ED"/>
+          <w:lang w:val="en-US" w:eastAsia="ru-RU"/>
+          <w14:ligatures w14:val="none"/>
+        </w:rPr>
+        <w:t>.com</w:t>
+      </w:r>
+      <w:r>
+        <w:rPr>
+          <w:rFonts w:ascii="Segoe UI" w:eastAsia="Times New Roman" w:hAnsi="Segoe UI" w:cs="Segoe UI"/>
+          <w:color w:val="10162F"/>
+          <w:kern w:val="0"/>
+          <w:sz w:val="27"/>
+          <w:szCs w:val="27"/>
+          <w:lang w:val="en-US" w:eastAsia="ru-RU"/>
+          <w14:ligatures w14:val="none"/>
+        </w:rPr>
+        <w:t>. In that case, make sure to use that TLD when creating the </w:t>
+      </w:r>
+      <w:r>
+        <w:rPr>
+          <w:rFonts w:ascii="Ubuntu Mono" w:eastAsia="Times New Roman" w:hAnsi="Ubuntu Mono" w:cs="Courier New"/>
+          <w:color w:val="15141F"/>
+          <w:kern w:val="0"/>
+          <w:shd w:val="clear" w:color="auto" w:fill="EAE9ED"/>
+          <w:lang w:val="en-US" w:eastAsia="ru-RU"/>
+          <w14:ligatures w14:val="none"/>
+        </w:rPr>
+        <w:t>CNAME</w:t>
+      </w:r>
+      <w:r>
+        <w:rPr>
+          <w:rFonts w:ascii="Segoe UI" w:eastAsia="Times New Roman" w:hAnsi="Segoe UI" w:cs="Segoe UI"/>
+          <w:color w:val="10162F"/>
+          <w:kern w:val="0"/>
+          <w:sz w:val="27"/>
+          <w:szCs w:val="27"/>
+          <w:lang w:val="en-US" w:eastAsia="ru-RU"/>
+          <w14:ligatures w14:val="none"/>
+        </w:rPr>
+        <w:t> file.</w:t>
+      </w:r>
+    </w:p>
+    <w:p>
+      <w:pPr>
+        <w:spacing w:after="100" w:afterAutospacing="1" w:line="240" w:lineRule="auto"/>
+        <w:rPr>
+          <w:rFonts w:ascii="Segoe UI" w:eastAsia="Times New Roman" w:hAnsi="Segoe UI" w:cs="Segoe UI"/>
+          <w:color w:val="10162F"/>
+          <w:kern w:val="0"/>
+          <w:sz w:val="27"/>
+          <w:szCs w:val="27"/>
+          <w:lang w:val="en-US" w:eastAsia="ru-RU"/>
+          <w14:ligatures w14:val="none"/>
+        </w:rPr>
+      </w:pPr>
+      <w:r>
+        <w:rPr>
+          <w:rFonts w:ascii="Segoe UI" w:eastAsia="Times New Roman" w:hAnsi="Segoe UI" w:cs="Segoe UI"/>
+          <w:color w:val="10162F"/>
+          <w:kern w:val="0"/>
+          <w:sz w:val="27"/>
+          <w:szCs w:val="27"/>
+          <w:lang w:val="en-US" w:eastAsia="ru-RU"/>
+          <w14:ligatures w14:val="none"/>
+        </w:rPr>
+        <w:t>5. Commit the new file.</w:t>
+      </w:r>
+    </w:p>
+    <w:p>
+      <w:pPr>
+        <w:spacing w:after="100" w:afterAutospacing="1" w:line="240" w:lineRule="auto"/>
+        <w:rPr>
+          <w:rFonts w:ascii="Segoe UI" w:eastAsia="Times New Roman" w:hAnsi="Segoe UI" w:cs="Segoe UI"/>
+          <w:color w:val="10162F"/>
+          <w:kern w:val="0"/>
+          <w:sz w:val="27"/>
+          <w:szCs w:val="27"/>
+          <w:lang w:val="en-US" w:eastAsia="ru-RU"/>
+          <w14:ligatures w14:val="none"/>
+        </w:rPr>
+      </w:pPr>
+      <w:r>
+        <w:rPr>
+          <w:rFonts w:ascii="Segoe UI" w:eastAsia="Times New Roman" w:hAnsi="Segoe UI" w:cs="Segoe UI"/>
+          <w:color w:val="10162F"/>
+          <w:kern w:val="0"/>
+          <w:sz w:val="27"/>
+          <w:szCs w:val="27"/>
+          <w:lang w:val="en-US" w:eastAsia="ru-RU"/>
+          <w14:ligatures w14:val="none"/>
+        </w:rPr>
+        <w:t>6. Under the title of the repo, click on “Settings.” Scroll down to the section titled “GitHub Pages” and confirm that there is a message </w:t>
+      </w:r>
+      <w:r>
+        <w:rPr>
+          <w:rFonts w:ascii="Segoe UI" w:eastAsia="Times New Roman" w:hAnsi="Segoe UI" w:cs="Segoe UI"/>
+          <w:i/>
+          <w:iCs/>
+          <w:color w:val="10162F"/>
+          <w:kern w:val="0"/>
+          <w:sz w:val="27"/>
+          <w:szCs w:val="27"/>
+          <w:lang w:val="en-US" w:eastAsia="ru-RU"/>
+          <w14:ligatures w14:val="none"/>
+        </w:rPr>
+        <w:t>similar</w:t>
+      </w:r>
+      <w:r>
+        <w:rPr>
+          <w:rFonts w:ascii="Segoe UI" w:eastAsia="Times New Roman" w:hAnsi="Segoe UI" w:cs="Segoe UI"/>
+          <w:color w:val="10162F"/>
+          <w:kern w:val="0"/>
+          <w:sz w:val="27"/>
+          <w:szCs w:val="27"/>
+          <w:lang w:val="en-US" w:eastAsia="ru-RU"/>
+          <w14:ligatures w14:val="none"/>
+        </w:rPr>
+        <w:t> to the following:</w:t>
+      </w:r>
+    </w:p>
+    <w:p>
+      <w:pPr>
+        <w:shd w:val="clear" w:color="auto" w:fill="211E2F"/>
+        <w:tabs>
+          <w:tab w:val="left" w:pos="916"/>
+          <w:tab w:val="left" w:pos="1832"/>
+          <w:tab w:val="left" w:pos="2748"/>
+          <w:tab w:val="left" w:pos="3664"/>
+          <w:tab w:val="left" w:pos="4580"/>
+          <w:tab w:val="left" w:pos="5496"/>
+          <w:tab w:val="left" w:pos="6412"/>
+          <w:tab w:val="left" w:pos="7328"/>
+          <w:tab w:val="left" w:pos="8244"/>
+          <w:tab w:val="left" w:pos="9160"/>
+          <w:tab w:val="left" w:pos="10076"/>
+          <w:tab w:val="left" w:pos="10992"/>
+          <w:tab w:val="left" w:pos="11908"/>
+          <w:tab w:val="left" w:pos="12824"/>
+          <w:tab w:val="left" w:pos="13740"/>
+          <w:tab w:val="left" w:pos="14656"/>
+        </w:tabs>
+        <w:spacing w:after="0" w:line="240" w:lineRule="auto"/>
+        <w:rPr>
+          <w:rFonts w:ascii="Ubuntu Mono" w:eastAsia="Times New Roman" w:hAnsi="Ubuntu Mono" w:cs="Courier New"/>
+          <w:color w:val="939598"/>
+          <w:kern w:val="0"/>
+          <w:sz w:val="27"/>
+          <w:szCs w:val="27"/>
+          <w:lang w:val="en-US" w:eastAsia="ru-RU"/>
+          <w14:ligatures w14:val="none"/>
+        </w:rPr>
+      </w:pPr>
+      <w:r>
+        <w:rPr>
+          <w:rFonts w:ascii="Ubuntu Mono" w:eastAsia="Times New Roman" w:hAnsi="Ubuntu Mono" w:cs="Courier New"/>
+          <w:color w:val="FFFFFF"/>
+          <w:kern w:val="0"/>
+          <w:sz w:val="27"/>
+          <w:szCs w:val="27"/>
+          <w:lang w:val="en-US" w:eastAsia="ru-RU"/>
+          <w14:ligatures w14:val="none"/>
+        </w:rPr>
+        <w:t>Your site is published at http:</w:t>
+      </w:r>
+      <w:r>
+        <w:rPr>
+          <w:rFonts w:ascii="Ubuntu Mono" w:eastAsia="Times New Roman" w:hAnsi="Ubuntu Mono" w:cs="Courier New"/>
+          <w:color w:val="EA6C8B"/>
+          <w:kern w:val="0"/>
+          <w:sz w:val="27"/>
+          <w:szCs w:val="27"/>
+          <w:lang w:val="en-US" w:eastAsia="ru-RU"/>
+          <w14:ligatures w14:val="none"/>
+        </w:rPr>
+        <w:t>//</w:t>
+      </w:r>
+      <w:r>
+        <w:rPr>
+          <w:rFonts w:ascii="Ubuntu Mono" w:eastAsia="Times New Roman" w:hAnsi="Ubuntu Mono" w:cs="Courier New"/>
+          <w:color w:val="FFFFFF"/>
+          <w:kern w:val="0"/>
+          <w:sz w:val="27"/>
+          <w:szCs w:val="27"/>
+          <w:lang w:val="en-US" w:eastAsia="ru-RU"/>
+          <w14:ligatures w14:val="none"/>
+        </w:rPr>
+        <w:t>yourcustomdomain</w:t>
+      </w:r>
+      <w:r>
+        <w:rPr>
+          <w:rFonts w:ascii="Ubuntu Mono" w:eastAsia="Times New Roman" w:hAnsi="Ubuntu Mono" w:cs="Courier New"/>
+          <w:color w:val="EA6C8B"/>
+          <w:kern w:val="0"/>
+          <w:sz w:val="27"/>
+          <w:szCs w:val="27"/>
+          <w:lang w:val="en-US" w:eastAsia="ru-RU"/>
+          <w14:ligatures w14:val="none"/>
+        </w:rPr>
+        <w:t>.</w:t>
+      </w:r>
+      <w:r>
+        <w:rPr>
+          <w:rFonts w:ascii="Ubuntu Mono" w:eastAsia="Times New Roman" w:hAnsi="Ubuntu Mono" w:cs="Courier New"/>
+          <w:color w:val="FFFFFF"/>
+          <w:kern w:val="0"/>
+          <w:sz w:val="27"/>
+          <w:szCs w:val="27"/>
+          <w:lang w:val="en-US" w:eastAsia="ru-RU"/>
+          <w14:ligatures w14:val="none"/>
+        </w:rPr>
+        <w:t>com</w:t>
+      </w:r>
+      <w:r>
+        <w:rPr>
+          <w:rFonts w:ascii="Ubuntu Mono" w:eastAsia="Times New Roman" w:hAnsi="Ubuntu Mono" w:cs="Courier New"/>
+          <w:color w:val="EA6C8B"/>
+          <w:kern w:val="0"/>
+          <w:sz w:val="27"/>
+          <w:szCs w:val="27"/>
+          <w:lang w:val="en-US" w:eastAsia="ru-RU"/>
+          <w14:ligatures w14:val="none"/>
+        </w:rPr>
+        <w:t>.</w:t>
+      </w:r>
+      <w:r>
+        <w:rPr>
+          <w:rFonts w:ascii="Ubuntu Mono" w:eastAsia="Times New Roman" w:hAnsi="Ubuntu Mono" w:cs="Courier New"/>
+          <w:color w:val="939598"/>
+          <w:kern w:val="0"/>
+          <w:sz w:val="27"/>
+          <w:szCs w:val="27"/>
+          <w:lang w:val="en-US" w:eastAsia="ru-RU"/>
+          <w14:ligatures w14:val="none"/>
+        </w:rPr>
+        <w:br/>
+      </w:r>
+    </w:p>
+    <w:p>
+      <w:pPr>
+        <w:spacing w:after="0" w:line="240" w:lineRule="auto"/>
+        <w:rPr>
+          <w:rFonts w:ascii="Segoe UI" w:eastAsia="Times New Roman" w:hAnsi="Segoe UI" w:cs="Segoe UI"/>
+          <w:color w:val="10162F"/>
+          <w:kern w:val="0"/>
+          <w:sz w:val="27"/>
+          <w:szCs w:val="27"/>
+          <w:lang w:val="en-US" w:eastAsia="ru-RU"/>
+          <w14:ligatures w14:val="none"/>
+        </w:rPr>
+      </w:pPr>
+      <w:r>
+        <w:rPr>
+          <w:rFonts w:ascii="Segoe UI" w:eastAsia="Times New Roman" w:hAnsi="Segoe UI" w:cs="Segoe UI"/>
+          <w:color w:val="10162F"/>
+          <w:kern w:val="0"/>
+          <w:sz w:val="27"/>
+          <w:szCs w:val="27"/>
+          <w:lang w:val="en-US" w:eastAsia="ru-RU"/>
+          <w14:ligatures w14:val="none"/>
+        </w:rPr>
+        <w:t>7. Try navigating to your website in your browser using your new domain name. It still doesn’t work! Let’s finish setting it up in the next few exercises.</w:t>
+      </w:r>
+    </w:p>
+    <w:p>
+      <w:pPr>
+        <w:rPr>
+          <w:lang w:val="en-US"/>
+        </w:rPr>
+      </w:pPr>
+    </w:p>
+    <w:p>
+      <w:pPr>
+        <w:pBdr>
+          <w:bottom w:val="single" w:sz="12" w:space="1" w:color="auto"/>
+        </w:pBdr>
+        <w:rPr>
+          <w:lang w:val="en-US"/>
+        </w:rPr>
+      </w:pPr>
+    </w:p>
+    <w:p>
+      <w:pPr>
+        <w:rPr>
+          <w:lang w:val="en-US"/>
+        </w:rPr>
+      </w:pPr>
+    </w:p>
+    <w:p>
+      <w:pPr>
+        <w:rPr>
+          <w:lang w:val="en-US"/>
+        </w:rPr>
+      </w:pPr>
+    </w:p>
+    <w:p>
+      <w:pPr>
+        <w:rPr>
+          <w:lang w:val="en-US"/>
+        </w:rPr>
+      </w:pPr>
+    </w:p>
     <w:sectPr>
       <w:pgSz w:w="11906" w:h="16838"/>
       <w:pgMar w:top="1134" w:right="850" w:bottom="1134" w:left="1701" w:header="708" w:footer="708" w:gutter="0"/>
@@ -2307,6 +3213,119 @@
     </w:lvl>
   </w:abstractNum>
   <w:abstractNum w:abstractNumId="1" w15:restartNumberingAfterBreak="0">
+    <w:nsid w:val="3D011256"/>
+    <w:multiLevelType w:val="multilevel"/>
+    <w:tmpl w:val="62D85BDA"/>
+    <w:lvl w:ilvl="0">
+      <w:start w:val="1"/>
+      <w:numFmt w:val="decimal"/>
+      <w:lvlText w:val="%1."/>
+      <w:lvlJc w:val="left"/>
+      <w:pPr>
+        <w:tabs>
+          <w:tab w:val="num" w:pos="720"/>
+        </w:tabs>
+        <w:ind w:left="720" w:hanging="360"/>
+      </w:pPr>
+    </w:lvl>
+    <w:lvl w:ilvl="1" w:tentative="1">
+      <w:start w:val="1"/>
+      <w:numFmt w:val="decimal"/>
+      <w:lvlText w:val="%2."/>
+      <w:lvlJc w:val="left"/>
+      <w:pPr>
+        <w:tabs>
+          <w:tab w:val="num" w:pos="1440"/>
+        </w:tabs>
+        <w:ind w:left="1440" w:hanging="360"/>
+      </w:pPr>
+    </w:lvl>
+    <w:lvl w:ilvl="2" w:tentative="1">
+      <w:start w:val="1"/>
+      <w:numFmt w:val="decimal"/>
+      <w:lvlText w:val="%3."/>
+      <w:lvlJc w:val="left"/>
+      <w:pPr>
+        <w:tabs>
+          <w:tab w:val="num" w:pos="2160"/>
+        </w:tabs>
+        <w:ind w:left="2160" w:hanging="360"/>
+      </w:pPr>
+    </w:lvl>
+    <w:lvl w:ilvl="3" w:tentative="1">
+      <w:start w:val="1"/>
+      <w:numFmt w:val="decimal"/>
+      <w:lvlText w:val="%4."/>
+      <w:lvlJc w:val="left"/>
+      <w:pPr>
+        <w:tabs>
+          <w:tab w:val="num" w:pos="2880"/>
+        </w:tabs>
+        <w:ind w:left="2880" w:hanging="360"/>
+      </w:pPr>
+    </w:lvl>
+    <w:lvl w:ilvl="4" w:tentative="1">
+      <w:start w:val="1"/>
+      <w:numFmt w:val="decimal"/>
+      <w:lvlText w:val="%5."/>
+      <w:lvlJc w:val="left"/>
+      <w:pPr>
+        <w:tabs>
+          <w:tab w:val="num" w:pos="3600"/>
+        </w:tabs>
+        <w:ind w:left="3600" w:hanging="360"/>
+      </w:pPr>
+    </w:lvl>
+    <w:lvl w:ilvl="5" w:tentative="1">
+      <w:start w:val="1"/>
+      <w:numFmt w:val="decimal"/>
+      <w:lvlText w:val="%6."/>
+      <w:lvlJc w:val="left"/>
+      <w:pPr>
+        <w:tabs>
+          <w:tab w:val="num" w:pos="4320"/>
+        </w:tabs>
+        <w:ind w:left="4320" w:hanging="360"/>
+      </w:pPr>
+    </w:lvl>
+    <w:lvl w:ilvl="6" w:tentative="1">
+      <w:start w:val="1"/>
+      <w:numFmt w:val="decimal"/>
+      <w:lvlText w:val="%7."/>
+      <w:lvlJc w:val="left"/>
+      <w:pPr>
+        <w:tabs>
+          <w:tab w:val="num" w:pos="5040"/>
+        </w:tabs>
+        <w:ind w:left="5040" w:hanging="360"/>
+      </w:pPr>
+    </w:lvl>
+    <w:lvl w:ilvl="7" w:tentative="1">
+      <w:start w:val="1"/>
+      <w:numFmt w:val="decimal"/>
+      <w:lvlText w:val="%8."/>
+      <w:lvlJc w:val="left"/>
+      <w:pPr>
+        <w:tabs>
+          <w:tab w:val="num" w:pos="5760"/>
+        </w:tabs>
+        <w:ind w:left="5760" w:hanging="360"/>
+      </w:pPr>
+    </w:lvl>
+    <w:lvl w:ilvl="8" w:tentative="1">
+      <w:start w:val="1"/>
+      <w:numFmt w:val="decimal"/>
+      <w:lvlText w:val="%9."/>
+      <w:lvlJc w:val="left"/>
+      <w:pPr>
+        <w:tabs>
+          <w:tab w:val="num" w:pos="6480"/>
+        </w:tabs>
+        <w:ind w:left="6480" w:hanging="360"/>
+      </w:pPr>
+    </w:lvl>
+  </w:abstractNum>
+  <w:abstractNum w:abstractNumId="2" w15:restartNumberingAfterBreak="0">
     <w:nsid w:val="4D882958"/>
     <w:multiLevelType w:val="multilevel"/>
     <w:tmpl w:val="B6F8C232"/>
@@ -2419,7 +3438,7 @@
       </w:pPr>
     </w:lvl>
   </w:abstractNum>
-  <w:abstractNum w:abstractNumId="2" w15:restartNumberingAfterBreak="0">
+  <w:abstractNum w:abstractNumId="3" w15:restartNumberingAfterBreak="0">
     <w:nsid w:val="4F675EC4"/>
     <w:multiLevelType w:val="multilevel"/>
     <w:tmpl w:val="8BB29494"/>
@@ -2532,7 +3551,7 @@
       </w:pPr>
     </w:lvl>
   </w:abstractNum>
-  <w:abstractNum w:abstractNumId="3" w15:restartNumberingAfterBreak="0">
+  <w:abstractNum w:abstractNumId="4" w15:restartNumberingAfterBreak="0">
     <w:nsid w:val="58F03D4B"/>
     <w:multiLevelType w:val="multilevel"/>
     <w:tmpl w:val="46189018"/>
@@ -2645,7 +3664,7 @@
       </w:pPr>
     </w:lvl>
   </w:abstractNum>
-  <w:abstractNum w:abstractNumId="4" w15:restartNumberingAfterBreak="0">
+  <w:abstractNum w:abstractNumId="5" w15:restartNumberingAfterBreak="0">
     <w:nsid w:val="6930146D"/>
     <w:multiLevelType w:val="multilevel"/>
     <w:tmpl w:val="B11C0760"/>
@@ -2758,20 +3777,139 @@
       </w:pPr>
     </w:lvl>
   </w:abstractNum>
+  <w:abstractNum w:abstractNumId="6" w15:restartNumberingAfterBreak="0">
+    <w:nsid w:val="79521D54"/>
+    <w:multiLevelType w:val="multilevel"/>
+    <w:tmpl w:val="AA94A3A8"/>
+    <w:lvl w:ilvl="0">
+      <w:start w:val="1"/>
+      <w:numFmt w:val="decimal"/>
+      <w:lvlText w:val="%1."/>
+      <w:lvlJc w:val="left"/>
+      <w:pPr>
+        <w:tabs>
+          <w:tab w:val="num" w:pos="720"/>
+        </w:tabs>
+        <w:ind w:left="720" w:hanging="360"/>
+      </w:pPr>
+    </w:lvl>
+    <w:lvl w:ilvl="1" w:tentative="1">
+      <w:start w:val="1"/>
+      <w:numFmt w:val="decimal"/>
+      <w:lvlText w:val="%2."/>
+      <w:lvlJc w:val="left"/>
+      <w:pPr>
+        <w:tabs>
+          <w:tab w:val="num" w:pos="1440"/>
+        </w:tabs>
+        <w:ind w:left="1440" w:hanging="360"/>
+      </w:pPr>
+    </w:lvl>
+    <w:lvl w:ilvl="2" w:tentative="1">
+      <w:start w:val="1"/>
+      <w:numFmt w:val="decimal"/>
+      <w:lvlText w:val="%3."/>
+      <w:lvlJc w:val="left"/>
+      <w:pPr>
+        <w:tabs>
+          <w:tab w:val="num" w:pos="2160"/>
+        </w:tabs>
+        <w:ind w:left="2160" w:hanging="360"/>
+      </w:pPr>
+    </w:lvl>
+    <w:lvl w:ilvl="3" w:tentative="1">
+      <w:start w:val="1"/>
+      <w:numFmt w:val="decimal"/>
+      <w:lvlText w:val="%4."/>
+      <w:lvlJc w:val="left"/>
+      <w:pPr>
+        <w:tabs>
+          <w:tab w:val="num" w:pos="2880"/>
+        </w:tabs>
+        <w:ind w:left="2880" w:hanging="360"/>
+      </w:pPr>
+    </w:lvl>
+    <w:lvl w:ilvl="4" w:tentative="1">
+      <w:start w:val="1"/>
+      <w:numFmt w:val="decimal"/>
+      <w:lvlText w:val="%5."/>
+      <w:lvlJc w:val="left"/>
+      <w:pPr>
+        <w:tabs>
+          <w:tab w:val="num" w:pos="3600"/>
+        </w:tabs>
+        <w:ind w:left="3600" w:hanging="360"/>
+      </w:pPr>
+    </w:lvl>
+    <w:lvl w:ilvl="5" w:tentative="1">
+      <w:start w:val="1"/>
+      <w:numFmt w:val="decimal"/>
+      <w:lvlText w:val="%6."/>
+      <w:lvlJc w:val="left"/>
+      <w:pPr>
+        <w:tabs>
+          <w:tab w:val="num" w:pos="4320"/>
+        </w:tabs>
+        <w:ind w:left="4320" w:hanging="360"/>
+      </w:pPr>
+    </w:lvl>
+    <w:lvl w:ilvl="6" w:tentative="1">
+      <w:start w:val="1"/>
+      <w:numFmt w:val="decimal"/>
+      <w:lvlText w:val="%7."/>
+      <w:lvlJc w:val="left"/>
+      <w:pPr>
+        <w:tabs>
+          <w:tab w:val="num" w:pos="5040"/>
+        </w:tabs>
+        <w:ind w:left="5040" w:hanging="360"/>
+      </w:pPr>
+    </w:lvl>
+    <w:lvl w:ilvl="7" w:tentative="1">
+      <w:start w:val="1"/>
+      <w:numFmt w:val="decimal"/>
+      <w:lvlText w:val="%8."/>
+      <w:lvlJc w:val="left"/>
+      <w:pPr>
+        <w:tabs>
+          <w:tab w:val="num" w:pos="5760"/>
+        </w:tabs>
+        <w:ind w:left="5760" w:hanging="360"/>
+      </w:pPr>
+    </w:lvl>
+    <w:lvl w:ilvl="8" w:tentative="1">
+      <w:start w:val="1"/>
+      <w:numFmt w:val="decimal"/>
+      <w:lvlText w:val="%9."/>
+      <w:lvlJc w:val="left"/>
+      <w:pPr>
+        <w:tabs>
+          <w:tab w:val="num" w:pos="6480"/>
+        </w:tabs>
+        <w:ind w:left="6480" w:hanging="360"/>
+      </w:pPr>
+    </w:lvl>
+  </w:abstractNum>
   <w:num w:numId="1" w16cid:durableId="811144352">
+    <w:abstractNumId w:val="3"/>
+  </w:num>
+  <w:num w:numId="2" w16cid:durableId="891886251">
+    <w:abstractNumId w:val="5"/>
+  </w:num>
+  <w:num w:numId="3" w16cid:durableId="1471285718">
     <w:abstractNumId w:val="2"/>
   </w:num>
-  <w:num w:numId="2" w16cid:durableId="891886251">
+  <w:num w:numId="4" w16cid:durableId="1233467676">
     <w:abstractNumId w:val="4"/>
-  </w:num>
-  <w:num w:numId="3" w16cid:durableId="1471285718">
-    <w:abstractNumId w:val="1"/>
-  </w:num>
-  <w:num w:numId="4" w16cid:durableId="1233467676">
-    <w:abstractNumId w:val="3"/>
   </w:num>
   <w:num w:numId="5" w16cid:durableId="1906258729">
     <w:abstractNumId w:val="0"/>
+  </w:num>
+  <w:num w:numId="6" w16cid:durableId="1935934780">
+    <w:abstractNumId w:val="6"/>
+  </w:num>
+  <w:num w:numId="7" w16cid:durableId="328099538">
+    <w:abstractNumId w:val="1"/>
   </w:num>
 </w:numbering>
 </file>
@@ -3322,6 +4460,70 @@
       <w:iCs/>
     </w:rPr>
   </w:style>
+  <w:style w:type="paragraph" w:styleId="HTML0">
+    <w:name w:val="HTML Preformatted"/>
+    <w:basedOn w:val="a"/>
+    <w:link w:val="HTML1"/>
+    <w:uiPriority w:val="99"/>
+    <w:semiHidden/>
+    <w:unhideWhenUsed/>
+    <w:rsid w:val="003C52E3"/>
+    <w:pPr>
+      <w:tabs>
+        <w:tab w:val="left" w:pos="916"/>
+        <w:tab w:val="left" w:pos="1832"/>
+        <w:tab w:val="left" w:pos="2748"/>
+        <w:tab w:val="left" w:pos="3664"/>
+        <w:tab w:val="left" w:pos="4580"/>
+        <w:tab w:val="left" w:pos="5496"/>
+        <w:tab w:val="left" w:pos="6412"/>
+        <w:tab w:val="left" w:pos="7328"/>
+        <w:tab w:val="left" w:pos="8244"/>
+        <w:tab w:val="left" w:pos="9160"/>
+        <w:tab w:val="left" w:pos="10076"/>
+        <w:tab w:val="left" w:pos="10992"/>
+        <w:tab w:val="left" w:pos="11908"/>
+        <w:tab w:val="left" w:pos="12824"/>
+        <w:tab w:val="left" w:pos="13740"/>
+        <w:tab w:val="left" w:pos="14656"/>
+      </w:tabs>
+      <w:spacing w:after="0" w:line="240" w:lineRule="auto"/>
+    </w:pPr>
+    <w:rPr>
+      <w:rFonts w:ascii="Courier New" w:eastAsia="Times New Roman" w:hAnsi="Courier New" w:cs="Courier New"/>
+      <w:kern w:val="0"/>
+      <w:sz w:val="20"/>
+      <w:szCs w:val="20"/>
+      <w:lang w:eastAsia="ru-RU"/>
+      <w14:ligatures w14:val="none"/>
+    </w:rPr>
+  </w:style>
+  <w:style w:type="character" w:customStyle="1" w:styleId="HTML1">
+    <w:name w:val="Стандартный HTML Знак"/>
+    <w:basedOn w:val="a0"/>
+    <w:link w:val="HTML0"/>
+    <w:uiPriority w:val="99"/>
+    <w:semiHidden/>
+    <w:rsid w:val="003C52E3"/>
+    <w:rPr>
+      <w:rFonts w:ascii="Courier New" w:eastAsia="Times New Roman" w:hAnsi="Courier New" w:cs="Courier New"/>
+      <w:kern w:val="0"/>
+      <w:sz w:val="20"/>
+      <w:szCs w:val="20"/>
+      <w:lang w:eastAsia="ru-RU"/>
+      <w14:ligatures w14:val="none"/>
+    </w:rPr>
+  </w:style>
+  <w:style w:type="character" w:customStyle="1" w:styleId="mtk1">
+    <w:name w:val="mtk1"/>
+    <w:basedOn w:val="a0"/>
+    <w:rsid w:val="003C52E3"/>
+  </w:style>
+  <w:style w:type="character" w:customStyle="1" w:styleId="mtk4">
+    <w:name w:val="mtk4"/>
+    <w:basedOn w:val="a0"/>
+    <w:rsid w:val="003C52E3"/>
+  </w:style>
 </w:styles>
 </file>
 

</xml_diff>

<commit_message>
assign-a-custom-domain-to-your-website - access your hosted zone
</commit_message>
<xml_diff>
--- a/ASSIGN A CUSTOM DOMAIN NAME TO YOUR WEBSITE/ASSIGN A CUSTOM DOMAIN NAME TO YOUR WEBSITE.docx
+++ b/ASSIGN A CUSTOM DOMAIN NAME TO YOUR WEBSITE/ASSIGN A CUSTOM DOMAIN NAME TO YOUR WEBSITE.docx
@@ -3082,6 +3082,355 @@
     </w:p>
     <w:p>
       <w:pPr>
+        <w:pStyle w:val="3"/>
+        <w:rPr>
+          <w:rFonts w:ascii="Segoe UI" w:hAnsi="Segoe UI" w:cs="Segoe UI"/>
+          <w:color w:val="10162F"/>
+          <w:lang w:val="en-US"/>
+        </w:rPr>
+      </w:pPr>
+      <w:r>
+        <w:rPr>
+          <w:rFonts w:ascii="Segoe UI" w:hAnsi="Segoe UI" w:cs="Segoe UI"/>
+          <w:color w:val="10162F"/>
+          <w:lang w:val="en-US"/>
+        </w:rPr>
+        <w:lastRenderedPageBreak/>
+        <w:t>Access Your Hosted Zone</w:t>
+      </w:r>
+    </w:p>
+    <w:p>
+      <w:pPr>
+        <w:pStyle w:val="stylesptnq46"/>
+        <w:spacing w:before="0" w:beforeAutospacing="0"/>
+        <w:rPr>
+          <w:rFonts w:ascii="Segoe UI" w:hAnsi="Segoe UI" w:cs="Segoe UI"/>
+          <w:color w:val="10162F"/>
+          <w:sz w:val="27"/>
+          <w:szCs w:val="27"/>
+          <w:lang w:val="en-US"/>
+        </w:rPr>
+      </w:pPr>
+      <w:r>
+        <w:rPr>
+          <w:rFonts w:ascii="Segoe UI" w:hAnsi="Segoe UI" w:cs="Segoe UI"/>
+          <w:color w:val="10162F"/>
+          <w:sz w:val="27"/>
+          <w:szCs w:val="27"/>
+          <w:lang w:val="en-US"/>
+        </w:rPr>
+        <w:t>The new </w:t>
+      </w:r>
+      <w:r>
+        <w:rPr>
+          <w:rStyle w:val="HTML"/>
+          <w:rFonts w:ascii="Ubuntu Mono" w:hAnsi="Ubuntu Mono"/>
+          <w:color w:val="15141F"/>
+          <w:sz w:val="22"/>
+          <w:szCs w:val="22"/>
+          <w:shd w:val="clear" w:color="auto" w:fill="EAE9ED"/>
+          <w:lang w:val="en-US"/>
+        </w:rPr>
+        <w:t>CNAME</w:t>
+      </w:r>
+      <w:r>
+        <w:rPr>
+          <w:rFonts w:ascii="Segoe UI" w:hAnsi="Segoe UI" w:cs="Segoe UI"/>
+          <w:color w:val="10162F"/>
+          <w:sz w:val="27"/>
+          <w:szCs w:val="27"/>
+          <w:lang w:val="en-US"/>
+        </w:rPr>
+        <w:t> file in your repo informs </w:t>
+      </w:r>
+      <w:hyperlink r:id="rId16" w:tgtFrame="_blank" w:history="1">
+        <w:r>
+          <w:rPr>
+            <w:rStyle w:val="a3"/>
+            <w:rFonts w:ascii="Segoe UI" w:hAnsi="Segoe UI" w:cs="Segoe UI"/>
+            <w:sz w:val="27"/>
+            <w:szCs w:val="27"/>
+            <w:bdr w:val="none" w:sz="0" w:space="0" w:color="auto" w:frame="1"/>
+            <w:lang w:val="en-US"/>
+          </w:rPr>
+          <w:t>GitHub</w:t>
+        </w:r>
+      </w:hyperlink>
+      <w:r>
+        <w:rPr>
+          <w:rFonts w:ascii="Segoe UI" w:hAnsi="Segoe UI" w:cs="Segoe UI"/>
+          <w:color w:val="10162F"/>
+          <w:sz w:val="27"/>
+          <w:szCs w:val="27"/>
+          <w:lang w:val="en-US"/>
+        </w:rPr>
+        <w:t> that you’re assigning a new custom domain name to your GitHub Pages site.</w:t>
+      </w:r>
+    </w:p>
+    <w:p>
+      <w:pPr>
+        <w:pStyle w:val="stylesptnq46"/>
+        <w:spacing w:before="0" w:beforeAutospacing="0"/>
+        <w:rPr>
+          <w:rFonts w:ascii="Segoe UI" w:hAnsi="Segoe UI" w:cs="Segoe UI"/>
+          <w:color w:val="10162F"/>
+          <w:sz w:val="27"/>
+          <w:szCs w:val="27"/>
+          <w:lang w:val="en-US"/>
+        </w:rPr>
+      </w:pPr>
+      <w:r>
+        <w:rPr>
+          <w:rFonts w:ascii="Segoe UI" w:hAnsi="Segoe UI" w:cs="Segoe UI"/>
+          <w:color w:val="10162F"/>
+          <w:sz w:val="27"/>
+          <w:szCs w:val="27"/>
+          <w:lang w:val="en-US"/>
+        </w:rPr>
+        <w:t>Next, we have to let the rest of the Internet know that we want to associate the custom domain name with your GitHub Pages site.</w:t>
+      </w:r>
+    </w:p>
+    <w:p>
+      <w:pPr>
+        <w:pStyle w:val="stylesptnq46"/>
+        <w:spacing w:before="0" w:beforeAutospacing="0"/>
+        <w:rPr>
+          <w:rFonts w:ascii="Segoe UI" w:hAnsi="Segoe UI" w:cs="Segoe UI"/>
+          <w:color w:val="10162F"/>
+          <w:sz w:val="27"/>
+          <w:szCs w:val="27"/>
+          <w:lang w:val="en-US"/>
+        </w:rPr>
+      </w:pPr>
+      <w:r>
+        <w:rPr>
+          <w:rFonts w:ascii="Segoe UI" w:hAnsi="Segoe UI" w:cs="Segoe UI"/>
+          <w:color w:val="10162F"/>
+          <w:sz w:val="27"/>
+          <w:szCs w:val="27"/>
+          <w:lang w:val="en-US"/>
+        </w:rPr>
+        <w:t>We can do this by creating </w:t>
+      </w:r>
+      <w:hyperlink r:id="rId17" w:tgtFrame="_blank" w:history="1">
+        <w:r>
+          <w:rPr>
+            <w:rStyle w:val="a3"/>
+            <w:rFonts w:ascii="Segoe UI" w:hAnsi="Segoe UI" w:cs="Segoe UI"/>
+            <w:sz w:val="27"/>
+            <w:szCs w:val="27"/>
+            <w:bdr w:val="none" w:sz="0" w:space="0" w:color="auto" w:frame="1"/>
+            <w:lang w:val="en-US"/>
+          </w:rPr>
+          <w:t>DNS</w:t>
+        </w:r>
+      </w:hyperlink>
+      <w:r>
+        <w:rPr>
+          <w:rFonts w:ascii="Segoe UI" w:hAnsi="Segoe UI" w:cs="Segoe UI"/>
+          <w:color w:val="10162F"/>
+          <w:sz w:val="27"/>
+          <w:szCs w:val="27"/>
+          <w:lang w:val="en-US"/>
+        </w:rPr>
+        <w:t> records, which are globally accessible records that map domain names to servers.</w:t>
+      </w:r>
+    </w:p>
+    <w:p>
+      <w:pPr>
+        <w:pStyle w:val="stylesptnq46"/>
+        <w:spacing w:before="0" w:beforeAutospacing="0" w:after="0" w:afterAutospacing="0"/>
+        <w:rPr>
+          <w:rFonts w:ascii="Segoe UI" w:hAnsi="Segoe UI" w:cs="Segoe UI"/>
+          <w:color w:val="10162F"/>
+          <w:sz w:val="27"/>
+          <w:szCs w:val="27"/>
+          <w:lang w:val="en-US"/>
+        </w:rPr>
+      </w:pPr>
+      <w:r>
+        <w:rPr>
+          <w:rFonts w:ascii="Segoe UI" w:hAnsi="Segoe UI" w:cs="Segoe UI"/>
+          <w:color w:val="10162F"/>
+          <w:sz w:val="27"/>
+          <w:szCs w:val="27"/>
+          <w:lang w:val="en-US"/>
+        </w:rPr>
+        <w:t>The DNS records are created inside of a Hosted Zone in Route 53. A Hosted Zone is essentially a group of DNS records for a single domain.</w:t>
+      </w:r>
+    </w:p>
+    <w:p>
+      <w:pPr>
+        <w:pStyle w:val="3"/>
+        <w:shd w:val="clear" w:color="auto" w:fill="FFFFFF"/>
+        <w:rPr>
+          <w:rFonts w:ascii="Segoe UI" w:hAnsi="Segoe UI" w:cs="Segoe UI"/>
+          <w:color w:val="10162F"/>
+        </w:rPr>
+      </w:pPr>
+      <w:proofErr w:type="spellStart"/>
+      <w:r>
+        <w:rPr>
+          <w:rFonts w:ascii="Segoe UI" w:hAnsi="Segoe UI" w:cs="Segoe UI"/>
+          <w:color w:val="10162F"/>
+        </w:rPr>
+        <w:t>Instructions</w:t>
+      </w:r>
+      <w:proofErr w:type="spellEnd"/>
+    </w:p>
+    <w:p>
+      <w:pPr>
+        <w:pStyle w:val="styleslimfncb"/>
+        <w:numPr>
+          <w:ilvl w:val="0"/>
+          <w:numId w:val="8"/>
+        </w:numPr>
+        <w:rPr>
+          <w:rFonts w:ascii="Segoe UI" w:hAnsi="Segoe UI" w:cs="Segoe UI"/>
+          <w:color w:val="10162F"/>
+          <w:sz w:val="27"/>
+          <w:szCs w:val="27"/>
+        </w:rPr>
+      </w:pPr>
+      <w:r>
+        <w:rPr>
+          <w:rFonts w:ascii="Segoe UI" w:hAnsi="Segoe UI" w:cs="Segoe UI"/>
+          <w:color w:val="10162F"/>
+          <w:sz w:val="27"/>
+          <w:szCs w:val="27"/>
+          <w:lang w:val="en-US"/>
+        </w:rPr>
+        <w:t xml:space="preserve">Access Route 53 once again. On the left side of the page, click on the title that says “Hosted Zones.” Notice that you have a Hosted Zone for your new domain name. </w:t>
+      </w:r>
+      <w:r>
+        <w:rPr>
+          <w:rFonts w:ascii="Segoe UI" w:hAnsi="Segoe UI" w:cs="Segoe UI"/>
+          <w:color w:val="10162F"/>
+          <w:sz w:val="27"/>
+          <w:szCs w:val="27"/>
+        </w:rPr>
+        <w:t xml:space="preserve">Click </w:t>
+      </w:r>
+      <w:proofErr w:type="spellStart"/>
+      <w:r>
+        <w:rPr>
+          <w:rFonts w:ascii="Segoe UI" w:hAnsi="Segoe UI" w:cs="Segoe UI"/>
+          <w:color w:val="10162F"/>
+          <w:sz w:val="27"/>
+          <w:szCs w:val="27"/>
+        </w:rPr>
+        <w:t>on</w:t>
+      </w:r>
+      <w:proofErr w:type="spellEnd"/>
+      <w:r>
+        <w:rPr>
+          <w:rFonts w:ascii="Segoe UI" w:hAnsi="Segoe UI" w:cs="Segoe UI"/>
+          <w:color w:val="10162F"/>
+          <w:sz w:val="27"/>
+          <w:szCs w:val="27"/>
+        </w:rPr>
+        <w:t xml:space="preserve"> </w:t>
+      </w:r>
+      <w:proofErr w:type="spellStart"/>
+      <w:r>
+        <w:rPr>
+          <w:rFonts w:ascii="Segoe UI" w:hAnsi="Segoe UI" w:cs="Segoe UI"/>
+          <w:color w:val="10162F"/>
+          <w:sz w:val="27"/>
+          <w:szCs w:val="27"/>
+        </w:rPr>
+        <w:t>it</w:t>
+      </w:r>
+      <w:proofErr w:type="spellEnd"/>
+      <w:r>
+        <w:rPr>
+          <w:rFonts w:ascii="Segoe UI" w:hAnsi="Segoe UI" w:cs="Segoe UI"/>
+          <w:color w:val="10162F"/>
+          <w:sz w:val="27"/>
+          <w:szCs w:val="27"/>
+        </w:rPr>
+        <w:t xml:space="preserve"> </w:t>
+      </w:r>
+      <w:proofErr w:type="spellStart"/>
+      <w:r>
+        <w:rPr>
+          <w:rFonts w:ascii="Segoe UI" w:hAnsi="Segoe UI" w:cs="Segoe UI"/>
+          <w:color w:val="10162F"/>
+          <w:sz w:val="27"/>
+          <w:szCs w:val="27"/>
+        </w:rPr>
+        <w:t>to</w:t>
+      </w:r>
+      <w:proofErr w:type="spellEnd"/>
+      <w:r>
+        <w:rPr>
+          <w:rFonts w:ascii="Segoe UI" w:hAnsi="Segoe UI" w:cs="Segoe UI"/>
+          <w:color w:val="10162F"/>
+          <w:sz w:val="27"/>
+          <w:szCs w:val="27"/>
+        </w:rPr>
+        <w:t xml:space="preserve"> </w:t>
+      </w:r>
+      <w:proofErr w:type="spellStart"/>
+      <w:r>
+        <w:rPr>
+          <w:rFonts w:ascii="Segoe UI" w:hAnsi="Segoe UI" w:cs="Segoe UI"/>
+          <w:color w:val="10162F"/>
+          <w:sz w:val="27"/>
+          <w:szCs w:val="27"/>
+        </w:rPr>
+        <w:t>open</w:t>
+      </w:r>
+      <w:proofErr w:type="spellEnd"/>
+      <w:r>
+        <w:rPr>
+          <w:rFonts w:ascii="Segoe UI" w:hAnsi="Segoe UI" w:cs="Segoe UI"/>
+          <w:color w:val="10162F"/>
+          <w:sz w:val="27"/>
+          <w:szCs w:val="27"/>
+        </w:rPr>
+        <w:t xml:space="preserve"> </w:t>
+      </w:r>
+      <w:proofErr w:type="spellStart"/>
+      <w:r>
+        <w:rPr>
+          <w:rFonts w:ascii="Segoe UI" w:hAnsi="Segoe UI" w:cs="Segoe UI"/>
+          <w:color w:val="10162F"/>
+          <w:sz w:val="27"/>
+          <w:szCs w:val="27"/>
+        </w:rPr>
+        <w:t>it</w:t>
+      </w:r>
+      <w:proofErr w:type="spellEnd"/>
+      <w:r>
+        <w:rPr>
+          <w:rFonts w:ascii="Segoe UI" w:hAnsi="Segoe UI" w:cs="Segoe UI"/>
+          <w:color w:val="10162F"/>
+          <w:sz w:val="27"/>
+          <w:szCs w:val="27"/>
+        </w:rPr>
+        <w:t>.</w:t>
+      </w:r>
+    </w:p>
+    <w:p>
+      <w:pPr>
+        <w:pBdr>
+          <w:bottom w:val="single" w:sz="12" w:space="1" w:color="auto"/>
+        </w:pBdr>
+        <w:rPr>
+          <w:lang w:val="en-US"/>
+        </w:rPr>
+      </w:pPr>
+    </w:p>
+    <w:p>
+      <w:pPr>
+        <w:rPr>
+          <w:lang w:val="en-US"/>
+        </w:rPr>
+      </w:pPr>
+    </w:p>
+    <w:p>
+      <w:pPr>
         <w:rPr>
           <w:lang w:val="en-US"/>
         </w:rPr>
@@ -3213,6 +3562,119 @@
     </w:lvl>
   </w:abstractNum>
   <w:abstractNum w:abstractNumId="1" w15:restartNumberingAfterBreak="0">
+    <w:nsid w:val="19E63210"/>
+    <w:multiLevelType w:val="multilevel"/>
+    <w:tmpl w:val="909C53FE"/>
+    <w:lvl w:ilvl="0">
+      <w:start w:val="1"/>
+      <w:numFmt w:val="decimal"/>
+      <w:lvlText w:val="%1."/>
+      <w:lvlJc w:val="left"/>
+      <w:pPr>
+        <w:tabs>
+          <w:tab w:val="num" w:pos="720"/>
+        </w:tabs>
+        <w:ind w:left="720" w:hanging="360"/>
+      </w:pPr>
+    </w:lvl>
+    <w:lvl w:ilvl="1" w:tentative="1">
+      <w:start w:val="1"/>
+      <w:numFmt w:val="decimal"/>
+      <w:lvlText w:val="%2."/>
+      <w:lvlJc w:val="left"/>
+      <w:pPr>
+        <w:tabs>
+          <w:tab w:val="num" w:pos="1440"/>
+        </w:tabs>
+        <w:ind w:left="1440" w:hanging="360"/>
+      </w:pPr>
+    </w:lvl>
+    <w:lvl w:ilvl="2" w:tentative="1">
+      <w:start w:val="1"/>
+      <w:numFmt w:val="decimal"/>
+      <w:lvlText w:val="%3."/>
+      <w:lvlJc w:val="left"/>
+      <w:pPr>
+        <w:tabs>
+          <w:tab w:val="num" w:pos="2160"/>
+        </w:tabs>
+        <w:ind w:left="2160" w:hanging="360"/>
+      </w:pPr>
+    </w:lvl>
+    <w:lvl w:ilvl="3" w:tentative="1">
+      <w:start w:val="1"/>
+      <w:numFmt w:val="decimal"/>
+      <w:lvlText w:val="%4."/>
+      <w:lvlJc w:val="left"/>
+      <w:pPr>
+        <w:tabs>
+          <w:tab w:val="num" w:pos="2880"/>
+        </w:tabs>
+        <w:ind w:left="2880" w:hanging="360"/>
+      </w:pPr>
+    </w:lvl>
+    <w:lvl w:ilvl="4" w:tentative="1">
+      <w:start w:val="1"/>
+      <w:numFmt w:val="decimal"/>
+      <w:lvlText w:val="%5."/>
+      <w:lvlJc w:val="left"/>
+      <w:pPr>
+        <w:tabs>
+          <w:tab w:val="num" w:pos="3600"/>
+        </w:tabs>
+        <w:ind w:left="3600" w:hanging="360"/>
+      </w:pPr>
+    </w:lvl>
+    <w:lvl w:ilvl="5" w:tentative="1">
+      <w:start w:val="1"/>
+      <w:numFmt w:val="decimal"/>
+      <w:lvlText w:val="%6."/>
+      <w:lvlJc w:val="left"/>
+      <w:pPr>
+        <w:tabs>
+          <w:tab w:val="num" w:pos="4320"/>
+        </w:tabs>
+        <w:ind w:left="4320" w:hanging="360"/>
+      </w:pPr>
+    </w:lvl>
+    <w:lvl w:ilvl="6" w:tentative="1">
+      <w:start w:val="1"/>
+      <w:numFmt w:val="decimal"/>
+      <w:lvlText w:val="%7."/>
+      <w:lvlJc w:val="left"/>
+      <w:pPr>
+        <w:tabs>
+          <w:tab w:val="num" w:pos="5040"/>
+        </w:tabs>
+        <w:ind w:left="5040" w:hanging="360"/>
+      </w:pPr>
+    </w:lvl>
+    <w:lvl w:ilvl="7" w:tentative="1">
+      <w:start w:val="1"/>
+      <w:numFmt w:val="decimal"/>
+      <w:lvlText w:val="%8."/>
+      <w:lvlJc w:val="left"/>
+      <w:pPr>
+        <w:tabs>
+          <w:tab w:val="num" w:pos="5760"/>
+        </w:tabs>
+        <w:ind w:left="5760" w:hanging="360"/>
+      </w:pPr>
+    </w:lvl>
+    <w:lvl w:ilvl="8" w:tentative="1">
+      <w:start w:val="1"/>
+      <w:numFmt w:val="decimal"/>
+      <w:lvlText w:val="%9."/>
+      <w:lvlJc w:val="left"/>
+      <w:pPr>
+        <w:tabs>
+          <w:tab w:val="num" w:pos="6480"/>
+        </w:tabs>
+        <w:ind w:left="6480" w:hanging="360"/>
+      </w:pPr>
+    </w:lvl>
+  </w:abstractNum>
+  <w:abstractNum w:abstractNumId="2" w15:restartNumberingAfterBreak="0">
     <w:nsid w:val="3D011256"/>
     <w:multiLevelType w:val="multilevel"/>
     <w:tmpl w:val="62D85BDA"/>
@@ -3325,7 +3787,7 @@
       </w:pPr>
     </w:lvl>
   </w:abstractNum>
-  <w:abstractNum w:abstractNumId="2" w15:restartNumberingAfterBreak="0">
+  <w:abstractNum w:abstractNumId="3" w15:restartNumberingAfterBreak="0">
     <w:nsid w:val="4D882958"/>
     <w:multiLevelType w:val="multilevel"/>
     <w:tmpl w:val="B6F8C232"/>
@@ -3438,7 +3900,7 @@
       </w:pPr>
     </w:lvl>
   </w:abstractNum>
-  <w:abstractNum w:abstractNumId="3" w15:restartNumberingAfterBreak="0">
+  <w:abstractNum w:abstractNumId="4" w15:restartNumberingAfterBreak="0">
     <w:nsid w:val="4F675EC4"/>
     <w:multiLevelType w:val="multilevel"/>
     <w:tmpl w:val="8BB29494"/>
@@ -3551,7 +4013,7 @@
       </w:pPr>
     </w:lvl>
   </w:abstractNum>
-  <w:abstractNum w:abstractNumId="4" w15:restartNumberingAfterBreak="0">
+  <w:abstractNum w:abstractNumId="5" w15:restartNumberingAfterBreak="0">
     <w:nsid w:val="58F03D4B"/>
     <w:multiLevelType w:val="multilevel"/>
     <w:tmpl w:val="46189018"/>
@@ -3664,7 +4126,7 @@
       </w:pPr>
     </w:lvl>
   </w:abstractNum>
-  <w:abstractNum w:abstractNumId="5" w15:restartNumberingAfterBreak="0">
+  <w:abstractNum w:abstractNumId="6" w15:restartNumberingAfterBreak="0">
     <w:nsid w:val="6930146D"/>
     <w:multiLevelType w:val="multilevel"/>
     <w:tmpl w:val="B11C0760"/>
@@ -3777,7 +4239,7 @@
       </w:pPr>
     </w:lvl>
   </w:abstractNum>
-  <w:abstractNum w:abstractNumId="6" w15:restartNumberingAfterBreak="0">
+  <w:abstractNum w:abstractNumId="7" w15:restartNumberingAfterBreak="0">
     <w:nsid w:val="79521D54"/>
     <w:multiLevelType w:val="multilevel"/>
     <w:tmpl w:val="AA94A3A8"/>
@@ -3891,24 +4353,27 @@
     </w:lvl>
   </w:abstractNum>
   <w:num w:numId="1" w16cid:durableId="811144352">
+    <w:abstractNumId w:val="4"/>
+  </w:num>
+  <w:num w:numId="2" w16cid:durableId="891886251">
+    <w:abstractNumId w:val="6"/>
+  </w:num>
+  <w:num w:numId="3" w16cid:durableId="1471285718">
     <w:abstractNumId w:val="3"/>
   </w:num>
-  <w:num w:numId="2" w16cid:durableId="891886251">
+  <w:num w:numId="4" w16cid:durableId="1233467676">
     <w:abstractNumId w:val="5"/>
-  </w:num>
-  <w:num w:numId="3" w16cid:durableId="1471285718">
-    <w:abstractNumId w:val="2"/>
-  </w:num>
-  <w:num w:numId="4" w16cid:durableId="1233467676">
-    <w:abstractNumId w:val="4"/>
   </w:num>
   <w:num w:numId="5" w16cid:durableId="1906258729">
     <w:abstractNumId w:val="0"/>
   </w:num>
   <w:num w:numId="6" w16cid:durableId="1935934780">
-    <w:abstractNumId w:val="6"/>
+    <w:abstractNumId w:val="7"/>
   </w:num>
   <w:num w:numId="7" w16cid:durableId="328099538">
+    <w:abstractNumId w:val="2"/>
+  </w:num>
+  <w:num w:numId="8" w16cid:durableId="1611938803">
     <w:abstractNumId w:val="1"/>
   </w:num>
 </w:numbering>

</xml_diff>

<commit_message>
#assing-a-custom-domain-to-your-website - confirm ns record
</commit_message>
<xml_diff>
--- a/ASSIGN A CUSTOM DOMAIN NAME TO YOUR WEBSITE/ASSIGN A CUSTOM DOMAIN NAME TO YOUR WEBSITE.docx
+++ b/ASSIGN A CUSTOM DOMAIN NAME TO YOUR WEBSITE/ASSIGN A CUSTOM DOMAIN NAME TO YOUR WEBSITE.docx
@@ -3431,6 +3431,619 @@
     </w:p>
     <w:p>
       <w:pPr>
+        <w:pStyle w:val="3"/>
+        <w:rPr>
+          <w:rFonts w:ascii="Segoe UI" w:hAnsi="Segoe UI" w:cs="Segoe UI"/>
+          <w:color w:val="10162F"/>
+          <w:lang w:val="en-US"/>
+        </w:rPr>
+      </w:pPr>
+      <w:r>
+        <w:rPr>
+          <w:rFonts w:ascii="Segoe UI" w:hAnsi="Segoe UI" w:cs="Segoe UI"/>
+          <w:color w:val="10162F"/>
+          <w:lang w:val="en-US"/>
+        </w:rPr>
+        <w:t>Confirm NS Record</w:t>
+      </w:r>
+    </w:p>
+    <w:p>
+      <w:pPr>
+        <w:pStyle w:val="stylesptnq46"/>
+        <w:spacing w:before="0" w:beforeAutospacing="0"/>
+        <w:rPr>
+          <w:rFonts w:ascii="Segoe UI" w:hAnsi="Segoe UI" w:cs="Segoe UI"/>
+          <w:color w:val="10162F"/>
+          <w:sz w:val="27"/>
+          <w:szCs w:val="27"/>
+          <w:lang w:val="en-US"/>
+        </w:rPr>
+      </w:pPr>
+      <w:r>
+        <w:rPr>
+          <w:rFonts w:ascii="Segoe UI" w:hAnsi="Segoe UI" w:cs="Segoe UI"/>
+          <w:color w:val="10162F"/>
+          <w:sz w:val="27"/>
+          <w:szCs w:val="27"/>
+          <w:lang w:val="en-US"/>
+        </w:rPr>
+        <w:t>Domain names are associated with the correct </w:t>
+      </w:r>
+      <w:hyperlink r:id="rId18" w:tgtFrame="_blank" w:history="1">
+        <w:r>
+          <w:rPr>
+            <w:rStyle w:val="a3"/>
+            <w:rFonts w:ascii="Segoe UI" w:hAnsi="Segoe UI" w:cs="Segoe UI"/>
+            <w:sz w:val="27"/>
+            <w:szCs w:val="27"/>
+            <w:bdr w:val="none" w:sz="0" w:space="0" w:color="auto" w:frame="1"/>
+            <w:lang w:val="en-US"/>
+          </w:rPr>
+          <w:t>DNS</w:t>
+        </w:r>
+      </w:hyperlink>
+      <w:r>
+        <w:rPr>
+          <w:rFonts w:ascii="Segoe UI" w:hAnsi="Segoe UI" w:cs="Segoe UI"/>
+          <w:color w:val="10162F"/>
+          <w:sz w:val="27"/>
+          <w:szCs w:val="27"/>
+          <w:lang w:val="en-US"/>
+        </w:rPr>
+        <w:t> records by setting the domain name’s </w:t>
+      </w:r>
+      <w:r>
+        <w:rPr>
+          <w:rStyle w:val="a5"/>
+          <w:rFonts w:ascii="Segoe UI" w:hAnsi="Segoe UI" w:cs="Segoe UI"/>
+          <w:color w:val="10162F"/>
+          <w:sz w:val="27"/>
+          <w:szCs w:val="27"/>
+          <w:lang w:val="en-US"/>
+        </w:rPr>
+        <w:t>name servers</w:t>
+      </w:r>
+      <w:r>
+        <w:rPr>
+          <w:rFonts w:ascii="Segoe UI" w:hAnsi="Segoe UI" w:cs="Segoe UI"/>
+          <w:color w:val="10162F"/>
+          <w:sz w:val="27"/>
+          <w:szCs w:val="27"/>
+          <w:lang w:val="en-US"/>
+        </w:rPr>
+        <w:t>.</w:t>
+      </w:r>
+    </w:p>
+    <w:p>
+      <w:pPr>
+        <w:pStyle w:val="stylesptnq46"/>
+        <w:spacing w:before="0" w:beforeAutospacing="0"/>
+        <w:rPr>
+          <w:rFonts w:ascii="Segoe UI" w:hAnsi="Segoe UI" w:cs="Segoe UI"/>
+          <w:color w:val="10162F"/>
+          <w:sz w:val="27"/>
+          <w:szCs w:val="27"/>
+          <w:lang w:val="en-US"/>
+        </w:rPr>
+      </w:pPr>
+      <w:r>
+        <w:rPr>
+          <w:rFonts w:ascii="Segoe UI" w:hAnsi="Segoe UI" w:cs="Segoe UI"/>
+          <w:color w:val="10162F"/>
+          <w:sz w:val="27"/>
+          <w:szCs w:val="27"/>
+          <w:lang w:val="en-US"/>
+        </w:rPr>
+        <w:t>After a domain name is typed into a browser, the computer first retrieves the name servers that correspond to that domain name. The name servers are important because they’re responsible with providing the computer with other important information (in the form of DNS records) associated with the domain name.</w:t>
+      </w:r>
+    </w:p>
+    <w:p>
+      <w:pPr>
+        <w:pStyle w:val="stylesptnq46"/>
+        <w:spacing w:before="0" w:beforeAutospacing="0"/>
+        <w:rPr>
+          <w:rFonts w:ascii="Segoe UI" w:hAnsi="Segoe UI" w:cs="Segoe UI"/>
+          <w:color w:val="10162F"/>
+          <w:sz w:val="27"/>
+          <w:szCs w:val="27"/>
+          <w:lang w:val="en-US"/>
+        </w:rPr>
+      </w:pPr>
+      <w:r>
+        <w:rPr>
+          <w:rFonts w:ascii="Segoe UI" w:hAnsi="Segoe UI" w:cs="Segoe UI"/>
+          <w:color w:val="10162F"/>
+          <w:sz w:val="27"/>
+          <w:szCs w:val="27"/>
+          <w:lang w:val="en-US"/>
+        </w:rPr>
+        <w:t>Setting your domain’s name servers is important. The DNS is a global system, which means that anyone can create DNS records. We must verify that the DNS records we create were actually created by the owner of the domain name (in this case, you).</w:t>
+      </w:r>
+    </w:p>
+    <w:p>
+      <w:pPr>
+        <w:pStyle w:val="stylesptnq46"/>
+        <w:spacing w:before="0" w:beforeAutospacing="0" w:after="0" w:afterAutospacing="0"/>
+        <w:rPr>
+          <w:rFonts w:ascii="Segoe UI" w:hAnsi="Segoe UI" w:cs="Segoe UI"/>
+          <w:color w:val="10162F"/>
+          <w:sz w:val="27"/>
+          <w:szCs w:val="27"/>
+          <w:lang w:val="en-US"/>
+        </w:rPr>
+      </w:pPr>
+      <w:r>
+        <w:rPr>
+          <w:rFonts w:ascii="Segoe UI" w:hAnsi="Segoe UI" w:cs="Segoe UI"/>
+          <w:color w:val="10162F"/>
+          <w:sz w:val="27"/>
+          <w:szCs w:val="27"/>
+          <w:lang w:val="en-US"/>
+        </w:rPr>
+        <w:t>By doing this, the owner of a domain name ensures that only they have exclusive control over their domain’s DNS records.</w:t>
+      </w:r>
+    </w:p>
+    <w:p>
+      <w:pPr>
+        <w:pStyle w:val="3"/>
+        <w:shd w:val="clear" w:color="auto" w:fill="FFFFFF"/>
+        <w:rPr>
+          <w:rFonts w:ascii="Segoe UI" w:hAnsi="Segoe UI" w:cs="Segoe UI"/>
+          <w:color w:val="10162F"/>
+        </w:rPr>
+      </w:pPr>
+      <w:proofErr w:type="spellStart"/>
+      <w:r>
+        <w:rPr>
+          <w:rFonts w:ascii="Segoe UI" w:hAnsi="Segoe UI" w:cs="Segoe UI"/>
+          <w:color w:val="10162F"/>
+        </w:rPr>
+        <w:t>Instructions</w:t>
+      </w:r>
+      <w:proofErr w:type="spellEnd"/>
+    </w:p>
+    <w:p>
+      <w:pPr>
+        <w:pStyle w:val="stylesptnq46"/>
+        <w:numPr>
+          <w:ilvl w:val="0"/>
+          <w:numId w:val="9"/>
+        </w:numPr>
+        <w:spacing w:before="0" w:beforeAutospacing="0" w:after="0" w:afterAutospacing="0"/>
+        <w:rPr>
+          <w:rFonts w:ascii="Segoe UI" w:hAnsi="Segoe UI" w:cs="Segoe UI"/>
+          <w:color w:val="10162F"/>
+          <w:sz w:val="27"/>
+          <w:szCs w:val="27"/>
+          <w:lang w:val="en-US"/>
+        </w:rPr>
+      </w:pPr>
+      <w:r>
+        <w:rPr>
+          <w:rFonts w:ascii="Segoe UI" w:hAnsi="Segoe UI" w:cs="Segoe UI"/>
+          <w:color w:val="10162F"/>
+          <w:sz w:val="27"/>
+          <w:szCs w:val="27"/>
+          <w:lang w:val="en-US"/>
+        </w:rPr>
+        <w:lastRenderedPageBreak/>
+        <w:t>Notice that the Hosted Zone for your domain name already has an </w:t>
+      </w:r>
+      <w:r>
+        <w:rPr>
+          <w:rStyle w:val="HTML"/>
+          <w:rFonts w:ascii="Ubuntu Mono" w:hAnsi="Ubuntu Mono"/>
+          <w:color w:val="15141F"/>
+          <w:sz w:val="22"/>
+          <w:szCs w:val="22"/>
+          <w:shd w:val="clear" w:color="auto" w:fill="EAE9ED"/>
+          <w:lang w:val="en-US"/>
+        </w:rPr>
+        <w:t>NS</w:t>
+      </w:r>
+      <w:r>
+        <w:rPr>
+          <w:rFonts w:ascii="Segoe UI" w:hAnsi="Segoe UI" w:cs="Segoe UI"/>
+          <w:color w:val="10162F"/>
+          <w:sz w:val="27"/>
+          <w:szCs w:val="27"/>
+          <w:lang w:val="en-US"/>
+        </w:rPr>
+        <w:t> (</w:t>
+      </w:r>
+      <w:r>
+        <w:rPr>
+          <w:rStyle w:val="HTML"/>
+          <w:rFonts w:ascii="Ubuntu Mono" w:hAnsi="Ubuntu Mono"/>
+          <w:color w:val="15141F"/>
+          <w:sz w:val="22"/>
+          <w:szCs w:val="22"/>
+          <w:shd w:val="clear" w:color="auto" w:fill="EAE9ED"/>
+          <w:lang w:val="en-US"/>
+        </w:rPr>
+        <w:t>Name server</w:t>
+      </w:r>
+      <w:r>
+        <w:rPr>
+          <w:rFonts w:ascii="Segoe UI" w:hAnsi="Segoe UI" w:cs="Segoe UI"/>
+          <w:color w:val="10162F"/>
+          <w:sz w:val="27"/>
+          <w:szCs w:val="27"/>
+          <w:lang w:val="en-US"/>
+        </w:rPr>
+        <w:t>) record. This record contains four values. These are the Hosted Zone’s unique name servers. Take note of these values and copy them down somewhere.</w:t>
+      </w:r>
+    </w:p>
+    <w:p>
+      <w:pPr>
+        <w:pStyle w:val="stylesptnq46"/>
+        <w:numPr>
+          <w:ilvl w:val="0"/>
+          <w:numId w:val="9"/>
+        </w:numPr>
+        <w:spacing w:before="0" w:beforeAutospacing="0" w:after="0" w:afterAutospacing="0"/>
+        <w:rPr>
+          <w:rFonts w:ascii="Segoe UI" w:hAnsi="Segoe UI" w:cs="Segoe UI"/>
+          <w:color w:val="10162F"/>
+          <w:sz w:val="27"/>
+          <w:szCs w:val="27"/>
+        </w:rPr>
+      </w:pPr>
+      <w:r>
+        <w:rPr>
+          <w:rFonts w:ascii="Segoe UI" w:hAnsi="Segoe UI" w:cs="Segoe UI"/>
+          <w:color w:val="10162F"/>
+          <w:sz w:val="27"/>
+          <w:szCs w:val="27"/>
+          <w:lang w:val="en-US"/>
+        </w:rPr>
+        <w:t xml:space="preserve">On the </w:t>
+      </w:r>
+      <w:proofErr w:type="gramStart"/>
+      <w:r>
+        <w:rPr>
+          <w:rFonts w:ascii="Segoe UI" w:hAnsi="Segoe UI" w:cs="Segoe UI"/>
+          <w:color w:val="10162F"/>
+          <w:sz w:val="27"/>
+          <w:szCs w:val="27"/>
+          <w:lang w:val="en-US"/>
+        </w:rPr>
+        <w:t>left hand</w:t>
+      </w:r>
+      <w:proofErr w:type="gramEnd"/>
+      <w:r>
+        <w:rPr>
+          <w:rFonts w:ascii="Segoe UI" w:hAnsi="Segoe UI" w:cs="Segoe UI"/>
+          <w:color w:val="10162F"/>
+          <w:sz w:val="27"/>
+          <w:szCs w:val="27"/>
+          <w:lang w:val="en-US"/>
+        </w:rPr>
+        <w:t xml:space="preserve"> side, under “Domains,” click on “Registered domains.” </w:t>
+      </w:r>
+      <w:proofErr w:type="spellStart"/>
+      <w:r>
+        <w:rPr>
+          <w:rFonts w:ascii="Segoe UI" w:hAnsi="Segoe UI" w:cs="Segoe UI"/>
+          <w:color w:val="10162F"/>
+          <w:sz w:val="27"/>
+          <w:szCs w:val="27"/>
+        </w:rPr>
+        <w:t>Then</w:t>
+      </w:r>
+      <w:proofErr w:type="spellEnd"/>
+      <w:r>
+        <w:rPr>
+          <w:rFonts w:ascii="Segoe UI" w:hAnsi="Segoe UI" w:cs="Segoe UI"/>
+          <w:color w:val="10162F"/>
+          <w:sz w:val="27"/>
+          <w:szCs w:val="27"/>
+        </w:rPr>
+        <w:t xml:space="preserve">, </w:t>
+      </w:r>
+      <w:proofErr w:type="spellStart"/>
+      <w:r>
+        <w:rPr>
+          <w:rFonts w:ascii="Segoe UI" w:hAnsi="Segoe UI" w:cs="Segoe UI"/>
+          <w:color w:val="10162F"/>
+          <w:sz w:val="27"/>
+          <w:szCs w:val="27"/>
+        </w:rPr>
+        <w:t>click</w:t>
+      </w:r>
+      <w:proofErr w:type="spellEnd"/>
+      <w:r>
+        <w:rPr>
+          <w:rFonts w:ascii="Segoe UI" w:hAnsi="Segoe UI" w:cs="Segoe UI"/>
+          <w:color w:val="10162F"/>
+          <w:sz w:val="27"/>
+          <w:szCs w:val="27"/>
+        </w:rPr>
+        <w:t xml:space="preserve"> </w:t>
+      </w:r>
+      <w:proofErr w:type="spellStart"/>
+      <w:r>
+        <w:rPr>
+          <w:rFonts w:ascii="Segoe UI" w:hAnsi="Segoe UI" w:cs="Segoe UI"/>
+          <w:color w:val="10162F"/>
+          <w:sz w:val="27"/>
+          <w:szCs w:val="27"/>
+        </w:rPr>
+        <w:t>on</w:t>
+      </w:r>
+      <w:proofErr w:type="spellEnd"/>
+      <w:r>
+        <w:rPr>
+          <w:rFonts w:ascii="Segoe UI" w:hAnsi="Segoe UI" w:cs="Segoe UI"/>
+          <w:color w:val="10162F"/>
+          <w:sz w:val="27"/>
+          <w:szCs w:val="27"/>
+        </w:rPr>
+        <w:t xml:space="preserve"> </w:t>
+      </w:r>
+      <w:proofErr w:type="spellStart"/>
+      <w:r>
+        <w:rPr>
+          <w:rFonts w:ascii="Segoe UI" w:hAnsi="Segoe UI" w:cs="Segoe UI"/>
+          <w:color w:val="10162F"/>
+          <w:sz w:val="27"/>
+          <w:szCs w:val="27"/>
+        </w:rPr>
+        <w:t>your</w:t>
+      </w:r>
+      <w:proofErr w:type="spellEnd"/>
+      <w:r>
+        <w:rPr>
+          <w:rFonts w:ascii="Segoe UI" w:hAnsi="Segoe UI" w:cs="Segoe UI"/>
+          <w:color w:val="10162F"/>
+          <w:sz w:val="27"/>
+          <w:szCs w:val="27"/>
+        </w:rPr>
+        <w:t xml:space="preserve"> </w:t>
+      </w:r>
+      <w:proofErr w:type="spellStart"/>
+      <w:r>
+        <w:rPr>
+          <w:rFonts w:ascii="Segoe UI" w:hAnsi="Segoe UI" w:cs="Segoe UI"/>
+          <w:color w:val="10162F"/>
+          <w:sz w:val="27"/>
+          <w:szCs w:val="27"/>
+        </w:rPr>
+        <w:t>domain</w:t>
+      </w:r>
+      <w:proofErr w:type="spellEnd"/>
+      <w:r>
+        <w:rPr>
+          <w:rFonts w:ascii="Segoe UI" w:hAnsi="Segoe UI" w:cs="Segoe UI"/>
+          <w:color w:val="10162F"/>
+          <w:sz w:val="27"/>
+          <w:szCs w:val="27"/>
+        </w:rPr>
+        <w:t xml:space="preserve"> </w:t>
+      </w:r>
+      <w:proofErr w:type="spellStart"/>
+      <w:r>
+        <w:rPr>
+          <w:rFonts w:ascii="Segoe UI" w:hAnsi="Segoe UI" w:cs="Segoe UI"/>
+          <w:color w:val="10162F"/>
+          <w:sz w:val="27"/>
+          <w:szCs w:val="27"/>
+        </w:rPr>
+        <w:t>name</w:t>
+      </w:r>
+      <w:proofErr w:type="spellEnd"/>
+      <w:r>
+        <w:rPr>
+          <w:rFonts w:ascii="Segoe UI" w:hAnsi="Segoe UI" w:cs="Segoe UI"/>
+          <w:color w:val="10162F"/>
+          <w:sz w:val="27"/>
+          <w:szCs w:val="27"/>
+        </w:rPr>
+        <w:t>.</w:t>
+      </w:r>
+    </w:p>
+    <w:p>
+      <w:pPr>
+        <w:pStyle w:val="stylesptnq46"/>
+        <w:numPr>
+          <w:ilvl w:val="0"/>
+          <w:numId w:val="9"/>
+        </w:numPr>
+        <w:spacing w:before="0" w:beforeAutospacing="0" w:after="0" w:afterAutospacing="0"/>
+        <w:rPr>
+          <w:rFonts w:ascii="Segoe UI" w:hAnsi="Segoe UI" w:cs="Segoe UI"/>
+          <w:color w:val="10162F"/>
+          <w:sz w:val="27"/>
+          <w:szCs w:val="27"/>
+        </w:rPr>
+      </w:pPr>
+      <w:r>
+        <w:rPr>
+          <w:rFonts w:ascii="Segoe UI" w:hAnsi="Segoe UI" w:cs="Segoe UI"/>
+          <w:color w:val="10162F"/>
+          <w:sz w:val="27"/>
+          <w:szCs w:val="27"/>
+          <w:lang w:val="en-US"/>
+        </w:rPr>
+        <w:t xml:space="preserve">On the </w:t>
+      </w:r>
+      <w:proofErr w:type="gramStart"/>
+      <w:r>
+        <w:rPr>
+          <w:rFonts w:ascii="Segoe UI" w:hAnsi="Segoe UI" w:cs="Segoe UI"/>
+          <w:color w:val="10162F"/>
+          <w:sz w:val="27"/>
+          <w:szCs w:val="27"/>
+          <w:lang w:val="en-US"/>
+        </w:rPr>
+        <w:t>right hand</w:t>
+      </w:r>
+      <w:proofErr w:type="gramEnd"/>
+      <w:r>
+        <w:rPr>
+          <w:rFonts w:ascii="Segoe UI" w:hAnsi="Segoe UI" w:cs="Segoe UI"/>
+          <w:color w:val="10162F"/>
+          <w:sz w:val="27"/>
+          <w:szCs w:val="27"/>
+          <w:lang w:val="en-US"/>
+        </w:rPr>
+        <w:t xml:space="preserve"> side of the page, locate the section titled “Name Servers.” Notice that these are the same name servers that your Hosted Zone’s </w:t>
+      </w:r>
+      <w:r>
+        <w:rPr>
+          <w:rStyle w:val="HTML"/>
+          <w:rFonts w:ascii="Ubuntu Mono" w:hAnsi="Ubuntu Mono"/>
+          <w:color w:val="15141F"/>
+          <w:sz w:val="22"/>
+          <w:szCs w:val="22"/>
+          <w:shd w:val="clear" w:color="auto" w:fill="EAE9ED"/>
+          <w:lang w:val="en-US"/>
+        </w:rPr>
+        <w:t>NS</w:t>
+      </w:r>
+      <w:r>
+        <w:rPr>
+          <w:rFonts w:ascii="Segoe UI" w:hAnsi="Segoe UI" w:cs="Segoe UI"/>
+          <w:color w:val="10162F"/>
+          <w:sz w:val="27"/>
+          <w:szCs w:val="27"/>
+          <w:lang w:val="en-US"/>
+        </w:rPr>
+        <w:t xml:space="preserve"> record contained. </w:t>
+      </w:r>
+      <w:proofErr w:type="spellStart"/>
+      <w:r>
+        <w:rPr>
+          <w:rFonts w:ascii="Segoe UI" w:hAnsi="Segoe UI" w:cs="Segoe UI"/>
+          <w:color w:val="10162F"/>
+          <w:sz w:val="27"/>
+          <w:szCs w:val="27"/>
+        </w:rPr>
+        <w:t>Route</w:t>
+      </w:r>
+      <w:proofErr w:type="spellEnd"/>
+      <w:r>
+        <w:rPr>
+          <w:rFonts w:ascii="Segoe UI" w:hAnsi="Segoe UI" w:cs="Segoe UI"/>
+          <w:color w:val="10162F"/>
+          <w:sz w:val="27"/>
+          <w:szCs w:val="27"/>
+        </w:rPr>
+        <w:t xml:space="preserve"> 53 </w:t>
+      </w:r>
+      <w:proofErr w:type="spellStart"/>
+      <w:r>
+        <w:rPr>
+          <w:rFonts w:ascii="Segoe UI" w:hAnsi="Segoe UI" w:cs="Segoe UI"/>
+          <w:color w:val="10162F"/>
+          <w:sz w:val="27"/>
+          <w:szCs w:val="27"/>
+        </w:rPr>
+        <w:t>did</w:t>
+      </w:r>
+      <w:proofErr w:type="spellEnd"/>
+      <w:r>
+        <w:rPr>
+          <w:rFonts w:ascii="Segoe UI" w:hAnsi="Segoe UI" w:cs="Segoe UI"/>
+          <w:color w:val="10162F"/>
+          <w:sz w:val="27"/>
+          <w:szCs w:val="27"/>
+        </w:rPr>
+        <w:t xml:space="preserve"> </w:t>
+      </w:r>
+      <w:proofErr w:type="spellStart"/>
+      <w:r>
+        <w:rPr>
+          <w:rFonts w:ascii="Segoe UI" w:hAnsi="Segoe UI" w:cs="Segoe UI"/>
+          <w:color w:val="10162F"/>
+          <w:sz w:val="27"/>
+          <w:szCs w:val="27"/>
+        </w:rPr>
+        <w:t>this</w:t>
+      </w:r>
+      <w:proofErr w:type="spellEnd"/>
+      <w:r>
+        <w:rPr>
+          <w:rFonts w:ascii="Segoe UI" w:hAnsi="Segoe UI" w:cs="Segoe UI"/>
+          <w:color w:val="10162F"/>
+          <w:sz w:val="27"/>
+          <w:szCs w:val="27"/>
+        </w:rPr>
+        <w:t xml:space="preserve"> </w:t>
+      </w:r>
+      <w:proofErr w:type="spellStart"/>
+      <w:r>
+        <w:rPr>
+          <w:rFonts w:ascii="Segoe UI" w:hAnsi="Segoe UI" w:cs="Segoe UI"/>
+          <w:color w:val="10162F"/>
+          <w:sz w:val="27"/>
+          <w:szCs w:val="27"/>
+        </w:rPr>
+        <w:t>for</w:t>
+      </w:r>
+      <w:proofErr w:type="spellEnd"/>
+      <w:r>
+        <w:rPr>
+          <w:rFonts w:ascii="Segoe UI" w:hAnsi="Segoe UI" w:cs="Segoe UI"/>
+          <w:color w:val="10162F"/>
+          <w:sz w:val="27"/>
+          <w:szCs w:val="27"/>
+        </w:rPr>
+        <w:t xml:space="preserve"> </w:t>
+      </w:r>
+      <w:proofErr w:type="spellStart"/>
+      <w:r>
+        <w:rPr>
+          <w:rFonts w:ascii="Segoe UI" w:hAnsi="Segoe UI" w:cs="Segoe UI"/>
+          <w:color w:val="10162F"/>
+          <w:sz w:val="27"/>
+          <w:szCs w:val="27"/>
+        </w:rPr>
+        <w:t>you</w:t>
+      </w:r>
+      <w:proofErr w:type="spellEnd"/>
+      <w:r>
+        <w:rPr>
+          <w:rFonts w:ascii="Segoe UI" w:hAnsi="Segoe UI" w:cs="Segoe UI"/>
+          <w:color w:val="10162F"/>
+          <w:sz w:val="27"/>
+          <w:szCs w:val="27"/>
+        </w:rPr>
+        <w:t xml:space="preserve"> </w:t>
+      </w:r>
+      <w:proofErr w:type="spellStart"/>
+      <w:r>
+        <w:rPr>
+          <w:rFonts w:ascii="Segoe UI" w:hAnsi="Segoe UI" w:cs="Segoe UI"/>
+          <w:color w:val="10162F"/>
+          <w:sz w:val="27"/>
+          <w:szCs w:val="27"/>
+        </w:rPr>
+        <w:t>automatically</w:t>
+      </w:r>
+      <w:proofErr w:type="spellEnd"/>
+      <w:r>
+        <w:rPr>
+          <w:rFonts w:ascii="Segoe UI" w:hAnsi="Segoe UI" w:cs="Segoe UI"/>
+          <w:color w:val="10162F"/>
+          <w:sz w:val="27"/>
+          <w:szCs w:val="27"/>
+        </w:rPr>
+        <w:t>.</w:t>
+      </w:r>
+    </w:p>
+    <w:p>
+      <w:pPr>
+        <w:pBdr>
+          <w:bottom w:val="single" w:sz="12" w:space="1" w:color="auto"/>
+        </w:pBdr>
+        <w:rPr>
+          <w:lang w:val="en-US"/>
+        </w:rPr>
+      </w:pPr>
+    </w:p>
+    <w:p>
+      <w:pPr>
         <w:rPr>
           <w:lang w:val="en-US"/>
         </w:rPr>
@@ -3449,6 +4062,119 @@
 <file path=word/numbering.xml><?xml version="1.0" encoding="utf-8"?>
 <w:numbering xmlns:wpc="http://schemas.microsoft.com/office/word/2010/wordprocessingCanvas" xmlns:cx="http://schemas.microsoft.com/office/drawing/2014/chartex" xmlns:cx1="http://schemas.microsoft.com/office/drawing/2015/9/8/chartex" xmlns:cx2="http://schemas.microsoft.com/office/drawing/2015/10/21/chartex" xmlns:cx3="http://schemas.microsoft.com/office/drawing/2016/5/9/chartex" xmlns:cx4="http://schemas.microsoft.com/office/drawing/2016/5/10/chartex" xmlns:cx5="http://schemas.microsoft.com/office/drawing/2016/5/11/chartex" xmlns:cx6="http://schemas.microsoft.com/office/drawing/2016/5/12/chartex" xmlns:cx7="http://schemas.microsoft.com/office/drawing/2016/5/13/chartex" xmlns:cx8="http://schemas.microsoft.com/office/drawing/2016/5/14/chartex" xmlns:mc="http://schemas.openxmlformats.org/markup-compatibility/2006" xmlns:aink="http://schemas.microsoft.com/office/drawing/2016/ink" xmlns:am3d="http://schemas.microsoft.com/office/drawing/2017/model3d" xmlns:o="urn:schemas-microsoft-com:office:office" xmlns:oel="http://schemas.microsoft.com/office/2019/extlst" xmlns:r="http://schemas.openxmlformats.org/officeDocument/2006/relationships" xmlns:m="http://schemas.openxmlformats.org/officeDocument/2006/math" xmlns:v="urn:schemas-microsoft-com:vml" xmlns:wp14="http://schemas.microsoft.com/office/word/2010/wordprocessingDrawing" xmlns:wp="http://schemas.openxmlformats.org/drawingml/2006/wordprocessingDrawing" xmlns:w10="urn:schemas-microsoft-com:office:word" xmlns:w="http://schemas.openxmlformats.org/wordprocessingml/2006/main" xmlns:w14="http://schemas.microsoft.com/office/word/2010/wordml" xmlns:w15="http://schemas.microsoft.com/office/word/2012/wordml" xmlns:w16cex="http://schemas.microsoft.com/office/word/2018/wordml/cex" xmlns:w16cid="http://schemas.microsoft.com/office/word/2016/wordml/cid" xmlns:w16="http://schemas.microsoft.com/office/word/2018/wordml" xmlns:w16sdtdh="http://schemas.microsoft.com/office/word/2020/wordml/sdtdatahash" xmlns:w16se="http://schemas.microsoft.com/office/word/2015/wordml/symex" xmlns:wpg="http://schemas.microsoft.com/office/word/2010/wordprocessingGroup" xmlns:wpi="http://schemas.microsoft.com/office/word/2010/wordprocessingInk" xmlns:wne="http://schemas.microsoft.com/office/word/2006/wordml" xmlns:wps="http://schemas.microsoft.com/office/word/2010/wordprocessingShape" mc:Ignorable="w14 w15 w16se w16cid w16 w16cex w16sdtdh wp14">
   <w:abstractNum w:abstractNumId="0" w15:restartNumberingAfterBreak="0">
+    <w:nsid w:val="041C503C"/>
+    <w:multiLevelType w:val="multilevel"/>
+    <w:tmpl w:val="B60EE852"/>
+    <w:lvl w:ilvl="0">
+      <w:start w:val="1"/>
+      <w:numFmt w:val="decimal"/>
+      <w:lvlText w:val="%1."/>
+      <w:lvlJc w:val="left"/>
+      <w:pPr>
+        <w:tabs>
+          <w:tab w:val="num" w:pos="720"/>
+        </w:tabs>
+        <w:ind w:left="720" w:hanging="360"/>
+      </w:pPr>
+    </w:lvl>
+    <w:lvl w:ilvl="1" w:tentative="1">
+      <w:start w:val="1"/>
+      <w:numFmt w:val="decimal"/>
+      <w:lvlText w:val="%2."/>
+      <w:lvlJc w:val="left"/>
+      <w:pPr>
+        <w:tabs>
+          <w:tab w:val="num" w:pos="1440"/>
+        </w:tabs>
+        <w:ind w:left="1440" w:hanging="360"/>
+      </w:pPr>
+    </w:lvl>
+    <w:lvl w:ilvl="2" w:tentative="1">
+      <w:start w:val="1"/>
+      <w:numFmt w:val="decimal"/>
+      <w:lvlText w:val="%3."/>
+      <w:lvlJc w:val="left"/>
+      <w:pPr>
+        <w:tabs>
+          <w:tab w:val="num" w:pos="2160"/>
+        </w:tabs>
+        <w:ind w:left="2160" w:hanging="360"/>
+      </w:pPr>
+    </w:lvl>
+    <w:lvl w:ilvl="3" w:tentative="1">
+      <w:start w:val="1"/>
+      <w:numFmt w:val="decimal"/>
+      <w:lvlText w:val="%4."/>
+      <w:lvlJc w:val="left"/>
+      <w:pPr>
+        <w:tabs>
+          <w:tab w:val="num" w:pos="2880"/>
+        </w:tabs>
+        <w:ind w:left="2880" w:hanging="360"/>
+      </w:pPr>
+    </w:lvl>
+    <w:lvl w:ilvl="4" w:tentative="1">
+      <w:start w:val="1"/>
+      <w:numFmt w:val="decimal"/>
+      <w:lvlText w:val="%5."/>
+      <w:lvlJc w:val="left"/>
+      <w:pPr>
+        <w:tabs>
+          <w:tab w:val="num" w:pos="3600"/>
+        </w:tabs>
+        <w:ind w:left="3600" w:hanging="360"/>
+      </w:pPr>
+    </w:lvl>
+    <w:lvl w:ilvl="5" w:tentative="1">
+      <w:start w:val="1"/>
+      <w:numFmt w:val="decimal"/>
+      <w:lvlText w:val="%6."/>
+      <w:lvlJc w:val="left"/>
+      <w:pPr>
+        <w:tabs>
+          <w:tab w:val="num" w:pos="4320"/>
+        </w:tabs>
+        <w:ind w:left="4320" w:hanging="360"/>
+      </w:pPr>
+    </w:lvl>
+    <w:lvl w:ilvl="6" w:tentative="1">
+      <w:start w:val="1"/>
+      <w:numFmt w:val="decimal"/>
+      <w:lvlText w:val="%7."/>
+      <w:lvlJc w:val="left"/>
+      <w:pPr>
+        <w:tabs>
+          <w:tab w:val="num" w:pos="5040"/>
+        </w:tabs>
+        <w:ind w:left="5040" w:hanging="360"/>
+      </w:pPr>
+    </w:lvl>
+    <w:lvl w:ilvl="7" w:tentative="1">
+      <w:start w:val="1"/>
+      <w:numFmt w:val="decimal"/>
+      <w:lvlText w:val="%8."/>
+      <w:lvlJc w:val="left"/>
+      <w:pPr>
+        <w:tabs>
+          <w:tab w:val="num" w:pos="5760"/>
+        </w:tabs>
+        <w:ind w:left="5760" w:hanging="360"/>
+      </w:pPr>
+    </w:lvl>
+    <w:lvl w:ilvl="8" w:tentative="1">
+      <w:start w:val="1"/>
+      <w:numFmt w:val="decimal"/>
+      <w:lvlText w:val="%9."/>
+      <w:lvlJc w:val="left"/>
+      <w:pPr>
+        <w:tabs>
+          <w:tab w:val="num" w:pos="6480"/>
+        </w:tabs>
+        <w:ind w:left="6480" w:hanging="360"/>
+      </w:pPr>
+    </w:lvl>
+  </w:abstractNum>
+  <w:abstractNum w:abstractNumId="1" w15:restartNumberingAfterBreak="0">
     <w:nsid w:val="12270D4E"/>
     <w:multiLevelType w:val="multilevel"/>
     <w:tmpl w:val="20222348"/>
@@ -3561,7 +4287,7 @@
       </w:pPr>
     </w:lvl>
   </w:abstractNum>
-  <w:abstractNum w:abstractNumId="1" w15:restartNumberingAfterBreak="0">
+  <w:abstractNum w:abstractNumId="2" w15:restartNumberingAfterBreak="0">
     <w:nsid w:val="19E63210"/>
     <w:multiLevelType w:val="multilevel"/>
     <w:tmpl w:val="909C53FE"/>
@@ -3674,7 +4400,7 @@
       </w:pPr>
     </w:lvl>
   </w:abstractNum>
-  <w:abstractNum w:abstractNumId="2" w15:restartNumberingAfterBreak="0">
+  <w:abstractNum w:abstractNumId="3" w15:restartNumberingAfterBreak="0">
     <w:nsid w:val="3D011256"/>
     <w:multiLevelType w:val="multilevel"/>
     <w:tmpl w:val="62D85BDA"/>
@@ -3787,7 +4513,7 @@
       </w:pPr>
     </w:lvl>
   </w:abstractNum>
-  <w:abstractNum w:abstractNumId="3" w15:restartNumberingAfterBreak="0">
+  <w:abstractNum w:abstractNumId="4" w15:restartNumberingAfterBreak="0">
     <w:nsid w:val="4D882958"/>
     <w:multiLevelType w:val="multilevel"/>
     <w:tmpl w:val="B6F8C232"/>
@@ -3900,7 +4626,7 @@
       </w:pPr>
     </w:lvl>
   </w:abstractNum>
-  <w:abstractNum w:abstractNumId="4" w15:restartNumberingAfterBreak="0">
+  <w:abstractNum w:abstractNumId="5" w15:restartNumberingAfterBreak="0">
     <w:nsid w:val="4F675EC4"/>
     <w:multiLevelType w:val="multilevel"/>
     <w:tmpl w:val="8BB29494"/>
@@ -4013,7 +4739,7 @@
       </w:pPr>
     </w:lvl>
   </w:abstractNum>
-  <w:abstractNum w:abstractNumId="5" w15:restartNumberingAfterBreak="0">
+  <w:abstractNum w:abstractNumId="6" w15:restartNumberingAfterBreak="0">
     <w:nsid w:val="58F03D4B"/>
     <w:multiLevelType w:val="multilevel"/>
     <w:tmpl w:val="46189018"/>
@@ -4126,7 +4852,7 @@
       </w:pPr>
     </w:lvl>
   </w:abstractNum>
-  <w:abstractNum w:abstractNumId="6" w15:restartNumberingAfterBreak="0">
+  <w:abstractNum w:abstractNumId="7" w15:restartNumberingAfterBreak="0">
     <w:nsid w:val="6930146D"/>
     <w:multiLevelType w:val="multilevel"/>
     <w:tmpl w:val="B11C0760"/>
@@ -4239,7 +4965,7 @@
       </w:pPr>
     </w:lvl>
   </w:abstractNum>
-  <w:abstractNum w:abstractNumId="7" w15:restartNumberingAfterBreak="0">
+  <w:abstractNum w:abstractNumId="8" w15:restartNumberingAfterBreak="0">
     <w:nsid w:val="79521D54"/>
     <w:multiLevelType w:val="multilevel"/>
     <w:tmpl w:val="AA94A3A8"/>
@@ -4353,28 +5079,31 @@
     </w:lvl>
   </w:abstractNum>
   <w:num w:numId="1" w16cid:durableId="811144352">
+    <w:abstractNumId w:val="5"/>
+  </w:num>
+  <w:num w:numId="2" w16cid:durableId="891886251">
+    <w:abstractNumId w:val="7"/>
+  </w:num>
+  <w:num w:numId="3" w16cid:durableId="1471285718">
     <w:abstractNumId w:val="4"/>
   </w:num>
-  <w:num w:numId="2" w16cid:durableId="891886251">
+  <w:num w:numId="4" w16cid:durableId="1233467676">
     <w:abstractNumId w:val="6"/>
   </w:num>
-  <w:num w:numId="3" w16cid:durableId="1471285718">
+  <w:num w:numId="5" w16cid:durableId="1906258729">
+    <w:abstractNumId w:val="1"/>
+  </w:num>
+  <w:num w:numId="6" w16cid:durableId="1935934780">
+    <w:abstractNumId w:val="8"/>
+  </w:num>
+  <w:num w:numId="7" w16cid:durableId="328099538">
     <w:abstractNumId w:val="3"/>
   </w:num>
-  <w:num w:numId="4" w16cid:durableId="1233467676">
-    <w:abstractNumId w:val="5"/>
-  </w:num>
-  <w:num w:numId="5" w16cid:durableId="1906258729">
-    <w:abstractNumId w:val="0"/>
-  </w:num>
-  <w:num w:numId="6" w16cid:durableId="1935934780">
-    <w:abstractNumId w:val="7"/>
-  </w:num>
-  <w:num w:numId="7" w16cid:durableId="328099538">
+  <w:num w:numId="8" w16cid:durableId="1611938803">
     <w:abstractNumId w:val="2"/>
   </w:num>
-  <w:num w:numId="8" w16cid:durableId="1611938803">
-    <w:abstractNumId w:val="1"/>
+  <w:num w:numId="9" w16cid:durableId="547450261">
+    <w:abstractNumId w:val="0"/>
   </w:num>
 </w:numbering>
 </file>

</xml_diff>

<commit_message>
#assing-a-custom-domain-to-your-website - create an A record
</commit_message>
<xml_diff>
--- a/ASSIGN A CUSTOM DOMAIN NAME TO YOUR WEBSITE/ASSIGN A CUSTOM DOMAIN NAME TO YOUR WEBSITE.docx
+++ b/ASSIGN A CUSTOM DOMAIN NAME TO YOUR WEBSITE/ASSIGN A CUSTOM DOMAIN NAME TO YOUR WEBSITE.docx
@@ -4044,6 +4044,674 @@
     </w:p>
     <w:p>
       <w:pPr>
+        <w:pStyle w:val="3"/>
+        <w:rPr>
+          <w:rFonts w:ascii="Segoe UI" w:hAnsi="Segoe UI" w:cs="Segoe UI"/>
+          <w:color w:val="10162F"/>
+        </w:rPr>
+      </w:pPr>
+      <w:proofErr w:type="spellStart"/>
+      <w:r>
+        <w:rPr>
+          <w:rFonts w:ascii="Segoe UI" w:hAnsi="Segoe UI" w:cs="Segoe UI"/>
+          <w:color w:val="10162F"/>
+        </w:rPr>
+        <w:t>Create</w:t>
+      </w:r>
+      <w:proofErr w:type="spellEnd"/>
+      <w:r>
+        <w:rPr>
+          <w:rFonts w:ascii="Segoe UI" w:hAnsi="Segoe UI" w:cs="Segoe UI"/>
+          <w:color w:val="10162F"/>
+        </w:rPr>
+        <w:t xml:space="preserve"> </w:t>
+      </w:r>
+      <w:proofErr w:type="spellStart"/>
+      <w:r>
+        <w:rPr>
+          <w:rFonts w:ascii="Segoe UI" w:hAnsi="Segoe UI" w:cs="Segoe UI"/>
+          <w:color w:val="10162F"/>
+        </w:rPr>
+        <w:t>an</w:t>
+      </w:r>
+      <w:proofErr w:type="spellEnd"/>
+      <w:r>
+        <w:rPr>
+          <w:rFonts w:ascii="Segoe UI" w:hAnsi="Segoe UI" w:cs="Segoe UI"/>
+          <w:color w:val="10162F"/>
+        </w:rPr>
+        <w:t xml:space="preserve"> A </w:t>
+      </w:r>
+      <w:proofErr w:type="spellStart"/>
+      <w:r>
+        <w:rPr>
+          <w:rFonts w:ascii="Segoe UI" w:hAnsi="Segoe UI" w:cs="Segoe UI"/>
+          <w:color w:val="10162F"/>
+        </w:rPr>
+        <w:t>record</w:t>
+      </w:r>
+      <w:proofErr w:type="spellEnd"/>
+    </w:p>
+    <w:p>
+      <w:pPr>
+        <w:pStyle w:val="stylesptnq46"/>
+        <w:spacing w:before="0" w:beforeAutospacing="0"/>
+        <w:rPr>
+          <w:rFonts w:ascii="Segoe UI" w:hAnsi="Segoe UI" w:cs="Segoe UI"/>
+          <w:color w:val="10162F"/>
+          <w:sz w:val="27"/>
+          <w:szCs w:val="27"/>
+          <w:lang w:val="en-US"/>
+        </w:rPr>
+      </w:pPr>
+      <w:r>
+        <w:rPr>
+          <w:rFonts w:ascii="Segoe UI" w:hAnsi="Segoe UI" w:cs="Segoe UI"/>
+          <w:color w:val="10162F"/>
+          <w:sz w:val="27"/>
+          <w:szCs w:val="27"/>
+          <w:lang w:val="en-US"/>
+        </w:rPr>
+        <w:t>Now that your domain name is associated with the correct name servers, it’s time to create some additional </w:t>
+      </w:r>
+      <w:hyperlink r:id="rId19" w:tgtFrame="_blank" w:history="1">
+        <w:r>
+          <w:rPr>
+            <w:rStyle w:val="a3"/>
+            <w:rFonts w:ascii="Segoe UI" w:hAnsi="Segoe UI" w:cs="Segoe UI"/>
+            <w:sz w:val="27"/>
+            <w:szCs w:val="27"/>
+            <w:bdr w:val="none" w:sz="0" w:space="0" w:color="auto" w:frame="1"/>
+            <w:lang w:val="en-US"/>
+          </w:rPr>
+          <w:t>DNS</w:t>
+        </w:r>
+      </w:hyperlink>
+      <w:r>
+        <w:rPr>
+          <w:rFonts w:ascii="Segoe UI" w:hAnsi="Segoe UI" w:cs="Segoe UI"/>
+          <w:color w:val="10162F"/>
+          <w:sz w:val="27"/>
+          <w:szCs w:val="27"/>
+          <w:lang w:val="en-US"/>
+        </w:rPr>
+        <w:t> records within the Hosted Zone.</w:t>
+      </w:r>
+    </w:p>
+    <w:p>
+      <w:pPr>
+        <w:pStyle w:val="stylesptnq46"/>
+        <w:spacing w:before="0" w:beforeAutospacing="0"/>
+        <w:rPr>
+          <w:rFonts w:ascii="Segoe UI" w:hAnsi="Segoe UI" w:cs="Segoe UI"/>
+          <w:color w:val="10162F"/>
+          <w:sz w:val="27"/>
+          <w:szCs w:val="27"/>
+          <w:lang w:val="en-US"/>
+        </w:rPr>
+      </w:pPr>
+      <w:r>
+        <w:rPr>
+          <w:rFonts w:ascii="Segoe UI" w:hAnsi="Segoe UI" w:cs="Segoe UI"/>
+          <w:color w:val="10162F"/>
+          <w:sz w:val="27"/>
+          <w:szCs w:val="27"/>
+          <w:lang w:val="en-US"/>
+        </w:rPr>
+        <w:t>The records that we’ll create will be used by the name servers to help locate your site when a computer wants to load it. Specifically, the name servers will be responsible for providing that computer with important information stored in the records.</w:t>
+      </w:r>
+    </w:p>
+    <w:p>
+      <w:pPr>
+        <w:pStyle w:val="stylesptnq46"/>
+        <w:spacing w:before="0" w:beforeAutospacing="0"/>
+        <w:rPr>
+          <w:rFonts w:ascii="Segoe UI" w:hAnsi="Segoe UI" w:cs="Segoe UI"/>
+          <w:color w:val="10162F"/>
+          <w:sz w:val="27"/>
+          <w:szCs w:val="27"/>
+          <w:lang w:val="en-US"/>
+        </w:rPr>
+      </w:pPr>
+      <w:r>
+        <w:rPr>
+          <w:rFonts w:ascii="Segoe UI" w:hAnsi="Segoe UI" w:cs="Segoe UI"/>
+          <w:color w:val="10162F"/>
+          <w:sz w:val="27"/>
+          <w:szCs w:val="27"/>
+          <w:lang w:val="en-US"/>
+        </w:rPr>
+        <w:t>There are </w:t>
+      </w:r>
+      <w:hyperlink r:id="rId20" w:tgtFrame="_blank" w:history="1">
+        <w:r>
+          <w:rPr>
+            <w:rStyle w:val="a3"/>
+            <w:rFonts w:ascii="Segoe UI" w:hAnsi="Segoe UI" w:cs="Segoe UI"/>
+            <w:sz w:val="27"/>
+            <w:szCs w:val="27"/>
+            <w:bdr w:val="none" w:sz="0" w:space="0" w:color="auto" w:frame="1"/>
+            <w:lang w:val="en-US"/>
+          </w:rPr>
+          <w:t>several different types</w:t>
+        </w:r>
+      </w:hyperlink>
+      <w:r>
+        <w:rPr>
+          <w:rFonts w:ascii="Segoe UI" w:hAnsi="Segoe UI" w:cs="Segoe UI"/>
+          <w:color w:val="10162F"/>
+          <w:sz w:val="27"/>
+          <w:szCs w:val="27"/>
+          <w:lang w:val="en-US"/>
+        </w:rPr>
+        <w:t> of DNS records.</w:t>
+      </w:r>
+    </w:p>
+    <w:p>
+      <w:pPr>
+        <w:pStyle w:val="stylesptnq46"/>
+        <w:spacing w:before="0" w:beforeAutospacing="0"/>
+        <w:rPr>
+          <w:rFonts w:ascii="Segoe UI" w:hAnsi="Segoe UI" w:cs="Segoe UI"/>
+          <w:color w:val="10162F"/>
+          <w:sz w:val="27"/>
+          <w:szCs w:val="27"/>
+          <w:lang w:val="en-US"/>
+        </w:rPr>
+      </w:pPr>
+      <w:r>
+        <w:rPr>
+          <w:rFonts w:ascii="Segoe UI" w:hAnsi="Segoe UI" w:cs="Segoe UI"/>
+          <w:color w:val="10162F"/>
+          <w:sz w:val="27"/>
+          <w:szCs w:val="27"/>
+          <w:lang w:val="en-US"/>
+        </w:rPr>
+        <w:t>We’re going to start by creating an </w:t>
+      </w:r>
+      <w:r>
+        <w:rPr>
+          <w:rStyle w:val="HTML"/>
+          <w:rFonts w:ascii="Ubuntu Mono" w:hAnsi="Ubuntu Mono"/>
+          <w:color w:val="15141F"/>
+          <w:sz w:val="22"/>
+          <w:szCs w:val="22"/>
+          <w:shd w:val="clear" w:color="auto" w:fill="EAE9ED"/>
+          <w:lang w:val="en-US"/>
+        </w:rPr>
+        <w:t>A</w:t>
+      </w:r>
+      <w:r>
+        <w:rPr>
+          <w:rFonts w:ascii="Segoe UI" w:hAnsi="Segoe UI" w:cs="Segoe UI"/>
+          <w:color w:val="10162F"/>
+          <w:sz w:val="27"/>
+          <w:szCs w:val="27"/>
+          <w:lang w:val="en-US"/>
+        </w:rPr>
+        <w:t> record, which stands for </w:t>
+      </w:r>
+      <w:r>
+        <w:rPr>
+          <w:rStyle w:val="HTML"/>
+          <w:rFonts w:ascii="Ubuntu Mono" w:hAnsi="Ubuntu Mono"/>
+          <w:color w:val="15141F"/>
+          <w:sz w:val="22"/>
+          <w:szCs w:val="22"/>
+          <w:shd w:val="clear" w:color="auto" w:fill="EAE9ED"/>
+          <w:lang w:val="en-US"/>
+        </w:rPr>
+        <w:t>Address</w:t>
+      </w:r>
+      <w:r>
+        <w:rPr>
+          <w:rFonts w:ascii="Segoe UI" w:hAnsi="Segoe UI" w:cs="Segoe UI"/>
+          <w:color w:val="10162F"/>
+          <w:sz w:val="27"/>
+          <w:szCs w:val="27"/>
+          <w:lang w:val="en-US"/>
+        </w:rPr>
+        <w:t> record.</w:t>
+      </w:r>
+    </w:p>
+    <w:p>
+      <w:pPr>
+        <w:pStyle w:val="stylesptnq46"/>
+        <w:spacing w:before="0" w:beforeAutospacing="0" w:after="0" w:afterAutospacing="0"/>
+        <w:rPr>
+          <w:rFonts w:ascii="Segoe UI" w:hAnsi="Segoe UI" w:cs="Segoe UI"/>
+          <w:color w:val="10162F"/>
+          <w:sz w:val="27"/>
+          <w:szCs w:val="27"/>
+          <w:lang w:val="en-US"/>
+        </w:rPr>
+      </w:pPr>
+      <w:r>
+        <w:rPr>
+          <w:rFonts w:ascii="Segoe UI" w:hAnsi="Segoe UI" w:cs="Segoe UI"/>
+          <w:color w:val="10162F"/>
+          <w:sz w:val="27"/>
+          <w:szCs w:val="27"/>
+          <w:lang w:val="en-US"/>
+        </w:rPr>
+        <w:t>An </w:t>
+      </w:r>
+      <w:r>
+        <w:rPr>
+          <w:rStyle w:val="HTML"/>
+          <w:rFonts w:ascii="Ubuntu Mono" w:hAnsi="Ubuntu Mono"/>
+          <w:color w:val="15141F"/>
+          <w:sz w:val="22"/>
+          <w:szCs w:val="22"/>
+          <w:shd w:val="clear" w:color="auto" w:fill="EAE9ED"/>
+          <w:lang w:val="en-US"/>
+        </w:rPr>
+        <w:t>A</w:t>
+      </w:r>
+      <w:r>
+        <w:rPr>
+          <w:rFonts w:ascii="Segoe UI" w:hAnsi="Segoe UI" w:cs="Segoe UI"/>
+          <w:color w:val="10162F"/>
+          <w:sz w:val="27"/>
+          <w:szCs w:val="27"/>
+          <w:lang w:val="en-US"/>
+        </w:rPr>
+        <w:t xml:space="preserve"> record directs a domain name to an IP address. This record will associate our new custom domain name with </w:t>
+      </w:r>
+      <w:proofErr w:type="spellStart"/>
+      <w:r>
+        <w:rPr>
+          <w:rFonts w:ascii="Segoe UI" w:hAnsi="Segoe UI" w:cs="Segoe UI"/>
+          <w:color w:val="10162F"/>
+          <w:sz w:val="27"/>
+          <w:szCs w:val="27"/>
+          <w:lang w:val="en-US"/>
+        </w:rPr>
+        <w:t>Github’s</w:t>
+      </w:r>
+      <w:proofErr w:type="spellEnd"/>
+      <w:r>
+        <w:rPr>
+          <w:rFonts w:ascii="Segoe UI" w:hAnsi="Segoe UI" w:cs="Segoe UI"/>
+          <w:color w:val="10162F"/>
+          <w:sz w:val="27"/>
+          <w:szCs w:val="27"/>
+          <w:lang w:val="en-US"/>
+        </w:rPr>
+        <w:t xml:space="preserve"> servers.</w:t>
+      </w:r>
+    </w:p>
+    <w:p>
+      <w:pPr>
+        <w:pStyle w:val="3"/>
+        <w:shd w:val="clear" w:color="auto" w:fill="FFFFFF"/>
+        <w:rPr>
+          <w:rFonts w:ascii="Segoe UI" w:hAnsi="Segoe UI" w:cs="Segoe UI"/>
+          <w:color w:val="10162F"/>
+        </w:rPr>
+      </w:pPr>
+      <w:proofErr w:type="spellStart"/>
+      <w:r>
+        <w:rPr>
+          <w:rFonts w:ascii="Segoe UI" w:hAnsi="Segoe UI" w:cs="Segoe UI"/>
+          <w:color w:val="10162F"/>
+        </w:rPr>
+        <w:t>Instructions</w:t>
+      </w:r>
+      <w:proofErr w:type="spellEnd"/>
+    </w:p>
+    <w:p>
+      <w:pPr>
+        <w:pStyle w:val="stylesptnq46"/>
+        <w:numPr>
+          <w:ilvl w:val="0"/>
+          <w:numId w:val="10"/>
+        </w:numPr>
+        <w:spacing w:before="0" w:beforeAutospacing="0" w:after="0" w:afterAutospacing="0"/>
+        <w:rPr>
+          <w:rFonts w:ascii="Segoe UI" w:hAnsi="Segoe UI" w:cs="Segoe UI"/>
+          <w:color w:val="10162F"/>
+          <w:sz w:val="27"/>
+          <w:szCs w:val="27"/>
+        </w:rPr>
+      </w:pPr>
+      <w:r>
+        <w:rPr>
+          <w:rFonts w:ascii="Segoe UI" w:hAnsi="Segoe UI" w:cs="Segoe UI"/>
+          <w:color w:val="10162F"/>
+          <w:sz w:val="27"/>
+          <w:szCs w:val="27"/>
+          <w:lang w:val="en-US"/>
+        </w:rPr>
+        <w:t xml:space="preserve">Inside of your Hosted Zone, click on the button at the top labeled “Create Record Set.” A form will appear to the right. Leave the “Name:” field blank. </w:t>
+      </w:r>
+      <w:proofErr w:type="spellStart"/>
+      <w:r>
+        <w:rPr>
+          <w:rFonts w:ascii="Segoe UI" w:hAnsi="Segoe UI" w:cs="Segoe UI"/>
+          <w:color w:val="10162F"/>
+          <w:sz w:val="27"/>
+          <w:szCs w:val="27"/>
+        </w:rPr>
+        <w:t>Set</w:t>
+      </w:r>
+      <w:proofErr w:type="spellEnd"/>
+      <w:r>
+        <w:rPr>
+          <w:rFonts w:ascii="Segoe UI" w:hAnsi="Segoe UI" w:cs="Segoe UI"/>
+          <w:color w:val="10162F"/>
+          <w:sz w:val="27"/>
+          <w:szCs w:val="27"/>
+        </w:rPr>
+        <w:t xml:space="preserve"> </w:t>
+      </w:r>
+      <w:proofErr w:type="spellStart"/>
+      <w:r>
+        <w:rPr>
+          <w:rFonts w:ascii="Segoe UI" w:hAnsi="Segoe UI" w:cs="Segoe UI"/>
+          <w:color w:val="10162F"/>
+          <w:sz w:val="27"/>
+          <w:szCs w:val="27"/>
+        </w:rPr>
+        <w:t>the</w:t>
+      </w:r>
+      <w:proofErr w:type="spellEnd"/>
+      <w:r>
+        <w:rPr>
+          <w:rFonts w:ascii="Segoe UI" w:hAnsi="Segoe UI" w:cs="Segoe UI"/>
+          <w:color w:val="10162F"/>
+          <w:sz w:val="27"/>
+          <w:szCs w:val="27"/>
+        </w:rPr>
+        <w:t xml:space="preserve"> “Type:” </w:t>
+      </w:r>
+      <w:proofErr w:type="spellStart"/>
+      <w:r>
+        <w:rPr>
+          <w:rFonts w:ascii="Segoe UI" w:hAnsi="Segoe UI" w:cs="Segoe UI"/>
+          <w:color w:val="10162F"/>
+          <w:sz w:val="27"/>
+          <w:szCs w:val="27"/>
+        </w:rPr>
+        <w:t>field</w:t>
+      </w:r>
+      <w:proofErr w:type="spellEnd"/>
+      <w:r>
+        <w:rPr>
+          <w:rFonts w:ascii="Segoe UI" w:hAnsi="Segoe UI" w:cs="Segoe UI"/>
+          <w:color w:val="10162F"/>
+          <w:sz w:val="27"/>
+          <w:szCs w:val="27"/>
+        </w:rPr>
+        <w:t xml:space="preserve"> </w:t>
+      </w:r>
+      <w:proofErr w:type="spellStart"/>
+      <w:r>
+        <w:rPr>
+          <w:rFonts w:ascii="Segoe UI" w:hAnsi="Segoe UI" w:cs="Segoe UI"/>
+          <w:color w:val="10162F"/>
+          <w:sz w:val="27"/>
+          <w:szCs w:val="27"/>
+        </w:rPr>
+        <w:t>to</w:t>
+      </w:r>
+      <w:proofErr w:type="spellEnd"/>
+      <w:r>
+        <w:rPr>
+          <w:rFonts w:ascii="Segoe UI" w:hAnsi="Segoe UI" w:cs="Segoe UI"/>
+          <w:color w:val="10162F"/>
+          <w:sz w:val="27"/>
+          <w:szCs w:val="27"/>
+        </w:rPr>
+        <w:t> </w:t>
+      </w:r>
+      <w:r>
+        <w:rPr>
+          <w:rStyle w:val="HTML"/>
+          <w:rFonts w:ascii="Ubuntu Mono" w:hAnsi="Ubuntu Mono"/>
+          <w:color w:val="15141F"/>
+          <w:sz w:val="22"/>
+          <w:szCs w:val="22"/>
+          <w:shd w:val="clear" w:color="auto" w:fill="EAE9ED"/>
+        </w:rPr>
+        <w:t xml:space="preserve">A - IPv4 </w:t>
+      </w:r>
+      <w:proofErr w:type="spellStart"/>
+      <w:r>
+        <w:rPr>
+          <w:rStyle w:val="HTML"/>
+          <w:rFonts w:ascii="Ubuntu Mono" w:hAnsi="Ubuntu Mono"/>
+          <w:color w:val="15141F"/>
+          <w:sz w:val="22"/>
+          <w:szCs w:val="22"/>
+          <w:shd w:val="clear" w:color="auto" w:fill="EAE9ED"/>
+        </w:rPr>
+        <w:t>address</w:t>
+      </w:r>
+      <w:proofErr w:type="spellEnd"/>
+      <w:r>
+        <w:rPr>
+          <w:rFonts w:ascii="Segoe UI" w:hAnsi="Segoe UI" w:cs="Segoe UI"/>
+          <w:color w:val="10162F"/>
+          <w:sz w:val="27"/>
+          <w:szCs w:val="27"/>
+        </w:rPr>
+        <w:t>.</w:t>
+      </w:r>
+    </w:p>
+    <w:p>
+      <w:pPr>
+        <w:pStyle w:val="stylesptnq46"/>
+        <w:numPr>
+          <w:ilvl w:val="0"/>
+          <w:numId w:val="10"/>
+        </w:numPr>
+        <w:spacing w:before="0" w:beforeAutospacing="0" w:after="0" w:afterAutospacing="0"/>
+        <w:rPr>
+          <w:rFonts w:ascii="Segoe UI" w:hAnsi="Segoe UI" w:cs="Segoe UI"/>
+          <w:color w:val="10162F"/>
+          <w:sz w:val="27"/>
+          <w:szCs w:val="27"/>
+          <w:lang w:val="en-US"/>
+        </w:rPr>
+      </w:pPr>
+      <w:r>
+        <w:rPr>
+          <w:rFonts w:ascii="Segoe UI" w:hAnsi="Segoe UI" w:cs="Segoe UI"/>
+          <w:color w:val="10162F"/>
+          <w:sz w:val="27"/>
+          <w:szCs w:val="27"/>
+          <w:lang w:val="en-US"/>
+        </w:rPr>
+        <w:t>Leave the “TTL (Seconds)” value at the default of </w:t>
+      </w:r>
+      <w:r>
+        <w:rPr>
+          <w:rStyle w:val="HTML"/>
+          <w:rFonts w:ascii="Ubuntu Mono" w:hAnsi="Ubuntu Mono"/>
+          <w:color w:val="15141F"/>
+          <w:sz w:val="22"/>
+          <w:szCs w:val="22"/>
+          <w:shd w:val="clear" w:color="auto" w:fill="EAE9ED"/>
+          <w:lang w:val="en-US"/>
+        </w:rPr>
+        <w:t>300</w:t>
+      </w:r>
+      <w:r>
+        <w:rPr>
+          <w:rFonts w:ascii="Segoe UI" w:hAnsi="Segoe UI" w:cs="Segoe UI"/>
+          <w:color w:val="10162F"/>
+          <w:sz w:val="27"/>
+          <w:szCs w:val="27"/>
+          <w:lang w:val="en-US"/>
+        </w:rPr>
+        <w:t>.</w:t>
+      </w:r>
+    </w:p>
+    <w:p>
+      <w:pPr>
+        <w:pStyle w:val="stylesptnq46"/>
+        <w:numPr>
+          <w:ilvl w:val="0"/>
+          <w:numId w:val="10"/>
+        </w:numPr>
+        <w:spacing w:before="0" w:beforeAutospacing="0" w:after="0" w:afterAutospacing="0"/>
+        <w:rPr>
+          <w:rFonts w:ascii="Segoe UI" w:hAnsi="Segoe UI" w:cs="Segoe UI"/>
+          <w:color w:val="10162F"/>
+          <w:sz w:val="27"/>
+          <w:szCs w:val="27"/>
+          <w:lang w:val="en-US"/>
+        </w:rPr>
+      </w:pPr>
+      <w:r>
+        <w:rPr>
+          <w:rFonts w:ascii="Segoe UI" w:hAnsi="Segoe UI" w:cs="Segoe UI"/>
+          <w:color w:val="10162F"/>
+          <w:sz w:val="27"/>
+          <w:szCs w:val="27"/>
+          <w:lang w:val="en-US"/>
+        </w:rPr>
+        <w:t>In the “Value” text box, enter the following IP addresses (keep them on separate lines):</w:t>
+      </w:r>
+    </w:p>
+    <w:p>
+      <w:pPr>
+        <w:pStyle w:val="HTML0"/>
+        <w:shd w:val="clear" w:color="auto" w:fill="211E2F"/>
+        <w:rPr>
+          <w:rFonts w:ascii="Ubuntu Mono" w:hAnsi="Ubuntu Mono"/>
+          <w:color w:val="939598"/>
+          <w:sz w:val="27"/>
+          <w:szCs w:val="27"/>
+          <w:lang w:val="en-US"/>
+        </w:rPr>
+      </w:pPr>
+      <w:r>
+        <w:rPr>
+          <w:rStyle w:val="mtk4"/>
+          <w:rFonts w:ascii="Ubuntu Mono" w:hAnsi="Ubuntu Mono"/>
+          <w:color w:val="EA6C8B"/>
+          <w:sz w:val="27"/>
+          <w:szCs w:val="27"/>
+          <w:lang w:val="en-US"/>
+        </w:rPr>
+        <w:t>192.30.252.153</w:t>
+      </w:r>
+      <w:r>
+        <w:rPr>
+          <w:rFonts w:ascii="Ubuntu Mono" w:hAnsi="Ubuntu Mono"/>
+          <w:color w:val="939598"/>
+          <w:sz w:val="27"/>
+          <w:szCs w:val="27"/>
+          <w:lang w:val="en-US"/>
+        </w:rPr>
+        <w:br/>
+      </w:r>
+      <w:r>
+        <w:rPr>
+          <w:rStyle w:val="mtk4"/>
+          <w:rFonts w:ascii="Ubuntu Mono" w:hAnsi="Ubuntu Mono"/>
+          <w:color w:val="EA6C8B"/>
+          <w:sz w:val="27"/>
+          <w:szCs w:val="27"/>
+          <w:lang w:val="en-US"/>
+        </w:rPr>
+        <w:t>192.30.252.154</w:t>
+      </w:r>
+      <w:r>
+        <w:rPr>
+          <w:rFonts w:ascii="Ubuntu Mono" w:hAnsi="Ubuntu Mono"/>
+          <w:color w:val="939598"/>
+          <w:sz w:val="27"/>
+          <w:szCs w:val="27"/>
+          <w:lang w:val="en-US"/>
+        </w:rPr>
+        <w:br/>
+      </w:r>
+    </w:p>
+    <w:p>
+      <w:pPr>
+        <w:pStyle w:val="stylesptnq46"/>
+        <w:spacing w:before="0" w:beforeAutospacing="0"/>
+        <w:rPr>
+          <w:rFonts w:ascii="Segoe UI" w:hAnsi="Segoe UI" w:cs="Segoe UI"/>
+          <w:color w:val="10162F"/>
+          <w:sz w:val="27"/>
+          <w:szCs w:val="27"/>
+          <w:lang w:val="en-US"/>
+        </w:rPr>
+      </w:pPr>
+      <w:r>
+        <w:rPr>
+          <w:rFonts w:ascii="Segoe UI" w:hAnsi="Segoe UI" w:cs="Segoe UI"/>
+          <w:color w:val="10162F"/>
+          <w:sz w:val="27"/>
+          <w:szCs w:val="27"/>
+          <w:lang w:val="en-US"/>
+        </w:rPr>
+        <w:t>These IP addresses belong to GitHub. We are specifying that when your custom domain name is requested, the DNS should direct the request to GitHub. Read more information about this </w:t>
+      </w:r>
+      <w:hyperlink r:id="rId21" w:anchor="configuring-a-records-with-your-dns-provider" w:tgtFrame="_blank" w:history="1">
+        <w:r>
+          <w:rPr>
+            <w:rStyle w:val="a3"/>
+            <w:rFonts w:ascii="Segoe UI" w:hAnsi="Segoe UI" w:cs="Segoe UI"/>
+            <w:sz w:val="27"/>
+            <w:szCs w:val="27"/>
+            <w:bdr w:val="none" w:sz="0" w:space="0" w:color="auto" w:frame="1"/>
+            <w:lang w:val="en-US"/>
+          </w:rPr>
+          <w:t>here</w:t>
+        </w:r>
+      </w:hyperlink>
+      <w:r>
+        <w:rPr>
+          <w:rFonts w:ascii="Segoe UI" w:hAnsi="Segoe UI" w:cs="Segoe UI"/>
+          <w:color w:val="10162F"/>
+          <w:sz w:val="27"/>
+          <w:szCs w:val="27"/>
+          <w:lang w:val="en-US"/>
+        </w:rPr>
+        <w:t>.</w:t>
+      </w:r>
+    </w:p>
+    <w:p>
+      <w:pPr>
+        <w:pStyle w:val="stylesptnq46"/>
+        <w:spacing w:before="0" w:beforeAutospacing="0" w:after="0" w:afterAutospacing="0"/>
+        <w:rPr>
+          <w:rFonts w:ascii="Segoe UI" w:hAnsi="Segoe UI" w:cs="Segoe UI"/>
+          <w:color w:val="10162F"/>
+          <w:sz w:val="27"/>
+          <w:szCs w:val="27"/>
+          <w:lang w:val="en-US"/>
+        </w:rPr>
+      </w:pPr>
+      <w:r>
+        <w:rPr>
+          <w:rFonts w:ascii="Segoe UI" w:hAnsi="Segoe UI" w:cs="Segoe UI"/>
+          <w:color w:val="10162F"/>
+          <w:sz w:val="27"/>
+          <w:szCs w:val="27"/>
+          <w:lang w:val="en-US"/>
+        </w:rPr>
+        <w:lastRenderedPageBreak/>
+        <w:t>4. Click the “Save Record Set” button at the bottom of the form.</w:t>
+      </w:r>
+    </w:p>
+    <w:p>
+      <w:pPr>
+        <w:pBdr>
+          <w:bottom w:val="single" w:sz="12" w:space="1" w:color="auto"/>
+        </w:pBdr>
+        <w:rPr>
+          <w:lang w:val="en-US"/>
+        </w:rPr>
+      </w:pPr>
+    </w:p>
+    <w:p>
+      <w:pPr>
         <w:rPr>
           <w:lang w:val="en-US"/>
         </w:rPr>
@@ -4514,6 +5182,119 @@
     </w:lvl>
   </w:abstractNum>
   <w:abstractNum w:abstractNumId="4" w15:restartNumberingAfterBreak="0">
+    <w:nsid w:val="48F94BFE"/>
+    <w:multiLevelType w:val="multilevel"/>
+    <w:tmpl w:val="0F06C1B4"/>
+    <w:lvl w:ilvl="0">
+      <w:start w:val="1"/>
+      <w:numFmt w:val="decimal"/>
+      <w:lvlText w:val="%1."/>
+      <w:lvlJc w:val="left"/>
+      <w:pPr>
+        <w:tabs>
+          <w:tab w:val="num" w:pos="720"/>
+        </w:tabs>
+        <w:ind w:left="720" w:hanging="360"/>
+      </w:pPr>
+    </w:lvl>
+    <w:lvl w:ilvl="1" w:tentative="1">
+      <w:start w:val="1"/>
+      <w:numFmt w:val="decimal"/>
+      <w:lvlText w:val="%2."/>
+      <w:lvlJc w:val="left"/>
+      <w:pPr>
+        <w:tabs>
+          <w:tab w:val="num" w:pos="1440"/>
+        </w:tabs>
+        <w:ind w:left="1440" w:hanging="360"/>
+      </w:pPr>
+    </w:lvl>
+    <w:lvl w:ilvl="2" w:tentative="1">
+      <w:start w:val="1"/>
+      <w:numFmt w:val="decimal"/>
+      <w:lvlText w:val="%3."/>
+      <w:lvlJc w:val="left"/>
+      <w:pPr>
+        <w:tabs>
+          <w:tab w:val="num" w:pos="2160"/>
+        </w:tabs>
+        <w:ind w:left="2160" w:hanging="360"/>
+      </w:pPr>
+    </w:lvl>
+    <w:lvl w:ilvl="3" w:tentative="1">
+      <w:start w:val="1"/>
+      <w:numFmt w:val="decimal"/>
+      <w:lvlText w:val="%4."/>
+      <w:lvlJc w:val="left"/>
+      <w:pPr>
+        <w:tabs>
+          <w:tab w:val="num" w:pos="2880"/>
+        </w:tabs>
+        <w:ind w:left="2880" w:hanging="360"/>
+      </w:pPr>
+    </w:lvl>
+    <w:lvl w:ilvl="4" w:tentative="1">
+      <w:start w:val="1"/>
+      <w:numFmt w:val="decimal"/>
+      <w:lvlText w:val="%5."/>
+      <w:lvlJc w:val="left"/>
+      <w:pPr>
+        <w:tabs>
+          <w:tab w:val="num" w:pos="3600"/>
+        </w:tabs>
+        <w:ind w:left="3600" w:hanging="360"/>
+      </w:pPr>
+    </w:lvl>
+    <w:lvl w:ilvl="5" w:tentative="1">
+      <w:start w:val="1"/>
+      <w:numFmt w:val="decimal"/>
+      <w:lvlText w:val="%6."/>
+      <w:lvlJc w:val="left"/>
+      <w:pPr>
+        <w:tabs>
+          <w:tab w:val="num" w:pos="4320"/>
+        </w:tabs>
+        <w:ind w:left="4320" w:hanging="360"/>
+      </w:pPr>
+    </w:lvl>
+    <w:lvl w:ilvl="6" w:tentative="1">
+      <w:start w:val="1"/>
+      <w:numFmt w:val="decimal"/>
+      <w:lvlText w:val="%7."/>
+      <w:lvlJc w:val="left"/>
+      <w:pPr>
+        <w:tabs>
+          <w:tab w:val="num" w:pos="5040"/>
+        </w:tabs>
+        <w:ind w:left="5040" w:hanging="360"/>
+      </w:pPr>
+    </w:lvl>
+    <w:lvl w:ilvl="7" w:tentative="1">
+      <w:start w:val="1"/>
+      <w:numFmt w:val="decimal"/>
+      <w:lvlText w:val="%8."/>
+      <w:lvlJc w:val="left"/>
+      <w:pPr>
+        <w:tabs>
+          <w:tab w:val="num" w:pos="5760"/>
+        </w:tabs>
+        <w:ind w:left="5760" w:hanging="360"/>
+      </w:pPr>
+    </w:lvl>
+    <w:lvl w:ilvl="8" w:tentative="1">
+      <w:start w:val="1"/>
+      <w:numFmt w:val="decimal"/>
+      <w:lvlText w:val="%9."/>
+      <w:lvlJc w:val="left"/>
+      <w:pPr>
+        <w:tabs>
+          <w:tab w:val="num" w:pos="6480"/>
+        </w:tabs>
+        <w:ind w:left="6480" w:hanging="360"/>
+      </w:pPr>
+    </w:lvl>
+  </w:abstractNum>
+  <w:abstractNum w:abstractNumId="5" w15:restartNumberingAfterBreak="0">
     <w:nsid w:val="4D882958"/>
     <w:multiLevelType w:val="multilevel"/>
     <w:tmpl w:val="B6F8C232"/>
@@ -4626,7 +5407,7 @@
       </w:pPr>
     </w:lvl>
   </w:abstractNum>
-  <w:abstractNum w:abstractNumId="5" w15:restartNumberingAfterBreak="0">
+  <w:abstractNum w:abstractNumId="6" w15:restartNumberingAfterBreak="0">
     <w:nsid w:val="4F675EC4"/>
     <w:multiLevelType w:val="multilevel"/>
     <w:tmpl w:val="8BB29494"/>
@@ -4739,7 +5520,7 @@
       </w:pPr>
     </w:lvl>
   </w:abstractNum>
-  <w:abstractNum w:abstractNumId="6" w15:restartNumberingAfterBreak="0">
+  <w:abstractNum w:abstractNumId="7" w15:restartNumberingAfterBreak="0">
     <w:nsid w:val="58F03D4B"/>
     <w:multiLevelType w:val="multilevel"/>
     <w:tmpl w:val="46189018"/>
@@ -4852,7 +5633,7 @@
       </w:pPr>
     </w:lvl>
   </w:abstractNum>
-  <w:abstractNum w:abstractNumId="7" w15:restartNumberingAfterBreak="0">
+  <w:abstractNum w:abstractNumId="8" w15:restartNumberingAfterBreak="0">
     <w:nsid w:val="6930146D"/>
     <w:multiLevelType w:val="multilevel"/>
     <w:tmpl w:val="B11C0760"/>
@@ -4965,7 +5746,7 @@
       </w:pPr>
     </w:lvl>
   </w:abstractNum>
-  <w:abstractNum w:abstractNumId="8" w15:restartNumberingAfterBreak="0">
+  <w:abstractNum w:abstractNumId="9" w15:restartNumberingAfterBreak="0">
     <w:nsid w:val="79521D54"/>
     <w:multiLevelType w:val="multilevel"/>
     <w:tmpl w:val="AA94A3A8"/>
@@ -5079,22 +5860,22 @@
     </w:lvl>
   </w:abstractNum>
   <w:num w:numId="1" w16cid:durableId="811144352">
+    <w:abstractNumId w:val="6"/>
+  </w:num>
+  <w:num w:numId="2" w16cid:durableId="891886251">
+    <w:abstractNumId w:val="8"/>
+  </w:num>
+  <w:num w:numId="3" w16cid:durableId="1471285718">
     <w:abstractNumId w:val="5"/>
   </w:num>
-  <w:num w:numId="2" w16cid:durableId="891886251">
+  <w:num w:numId="4" w16cid:durableId="1233467676">
     <w:abstractNumId w:val="7"/>
-  </w:num>
-  <w:num w:numId="3" w16cid:durableId="1471285718">
-    <w:abstractNumId w:val="4"/>
-  </w:num>
-  <w:num w:numId="4" w16cid:durableId="1233467676">
-    <w:abstractNumId w:val="6"/>
   </w:num>
   <w:num w:numId="5" w16cid:durableId="1906258729">
     <w:abstractNumId w:val="1"/>
   </w:num>
   <w:num w:numId="6" w16cid:durableId="1935934780">
-    <w:abstractNumId w:val="8"/>
+    <w:abstractNumId w:val="9"/>
   </w:num>
   <w:num w:numId="7" w16cid:durableId="328099538">
     <w:abstractNumId w:val="3"/>
@@ -5104,6 +5885,9 @@
   </w:num>
   <w:num w:numId="9" w16cid:durableId="547450261">
     <w:abstractNumId w:val="0"/>
+  </w:num>
+  <w:num w:numId="10" w16cid:durableId="1746294873">
+    <w:abstractNumId w:val="4"/>
   </w:num>
 </w:numbering>
 </file>

</xml_diff>

<commit_message>
#assign-a-custom-domian-to-your-website - create a cname record
</commit_message>
<xml_diff>
--- a/ASSIGN A CUSTOM DOMAIN NAME TO YOUR WEBSITE/ASSIGN A CUSTOM DOMAIN NAME TO YOUR WEBSITE.docx
+++ b/ASSIGN A CUSTOM DOMAIN NAME TO YOUR WEBSITE/ASSIGN A CUSTOM DOMAIN NAME TO YOUR WEBSITE.docx
@@ -4698,6 +4698,600 @@
         </w:rPr>
         <w:lastRenderedPageBreak/>
         <w:t>4. Click the “Save Record Set” button at the bottom of the form.</w:t>
+      </w:r>
+    </w:p>
+    <w:p>
+      <w:pPr>
+        <w:pBdr>
+          <w:bottom w:val="single" w:sz="12" w:space="1" w:color="auto"/>
+        </w:pBdr>
+        <w:rPr>
+          <w:lang w:val="en-US"/>
+        </w:rPr>
+      </w:pPr>
+    </w:p>
+    <w:p>
+      <w:pPr>
+        <w:pStyle w:val="3"/>
+        <w:rPr>
+          <w:rFonts w:ascii="Segoe UI" w:hAnsi="Segoe UI" w:cs="Segoe UI"/>
+          <w:color w:val="10162F"/>
+          <w:lang w:val="en-US"/>
+        </w:rPr>
+      </w:pPr>
+      <w:r>
+        <w:rPr>
+          <w:rFonts w:ascii="Segoe UI" w:hAnsi="Segoe UI" w:cs="Segoe UI"/>
+          <w:color w:val="10162F"/>
+          <w:lang w:val="en-US"/>
+        </w:rPr>
+        <w:t>Create a CNAME record</w:t>
+      </w:r>
+    </w:p>
+    <w:p>
+      <w:pPr>
+        <w:pStyle w:val="stylesptnq46"/>
+        <w:spacing w:before="0" w:beforeAutospacing="0"/>
+        <w:rPr>
+          <w:rFonts w:ascii="Segoe UI" w:hAnsi="Segoe UI" w:cs="Segoe UI"/>
+          <w:color w:val="10162F"/>
+          <w:sz w:val="27"/>
+          <w:szCs w:val="27"/>
+          <w:lang w:val="en-US"/>
+        </w:rPr>
+      </w:pPr>
+      <w:r>
+        <w:rPr>
+          <w:rFonts w:ascii="Segoe UI" w:hAnsi="Segoe UI" w:cs="Segoe UI"/>
+          <w:color w:val="10162F"/>
+          <w:sz w:val="27"/>
+          <w:szCs w:val="27"/>
+          <w:lang w:val="en-US"/>
+        </w:rPr>
+        <w:t>When setting up a website, it’s also conventional to also set up a </w:t>
+      </w:r>
+      <w:r>
+        <w:rPr>
+          <w:rStyle w:val="HTML"/>
+          <w:rFonts w:ascii="Ubuntu Mono" w:hAnsi="Ubuntu Mono"/>
+          <w:color w:val="15141F"/>
+          <w:sz w:val="22"/>
+          <w:szCs w:val="22"/>
+          <w:shd w:val="clear" w:color="auto" w:fill="EAE9ED"/>
+          <w:lang w:val="en-US"/>
+        </w:rPr>
+        <w:t>www</w:t>
+      </w:r>
+      <w:r>
+        <w:rPr>
+          <w:rFonts w:ascii="Segoe UI" w:hAnsi="Segoe UI" w:cs="Segoe UI"/>
+          <w:color w:val="10162F"/>
+          <w:sz w:val="27"/>
+          <w:szCs w:val="27"/>
+          <w:lang w:val="en-US"/>
+        </w:rPr>
+        <w:t> subdomain. </w:t>
+      </w:r>
+      <w:r>
+        <w:rPr>
+          <w:rStyle w:val="HTML"/>
+          <w:rFonts w:ascii="Ubuntu Mono" w:hAnsi="Ubuntu Mono"/>
+          <w:color w:val="15141F"/>
+          <w:sz w:val="22"/>
+          <w:szCs w:val="22"/>
+          <w:shd w:val="clear" w:color="auto" w:fill="EAE9ED"/>
+          <w:lang w:val="en-US"/>
+        </w:rPr>
+        <w:t>www</w:t>
+      </w:r>
+      <w:r>
+        <w:rPr>
+          <w:rFonts w:ascii="Segoe UI" w:hAnsi="Segoe UI" w:cs="Segoe UI"/>
+          <w:color w:val="10162F"/>
+          <w:sz w:val="27"/>
+          <w:szCs w:val="27"/>
+          <w:lang w:val="en-US"/>
+        </w:rPr>
+        <w:t> stands for </w:t>
+      </w:r>
+      <w:r>
+        <w:rPr>
+          <w:rStyle w:val="HTML"/>
+          <w:rFonts w:ascii="Ubuntu Mono" w:hAnsi="Ubuntu Mono"/>
+          <w:color w:val="15141F"/>
+          <w:sz w:val="22"/>
+          <w:szCs w:val="22"/>
+          <w:shd w:val="clear" w:color="auto" w:fill="EAE9ED"/>
+          <w:lang w:val="en-US"/>
+        </w:rPr>
+        <w:t>world wide web</w:t>
+      </w:r>
+      <w:r>
+        <w:rPr>
+          <w:rFonts w:ascii="Segoe UI" w:hAnsi="Segoe UI" w:cs="Segoe UI"/>
+          <w:color w:val="10162F"/>
+          <w:sz w:val="27"/>
+          <w:szCs w:val="27"/>
+          <w:lang w:val="en-US"/>
+        </w:rPr>
+        <w:t>.</w:t>
+      </w:r>
+    </w:p>
+    <w:p>
+      <w:pPr>
+        <w:pStyle w:val="stylesptnq46"/>
+        <w:spacing w:before="0" w:beforeAutospacing="0"/>
+        <w:rPr>
+          <w:rFonts w:ascii="Segoe UI" w:hAnsi="Segoe UI" w:cs="Segoe UI"/>
+          <w:color w:val="10162F"/>
+          <w:sz w:val="27"/>
+          <w:szCs w:val="27"/>
+          <w:lang w:val="en-US"/>
+        </w:rPr>
+      </w:pPr>
+      <w:r>
+        <w:rPr>
+          <w:rFonts w:ascii="Segoe UI" w:hAnsi="Segoe UI" w:cs="Segoe UI"/>
+          <w:color w:val="10162F"/>
+          <w:sz w:val="27"/>
+          <w:szCs w:val="27"/>
+          <w:lang w:val="en-US"/>
+        </w:rPr>
+        <w:t>Subdomains are part of a main (or root) domain. For example, </w:t>
+      </w:r>
+      <w:r>
+        <w:rPr>
+          <w:rStyle w:val="HTML"/>
+          <w:rFonts w:ascii="Ubuntu Mono" w:hAnsi="Ubuntu Mono"/>
+          <w:color w:val="15141F"/>
+          <w:sz w:val="22"/>
+          <w:szCs w:val="22"/>
+          <w:shd w:val="clear" w:color="auto" w:fill="EAE9ED"/>
+          <w:lang w:val="en-US"/>
+        </w:rPr>
+        <w:t>www.yourcustomdomain.com</w:t>
+      </w:r>
+      <w:r>
+        <w:rPr>
+          <w:rFonts w:ascii="Segoe UI" w:hAnsi="Segoe UI" w:cs="Segoe UI"/>
+          <w:color w:val="10162F"/>
+          <w:sz w:val="27"/>
+          <w:szCs w:val="27"/>
+          <w:lang w:val="en-US"/>
+        </w:rPr>
+        <w:t> is a subdomain of the </w:t>
+      </w:r>
+      <w:r>
+        <w:rPr>
+          <w:rStyle w:val="HTML"/>
+          <w:rFonts w:ascii="Ubuntu Mono" w:hAnsi="Ubuntu Mono"/>
+          <w:color w:val="15141F"/>
+          <w:sz w:val="22"/>
+          <w:szCs w:val="22"/>
+          <w:shd w:val="clear" w:color="auto" w:fill="EAE9ED"/>
+          <w:lang w:val="en-US"/>
+        </w:rPr>
+        <w:t>yourcustomdomain.com</w:t>
+      </w:r>
+      <w:r>
+        <w:rPr>
+          <w:rFonts w:ascii="Segoe UI" w:hAnsi="Segoe UI" w:cs="Segoe UI"/>
+          <w:color w:val="10162F"/>
+          <w:sz w:val="27"/>
+          <w:szCs w:val="27"/>
+          <w:lang w:val="en-US"/>
+        </w:rPr>
+        <w:t> root domain.</w:t>
+      </w:r>
+    </w:p>
+    <w:p>
+      <w:pPr>
+        <w:pStyle w:val="stylesptnq46"/>
+        <w:spacing w:before="0" w:beforeAutospacing="0"/>
+        <w:rPr>
+          <w:rFonts w:ascii="Segoe UI" w:hAnsi="Segoe UI" w:cs="Segoe UI"/>
+          <w:color w:val="10162F"/>
+          <w:sz w:val="27"/>
+          <w:szCs w:val="27"/>
+          <w:lang w:val="en-US"/>
+        </w:rPr>
+      </w:pPr>
+      <w:r>
+        <w:rPr>
+          <w:rFonts w:ascii="Segoe UI" w:hAnsi="Segoe UI" w:cs="Segoe UI"/>
+          <w:color w:val="10162F"/>
+          <w:sz w:val="27"/>
+          <w:szCs w:val="27"/>
+          <w:lang w:val="en-US"/>
+        </w:rPr>
+        <w:t>We can set up a subdomain using a </w:t>
+      </w:r>
+      <w:r>
+        <w:rPr>
+          <w:rStyle w:val="HTML"/>
+          <w:rFonts w:ascii="Ubuntu Mono" w:hAnsi="Ubuntu Mono"/>
+          <w:color w:val="15141F"/>
+          <w:sz w:val="22"/>
+          <w:szCs w:val="22"/>
+          <w:shd w:val="clear" w:color="auto" w:fill="EAE9ED"/>
+          <w:lang w:val="en-US"/>
+        </w:rPr>
+        <w:t>CNAME</w:t>
+      </w:r>
+      <w:r>
+        <w:rPr>
+          <w:rFonts w:ascii="Segoe UI" w:hAnsi="Segoe UI" w:cs="Segoe UI"/>
+          <w:color w:val="10162F"/>
+          <w:sz w:val="27"/>
+          <w:szCs w:val="27"/>
+          <w:lang w:val="en-US"/>
+        </w:rPr>
+        <w:t> record, which stands for </w:t>
+      </w:r>
+      <w:r>
+        <w:rPr>
+          <w:rStyle w:val="HTML"/>
+          <w:rFonts w:ascii="Ubuntu Mono" w:hAnsi="Ubuntu Mono"/>
+          <w:color w:val="15141F"/>
+          <w:sz w:val="22"/>
+          <w:szCs w:val="22"/>
+          <w:shd w:val="clear" w:color="auto" w:fill="EAE9ED"/>
+          <w:lang w:val="en-US"/>
+        </w:rPr>
+        <w:t>Canonical Name</w:t>
+      </w:r>
+      <w:r>
+        <w:rPr>
+          <w:rFonts w:ascii="Segoe UI" w:hAnsi="Segoe UI" w:cs="Segoe UI"/>
+          <w:color w:val="10162F"/>
+          <w:sz w:val="27"/>
+          <w:szCs w:val="27"/>
+          <w:lang w:val="en-US"/>
+        </w:rPr>
+        <w:t>.</w:t>
+      </w:r>
+    </w:p>
+    <w:p>
+      <w:pPr>
+        <w:pStyle w:val="stylesptnq46"/>
+        <w:spacing w:before="0" w:beforeAutospacing="0" w:after="0" w:afterAutospacing="0"/>
+        <w:rPr>
+          <w:rFonts w:ascii="Segoe UI" w:hAnsi="Segoe UI" w:cs="Segoe UI"/>
+          <w:color w:val="10162F"/>
+          <w:sz w:val="27"/>
+          <w:szCs w:val="27"/>
+          <w:lang w:val="en-US"/>
+        </w:rPr>
+      </w:pPr>
+      <w:r>
+        <w:rPr>
+          <w:rFonts w:ascii="Segoe UI" w:hAnsi="Segoe UI" w:cs="Segoe UI"/>
+          <w:color w:val="10162F"/>
+          <w:sz w:val="27"/>
+          <w:szCs w:val="27"/>
+          <w:lang w:val="en-US"/>
+        </w:rPr>
+        <w:t>A </w:t>
+      </w:r>
+      <w:r>
+        <w:rPr>
+          <w:rStyle w:val="HTML"/>
+          <w:rFonts w:ascii="Ubuntu Mono" w:hAnsi="Ubuntu Mono"/>
+          <w:color w:val="15141F"/>
+          <w:sz w:val="22"/>
+          <w:szCs w:val="22"/>
+          <w:shd w:val="clear" w:color="auto" w:fill="EAE9ED"/>
+          <w:lang w:val="en-US"/>
+        </w:rPr>
+        <w:t>CNAME</w:t>
+      </w:r>
+      <w:r>
+        <w:rPr>
+          <w:rFonts w:ascii="Segoe UI" w:hAnsi="Segoe UI" w:cs="Segoe UI"/>
+          <w:color w:val="10162F"/>
+          <w:sz w:val="27"/>
+          <w:szCs w:val="27"/>
+          <w:lang w:val="en-US"/>
+        </w:rPr>
+        <w:t> record specifies that a domain name will be used as an alias, or substitute, for the true (canonical) domain name.</w:t>
+      </w:r>
+    </w:p>
+    <w:p>
+      <w:pPr>
+        <w:pStyle w:val="3"/>
+        <w:shd w:val="clear" w:color="auto" w:fill="FFFFFF"/>
+        <w:rPr>
+          <w:rFonts w:ascii="Segoe UI" w:hAnsi="Segoe UI" w:cs="Segoe UI"/>
+          <w:color w:val="10162F"/>
+          <w:lang w:val="en-US"/>
+        </w:rPr>
+      </w:pPr>
+      <w:r>
+        <w:rPr>
+          <w:rFonts w:ascii="Segoe UI" w:hAnsi="Segoe UI" w:cs="Segoe UI"/>
+          <w:color w:val="10162F"/>
+          <w:lang w:val="en-US"/>
+        </w:rPr>
+        <w:t>Instructions</w:t>
+      </w:r>
+    </w:p>
+    <w:p>
+      <w:pPr>
+        <w:pStyle w:val="stylesptnq46"/>
+        <w:spacing w:before="0" w:beforeAutospacing="0"/>
+        <w:rPr>
+          <w:rFonts w:ascii="Segoe UI" w:hAnsi="Segoe UI" w:cs="Segoe UI"/>
+          <w:color w:val="10162F"/>
+          <w:sz w:val="27"/>
+          <w:szCs w:val="27"/>
+          <w:lang w:val="en-US"/>
+        </w:rPr>
+      </w:pPr>
+      <w:r>
+        <w:rPr>
+          <w:rFonts w:ascii="Segoe UI" w:hAnsi="Segoe UI" w:cs="Segoe UI"/>
+          <w:color w:val="10162F"/>
+          <w:sz w:val="27"/>
+          <w:szCs w:val="27"/>
+          <w:lang w:val="en-US"/>
+        </w:rPr>
+        <w:t>1. Inside of your Hosted Zone, click on the button at the top labeled “Create Record Set”.</w:t>
+      </w:r>
+    </w:p>
+    <w:p>
+      <w:pPr>
+        <w:pStyle w:val="stylesptnq46"/>
+        <w:spacing w:before="0" w:beforeAutospacing="0"/>
+        <w:rPr>
+          <w:rFonts w:ascii="Segoe UI" w:hAnsi="Segoe UI" w:cs="Segoe UI"/>
+          <w:color w:val="10162F"/>
+          <w:sz w:val="27"/>
+          <w:szCs w:val="27"/>
+          <w:lang w:val="en-US"/>
+        </w:rPr>
+      </w:pPr>
+      <w:r>
+        <w:rPr>
+          <w:rFonts w:ascii="Segoe UI" w:hAnsi="Segoe UI" w:cs="Segoe UI"/>
+          <w:color w:val="10162F"/>
+          <w:sz w:val="27"/>
+          <w:szCs w:val="27"/>
+          <w:lang w:val="en-US"/>
+        </w:rPr>
+        <w:t>A form will appear to the right. In the “Name:” field, enter </w:t>
+      </w:r>
+      <w:r>
+        <w:rPr>
+          <w:rStyle w:val="a5"/>
+          <w:rFonts w:ascii="Segoe UI" w:hAnsi="Segoe UI" w:cs="Segoe UI"/>
+          <w:color w:val="10162F"/>
+          <w:sz w:val="27"/>
+          <w:szCs w:val="27"/>
+          <w:lang w:val="en-US"/>
+        </w:rPr>
+        <w:t>only</w:t>
+      </w:r>
+      <w:r>
+        <w:rPr>
+          <w:rFonts w:ascii="Segoe UI" w:hAnsi="Segoe UI" w:cs="Segoe UI"/>
+          <w:color w:val="10162F"/>
+          <w:sz w:val="27"/>
+          <w:szCs w:val="27"/>
+          <w:lang w:val="en-US"/>
+        </w:rPr>
+        <w:t> </w:t>
+      </w:r>
+      <w:r>
+        <w:rPr>
+          <w:rStyle w:val="HTML"/>
+          <w:rFonts w:ascii="Ubuntu Mono" w:hAnsi="Ubuntu Mono"/>
+          <w:color w:val="15141F"/>
+          <w:sz w:val="22"/>
+          <w:szCs w:val="22"/>
+          <w:shd w:val="clear" w:color="auto" w:fill="EAE9ED"/>
+          <w:lang w:val="en-US"/>
+        </w:rPr>
+        <w:t>www</w:t>
+      </w:r>
+      <w:r>
+        <w:rPr>
+          <w:rFonts w:ascii="Segoe UI" w:hAnsi="Segoe UI" w:cs="Segoe UI"/>
+          <w:color w:val="10162F"/>
+          <w:sz w:val="27"/>
+          <w:szCs w:val="27"/>
+          <w:lang w:val="en-US"/>
+        </w:rPr>
+        <w:t xml:space="preserve">. Set the “Type: </w:t>
+      </w:r>
+      <w:proofErr w:type="gramStart"/>
+      <w:r>
+        <w:rPr>
+          <w:rFonts w:ascii="Segoe UI" w:hAnsi="Segoe UI" w:cs="Segoe UI"/>
+          <w:color w:val="10162F"/>
+          <w:sz w:val="27"/>
+          <w:szCs w:val="27"/>
+          <w:lang w:val="en-US"/>
+        </w:rPr>
+        <w:t>“ field</w:t>
+      </w:r>
+      <w:proofErr w:type="gramEnd"/>
+      <w:r>
+        <w:rPr>
+          <w:rFonts w:ascii="Segoe UI" w:hAnsi="Segoe UI" w:cs="Segoe UI"/>
+          <w:color w:val="10162F"/>
+          <w:sz w:val="27"/>
+          <w:szCs w:val="27"/>
+          <w:lang w:val="en-US"/>
+        </w:rPr>
+        <w:t xml:space="preserve"> to </w:t>
+      </w:r>
+      <w:r>
+        <w:rPr>
+          <w:rStyle w:val="HTML"/>
+          <w:rFonts w:ascii="Ubuntu Mono" w:hAnsi="Ubuntu Mono"/>
+          <w:color w:val="15141F"/>
+          <w:sz w:val="22"/>
+          <w:szCs w:val="22"/>
+          <w:shd w:val="clear" w:color="auto" w:fill="EAE9ED"/>
+          <w:lang w:val="en-US"/>
+        </w:rPr>
+        <w:t>CNAME - Canonical name</w:t>
+      </w:r>
+      <w:r>
+        <w:rPr>
+          <w:rFonts w:ascii="Segoe UI" w:hAnsi="Segoe UI" w:cs="Segoe UI"/>
+          <w:color w:val="10162F"/>
+          <w:sz w:val="27"/>
+          <w:szCs w:val="27"/>
+          <w:lang w:val="en-US"/>
+        </w:rPr>
+        <w:t>. This step sets up the subdomain.</w:t>
+      </w:r>
+    </w:p>
+    <w:p>
+      <w:pPr>
+        <w:pStyle w:val="stylesptnq46"/>
+        <w:spacing w:before="0" w:beforeAutospacing="0"/>
+        <w:rPr>
+          <w:rFonts w:ascii="Segoe UI" w:hAnsi="Segoe UI" w:cs="Segoe UI"/>
+          <w:color w:val="10162F"/>
+          <w:sz w:val="27"/>
+          <w:szCs w:val="27"/>
+          <w:lang w:val="en-US"/>
+        </w:rPr>
+      </w:pPr>
+      <w:r>
+        <w:rPr>
+          <w:rFonts w:ascii="Segoe UI" w:hAnsi="Segoe UI" w:cs="Segoe UI"/>
+          <w:color w:val="10162F"/>
+          <w:sz w:val="27"/>
+          <w:szCs w:val="27"/>
+          <w:lang w:val="en-US"/>
+        </w:rPr>
+        <w:t>2. In the </w:t>
+      </w:r>
+      <w:r>
+        <w:rPr>
+          <w:rStyle w:val="HTML"/>
+          <w:rFonts w:ascii="Ubuntu Mono" w:hAnsi="Ubuntu Mono"/>
+          <w:color w:val="15141F"/>
+          <w:sz w:val="22"/>
+          <w:szCs w:val="22"/>
+          <w:shd w:val="clear" w:color="auto" w:fill="EAE9ED"/>
+          <w:lang w:val="en-US"/>
+        </w:rPr>
+        <w:t>Value</w:t>
+      </w:r>
+      <w:r>
+        <w:rPr>
+          <w:rFonts w:ascii="Segoe UI" w:hAnsi="Segoe UI" w:cs="Segoe UI"/>
+          <w:color w:val="10162F"/>
+          <w:sz w:val="27"/>
+          <w:szCs w:val="27"/>
+          <w:lang w:val="en-US"/>
+        </w:rPr>
+        <w:t> text box, enter the domain name that GitHub assigned to you earlier (the canonical domain name:</w:t>
+      </w:r>
+    </w:p>
+    <w:p>
+      <w:pPr>
+        <w:pStyle w:val="HTML0"/>
+        <w:shd w:val="clear" w:color="auto" w:fill="211E2F"/>
+        <w:rPr>
+          <w:rFonts w:ascii="Ubuntu Mono" w:hAnsi="Ubuntu Mono"/>
+          <w:color w:val="939598"/>
+          <w:sz w:val="27"/>
+          <w:szCs w:val="27"/>
+          <w:lang w:val="en-US"/>
+        </w:rPr>
+      </w:pPr>
+      <w:r>
+        <w:rPr>
+          <w:rStyle w:val="mtk1"/>
+          <w:rFonts w:ascii="Ubuntu Mono" w:hAnsi="Ubuntu Mono"/>
+          <w:color w:val="FFFFFF"/>
+          <w:sz w:val="27"/>
+          <w:szCs w:val="27"/>
+          <w:lang w:val="en-US"/>
+        </w:rPr>
+        <w:t>your-user-name</w:t>
+      </w:r>
+      <w:r>
+        <w:rPr>
+          <w:rStyle w:val="mtk4"/>
+          <w:rFonts w:ascii="Ubuntu Mono" w:hAnsi="Ubuntu Mono"/>
+          <w:color w:val="EA6C8B"/>
+          <w:sz w:val="27"/>
+          <w:szCs w:val="27"/>
+          <w:lang w:val="en-US"/>
+        </w:rPr>
+        <w:t>.</w:t>
+      </w:r>
+      <w:r>
+        <w:rPr>
+          <w:rStyle w:val="mtk1"/>
+          <w:rFonts w:ascii="Ubuntu Mono" w:hAnsi="Ubuntu Mono"/>
+          <w:color w:val="FFFFFF"/>
+          <w:sz w:val="27"/>
+          <w:szCs w:val="27"/>
+          <w:lang w:val="en-US"/>
+        </w:rPr>
+        <w:t>github</w:t>
+      </w:r>
+      <w:r>
+        <w:rPr>
+          <w:rStyle w:val="mtk4"/>
+          <w:rFonts w:ascii="Ubuntu Mono" w:hAnsi="Ubuntu Mono"/>
+          <w:color w:val="EA6C8B"/>
+          <w:sz w:val="27"/>
+          <w:szCs w:val="27"/>
+          <w:lang w:val="en-US"/>
+        </w:rPr>
+        <w:t>.</w:t>
+      </w:r>
+      <w:r>
+        <w:rPr>
+          <w:rStyle w:val="mtk1"/>
+          <w:rFonts w:ascii="Ubuntu Mono" w:hAnsi="Ubuntu Mono"/>
+          <w:color w:val="FFFFFF"/>
+          <w:sz w:val="27"/>
+          <w:szCs w:val="27"/>
+          <w:lang w:val="en-US"/>
+        </w:rPr>
+        <w:t>io</w:t>
+      </w:r>
+      <w:r>
+        <w:rPr>
+          <w:rFonts w:ascii="Ubuntu Mono" w:hAnsi="Ubuntu Mono"/>
+          <w:color w:val="939598"/>
+          <w:sz w:val="27"/>
+          <w:szCs w:val="27"/>
+          <w:lang w:val="en-US"/>
+        </w:rPr>
+        <w:br/>
+      </w:r>
+    </w:p>
+    <w:p>
+      <w:pPr>
+        <w:pStyle w:val="stylesptnq46"/>
+        <w:spacing w:before="0" w:beforeAutospacing="0" w:after="0" w:afterAutospacing="0"/>
+        <w:rPr>
+          <w:rFonts w:ascii="Segoe UI" w:hAnsi="Segoe UI" w:cs="Segoe UI"/>
+          <w:color w:val="10162F"/>
+          <w:sz w:val="27"/>
+          <w:szCs w:val="27"/>
+          <w:lang w:val="en-US"/>
+        </w:rPr>
+      </w:pPr>
+      <w:r>
+        <w:rPr>
+          <w:rFonts w:ascii="Segoe UI" w:hAnsi="Segoe UI" w:cs="Segoe UI"/>
+          <w:color w:val="10162F"/>
+          <w:sz w:val="27"/>
+          <w:szCs w:val="27"/>
+          <w:lang w:val="en-US"/>
+        </w:rPr>
+        <w:t>3. Click the “Save Record Set” button at the bottom of the form.</w:t>
       </w:r>
     </w:p>
     <w:p>

</xml_diff>